<commit_message>
Agregue claridades al informe de del desafio 1
tengo claras 2 funciones que tengo que realizar
</commit_message>
<xml_diff>
--- a/Informe informal.docx
+++ b/Informe informal.docx
@@ -43,12 +43,23 @@
       </w:pPr>
       <w:r>
         <w:rPr>
+          <w:rtl w:val="0"/>
+        </w:rPr>
+      </w:r>
+    </w:p>
+    <w:p>
+      <w:pPr>
+        <w:jc w:val="center"/>
+        <w:rPr>
           <w:rFonts w:ascii="Courier New" w:cs="Courier New" w:eastAsia="Courier New" w:hAnsi="Courier New"/>
           <w:sz w:val="46"/>
           <w:szCs w:val="46"/>
-          <w:rtl w:val="0"/>
-        </w:rPr>
-        <w:t xml:space="preserve">Informe Desafio 1</w:t>
+        </w:rPr>
+      </w:pPr>
+      <w:r>
+        <w:rPr>
+          <w:rtl w:val="0"/>
+        </w:rPr>
       </w:r>
     </w:p>
     <w:p>
@@ -62,17 +73,36 @@
       </w:pPr>
       <w:r>
         <w:rPr>
-          <w:rtl w:val="0"/>
-        </w:rPr>
-      </w:r>
-    </w:p>
-    <w:p>
-      <w:pPr>
-        <w:jc w:val="left"/>
-        <w:rPr>
           <w:rFonts w:ascii="Courier New" w:cs="Courier New" w:eastAsia="Courier New" w:hAnsi="Courier New"/>
           <w:sz w:val="46"/>
           <w:szCs w:val="46"/>
+          <w:rtl w:val="0"/>
+        </w:rPr>
+        <w:t xml:space="preserve">Informe Desafio 1</w:t>
+      </w:r>
+    </w:p>
+    <w:p>
+      <w:pPr>
+        <w:jc w:val="center"/>
+        <w:rPr>
+          <w:rFonts w:ascii="Courier New" w:cs="Courier New" w:eastAsia="Courier New" w:hAnsi="Courier New"/>
+          <w:sz w:val="46"/>
+          <w:szCs w:val="46"/>
+        </w:rPr>
+      </w:pPr>
+      <w:r>
+        <w:rPr>
+          <w:rtl w:val="0"/>
+        </w:rPr>
+      </w:r>
+    </w:p>
+    <w:p>
+      <w:pPr>
+        <w:jc w:val="left"/>
+        <w:rPr>
+          <w:rFonts w:ascii="Courier New" w:cs="Courier New" w:eastAsia="Courier New" w:hAnsi="Courier New"/>
+          <w:sz w:val="46"/>
+          <w:szCs w:val="46"/>
         </w:rPr>
       </w:pPr>
       <w:r>
@@ -97,7 +127,7 @@
           <w:szCs w:val="36"/>
           <w:rtl w:val="0"/>
         </w:rPr>
-        <w:t xml:space="preserve">por: Kevin Daniel Uribe Peréz</w:t>
+        <w:t xml:space="preserve">Por: Kevin Daniel Uribe Peréz</w:t>
       </w:r>
     </w:p>
     <w:p>
@@ -120,6 +150,25 @@
         <w:jc w:val="center"/>
         <w:rPr>
           <w:rFonts w:ascii="Courier New" w:cs="Courier New" w:eastAsia="Courier New" w:hAnsi="Courier New"/>
+          <w:sz w:val="34"/>
+          <w:szCs w:val="34"/>
+        </w:rPr>
+      </w:pPr>
+      <w:r>
+        <w:rPr>
+          <w:rFonts w:ascii="Courier New" w:cs="Courier New" w:eastAsia="Courier New" w:hAnsi="Courier New"/>
+          <w:sz w:val="34"/>
+          <w:szCs w:val="34"/>
+          <w:rtl w:val="0"/>
+        </w:rPr>
+        <w:t xml:space="preserve">Profesores: Augusto Salazar, Aníbal Guerra.</w:t>
+      </w:r>
+    </w:p>
+    <w:p>
+      <w:pPr>
+        <w:jc w:val="left"/>
+        <w:rPr>
+          <w:rFonts w:ascii="Courier New" w:cs="Courier New" w:eastAsia="Courier New" w:hAnsi="Courier New"/>
           <w:sz w:val="36"/>
           <w:szCs w:val="36"/>
         </w:rPr>
@@ -161,7 +210,71 @@
           <w:szCs w:val="36"/>
           <w:rtl w:val="0"/>
         </w:rPr>
-        <w:t xml:space="preserve">informática II</w:t>
+        <w:t xml:space="preserve">Informática II</w:t>
+      </w:r>
+    </w:p>
+    <w:p>
+      <w:pPr>
+        <w:jc w:val="center"/>
+        <w:rPr>
+          <w:rFonts w:ascii="Courier New" w:cs="Courier New" w:eastAsia="Courier New" w:hAnsi="Courier New"/>
+          <w:sz w:val="36"/>
+          <w:szCs w:val="36"/>
+        </w:rPr>
+      </w:pPr>
+      <w:r>
+        <w:rPr>
+          <w:rtl w:val="0"/>
+        </w:rPr>
+      </w:r>
+    </w:p>
+    <w:p>
+      <w:pPr>
+        <w:jc w:val="center"/>
+        <w:rPr>
+          <w:rFonts w:ascii="Courier New" w:cs="Courier New" w:eastAsia="Courier New" w:hAnsi="Courier New"/>
+          <w:sz w:val="36"/>
+          <w:szCs w:val="36"/>
+        </w:rPr>
+      </w:pPr>
+      <w:r>
+        <w:rPr>
+          <w:rFonts w:ascii="Courier New" w:cs="Courier New" w:eastAsia="Courier New" w:hAnsi="Courier New"/>
+          <w:sz w:val="36"/>
+          <w:szCs w:val="36"/>
+          <w:rtl w:val="0"/>
+        </w:rPr>
+        <w:t xml:space="preserve">2024-1</w:t>
+      </w:r>
+    </w:p>
+    <w:p>
+      <w:pPr>
+        <w:jc w:val="left"/>
+        <w:rPr>
+          <w:rFonts w:ascii="Courier New" w:cs="Courier New" w:eastAsia="Courier New" w:hAnsi="Courier New"/>
+          <w:sz w:val="36"/>
+          <w:szCs w:val="36"/>
+        </w:rPr>
+      </w:pPr>
+      <w:r>
+        <w:rPr>
+          <w:rtl w:val="0"/>
+        </w:rPr>
+      </w:r>
+    </w:p>
+    <w:p>
+      <w:pPr>
+        <w:jc w:val="center"/>
+        <w:rPr>
+          <w:rFonts w:ascii="Courier New" w:cs="Courier New" w:eastAsia="Courier New" w:hAnsi="Courier New"/>
+          <w:sz w:val="36"/>
+          <w:szCs w:val="36"/>
+        </w:rPr>
+      </w:pPr>
+      <w:r>
+        <w:rPr>
+          <w:rtl w:val="0"/>
+        </w:rPr>
       </w:r>
     </w:p>
     <w:p>
@@ -181,7 +294,7 @@
     </w:p>
     <w:p>
       <w:pPr>
-        <w:jc w:val="center"/>
+        <w:jc w:val="left"/>
         <w:rPr>
           <w:rFonts w:ascii="Courier New" w:cs="Courier New" w:eastAsia="Courier New" w:hAnsi="Courier New"/>
           <w:sz w:val="34"/>
@@ -201,6 +314,1925 @@
           <w:rFonts w:ascii="Courier New" w:cs="Courier New" w:eastAsia="Courier New" w:hAnsi="Courier New"/>
           <w:sz w:val="34"/>
           <w:szCs w:val="34"/>
+        </w:rPr>
+      </w:pPr>
+      <w:r>
+        <w:rPr>
+          <w:rFonts w:ascii="Courier New" w:cs="Courier New" w:eastAsia="Courier New" w:hAnsi="Courier New"/>
+          <w:sz w:val="34"/>
+          <w:szCs w:val="34"/>
+        </w:rPr>
+        <w:drawing>
+          <wp:inline distB="114300" distT="114300" distL="114300" distR="114300">
+            <wp:extent cx="1480731" cy="1950070"/>
+            <wp:effectExtent b="0" l="0" r="0" t="0"/>
+            <wp:docPr id="1" name="image1.png"/>
+            <a:graphic>
+              <a:graphicData uri="http://schemas.openxmlformats.org/drawingml/2006/picture">
+                <pic:pic>
+                  <pic:nvPicPr>
+                    <pic:cNvPr id="0" name="image1.png"/>
+                    <pic:cNvPicPr preferRelativeResize="0"/>
+                  </pic:nvPicPr>
+                  <pic:blipFill>
+                    <a:blip r:embed="rId6"/>
+                    <a:srcRect b="0" l="0" r="0" t="0"/>
+                    <a:stretch>
+                      <a:fillRect/>
+                    </a:stretch>
+                  </pic:blipFill>
+                  <pic:spPr>
+                    <a:xfrm>
+                      <a:off x="0" y="0"/>
+                      <a:ext cx="1480731" cy="1950070"/>
+                    </a:xfrm>
+                    <a:prstGeom prst="rect"/>
+                    <a:ln/>
+                  </pic:spPr>
+                </pic:pic>
+              </a:graphicData>
+            </a:graphic>
+          </wp:inline>
+        </w:drawing>
+      </w:r>
+      <w:r>
+        <w:rPr>
+          <w:rtl w:val="0"/>
+        </w:rPr>
+      </w:r>
+    </w:p>
+    <w:p>
+      <w:pPr>
+        <w:jc w:val="center"/>
+        <w:rPr>
+          <w:rFonts w:ascii="Courier New" w:cs="Courier New" w:eastAsia="Courier New" w:hAnsi="Courier New"/>
+          <w:sz w:val="34"/>
+          <w:szCs w:val="34"/>
+        </w:rPr>
+      </w:pPr>
+      <w:r>
+        <w:rPr>
+          <w:rtl w:val="0"/>
+        </w:rPr>
+      </w:r>
+    </w:p>
+    <w:p>
+      <w:pPr>
+        <w:jc w:val="left"/>
+        <w:rPr>
+          <w:rFonts w:ascii="Courier New" w:cs="Courier New" w:eastAsia="Courier New" w:hAnsi="Courier New"/>
+          <w:sz w:val="34"/>
+          <w:szCs w:val="34"/>
+        </w:rPr>
+      </w:pPr>
+      <w:r>
+        <w:rPr>
+          <w:rtl w:val="0"/>
+        </w:rPr>
+      </w:r>
+    </w:p>
+    <w:p>
+      <w:pPr>
+        <w:ind w:left="0" w:firstLine="0"/>
+        <w:rPr>
+          <w:rFonts w:ascii="Courier New" w:cs="Courier New" w:eastAsia="Courier New" w:hAnsi="Courier New"/>
+          <w:b w:val="1"/>
+          <w:color w:val="225635"/>
+          <w:sz w:val="34"/>
+          <w:szCs w:val="34"/>
+        </w:rPr>
+      </w:pPr>
+      <w:r>
+        <w:rPr>
+          <w:rFonts w:ascii="Courier New" w:cs="Courier New" w:eastAsia="Courier New" w:hAnsi="Courier New"/>
+          <w:b w:val="1"/>
+          <w:color w:val="225635"/>
+          <w:sz w:val="34"/>
+          <w:szCs w:val="34"/>
+          <w:rtl w:val="0"/>
+        </w:rPr>
+        <w:t xml:space="preserve">Análisis y consideraciones del problema:</w:t>
+      </w:r>
+    </w:p>
+    <w:p>
+      <w:pPr>
+        <w:rPr>
+          <w:rFonts w:ascii="Courier New" w:cs="Courier New" w:eastAsia="Courier New" w:hAnsi="Courier New"/>
+          <w:color w:val="225635"/>
+          <w:sz w:val="34"/>
+          <w:szCs w:val="34"/>
+        </w:rPr>
+      </w:pPr>
+      <w:r>
+        <w:rPr>
+          <w:rtl w:val="0"/>
+        </w:rPr>
+      </w:r>
+    </w:p>
+    <w:p>
+      <w:pPr>
+        <w:rPr>
+          <w:rFonts w:ascii="Courier New" w:cs="Courier New" w:eastAsia="Courier New" w:hAnsi="Courier New"/>
+          <w:sz w:val="26"/>
+          <w:szCs w:val="26"/>
+        </w:rPr>
+      </w:pPr>
+      <w:r>
+        <w:rPr>
+          <w:rFonts w:ascii="Courier New" w:cs="Courier New" w:eastAsia="Courier New" w:hAnsi="Courier New"/>
+          <w:sz w:val="26"/>
+          <w:szCs w:val="26"/>
+          <w:rtl w:val="0"/>
+        </w:rPr>
+        <w:t xml:space="preserve">Luego de hacer la lectura tenía varias cosas claras y otras no tanto.</w:t>
+      </w:r>
+    </w:p>
+    <w:p>
+      <w:pPr>
+        <w:rPr>
+          <w:rFonts w:ascii="Courier New" w:cs="Courier New" w:eastAsia="Courier New" w:hAnsi="Courier New"/>
+          <w:sz w:val="26"/>
+          <w:szCs w:val="26"/>
+        </w:rPr>
+      </w:pPr>
+      <w:r>
+        <w:rPr>
+          <w:rtl w:val="0"/>
+        </w:rPr>
+      </w:r>
+    </w:p>
+    <w:p>
+      <w:pPr>
+        <w:rPr>
+          <w:rFonts w:ascii="Courier New" w:cs="Courier New" w:eastAsia="Courier New" w:hAnsi="Courier New"/>
+          <w:b w:val="1"/>
+          <w:color w:val="225635"/>
+          <w:sz w:val="26"/>
+          <w:szCs w:val="26"/>
+        </w:rPr>
+      </w:pPr>
+      <w:r>
+        <w:rPr>
+          <w:rFonts w:ascii="Courier New" w:cs="Courier New" w:eastAsia="Courier New" w:hAnsi="Courier New"/>
+          <w:b w:val="1"/>
+          <w:color w:val="225635"/>
+          <w:sz w:val="26"/>
+          <w:szCs w:val="26"/>
+          <w:rtl w:val="0"/>
+        </w:rPr>
+        <w:t xml:space="preserve">Tengo claro:</w:t>
+      </w:r>
+    </w:p>
+    <w:p>
+      <w:pPr>
+        <w:rPr>
+          <w:rFonts w:ascii="Courier New" w:cs="Courier New" w:eastAsia="Courier New" w:hAnsi="Courier New"/>
+          <w:b w:val="1"/>
+          <w:color w:val="225635"/>
+          <w:sz w:val="26"/>
+          <w:szCs w:val="26"/>
+        </w:rPr>
+      </w:pPr>
+      <w:r>
+        <w:rPr>
+          <w:rtl w:val="0"/>
+        </w:rPr>
+      </w:r>
+    </w:p>
+    <w:p>
+      <w:pPr>
+        <w:numPr>
+          <w:ilvl w:val="0"/>
+          <w:numId w:val="1"/>
+        </w:numPr>
+        <w:ind w:left="720" w:hanging="360"/>
+        <w:rPr>
+          <w:rFonts w:ascii="Courier New" w:cs="Courier New" w:eastAsia="Courier New" w:hAnsi="Courier New"/>
+          <w:sz w:val="24"/>
+          <w:szCs w:val="24"/>
+          <w:u w:val="none"/>
+        </w:rPr>
+      </w:pPr>
+      <w:r>
+        <w:rPr>
+          <w:rFonts w:ascii="Courier New" w:cs="Courier New" w:eastAsia="Courier New" w:hAnsi="Courier New"/>
+          <w:sz w:val="26"/>
+          <w:szCs w:val="26"/>
+          <w:rtl w:val="0"/>
+        </w:rPr>
+        <w:t xml:space="preserve">Tengo que hacer una funcion que cree arreglos NxN con N impar si es par se debe de prohibir esa entrada, esta matriz se le asignan números en orden desde la posición 0,0 hasta la posición (N-1)x(N-1) iniciando en 1 hasta (N*N)-1 ya que en la posición (N/2)x(N/2) (división entera) el valor debe ser “ “.</w:t>
+      </w:r>
+    </w:p>
+    <w:p>
+      <w:pPr>
+        <w:numPr>
+          <w:ilvl w:val="0"/>
+          <w:numId w:val="1"/>
+        </w:numPr>
+        <w:ind w:left="720" w:hanging="360"/>
+        <w:rPr>
+          <w:rFonts w:ascii="Courier New" w:cs="Courier New" w:eastAsia="Courier New" w:hAnsi="Courier New"/>
+          <w:sz w:val="26"/>
+          <w:szCs w:val="26"/>
+          <w:u w:val="none"/>
+        </w:rPr>
+      </w:pPr>
+      <w:r>
+        <w:rPr>
+          <w:rFonts w:ascii="Courier New" w:cs="Courier New" w:eastAsia="Courier New" w:hAnsi="Courier New"/>
+          <w:sz w:val="26"/>
+          <w:szCs w:val="26"/>
+          <w:rtl w:val="0"/>
+        </w:rPr>
+        <w:t xml:space="preserve">Tengo que hacer una función que gire esas matrices 90 grados en  sentido antihorario para hacer esto me di cuenta que al girar la matriz 90 grados simplemente se cambian las filas por las columnas y se cambia orden de las filas.</w:t>
+      </w:r>
+    </w:p>
+    <w:p>
+      <w:pPr>
+        <w:rPr>
+          <w:rFonts w:ascii="Courier New" w:cs="Courier New" w:eastAsia="Courier New" w:hAnsi="Courier New"/>
+          <w:sz w:val="26"/>
+          <w:szCs w:val="26"/>
+        </w:rPr>
+      </w:pPr>
+      <w:r>
+        <w:rPr>
+          <w:rtl w:val="0"/>
+        </w:rPr>
+      </w:r>
+    </w:p>
+    <w:p>
+      <w:pPr>
+        <w:rPr>
+          <w:rFonts w:ascii="Courier New" w:cs="Courier New" w:eastAsia="Courier New" w:hAnsi="Courier New"/>
+          <w:b w:val="1"/>
+          <w:sz w:val="26"/>
+          <w:szCs w:val="26"/>
+        </w:rPr>
+      </w:pPr>
+      <w:r>
+        <w:rPr>
+          <w:rFonts w:ascii="Courier New" w:cs="Courier New" w:eastAsia="Courier New" w:hAnsi="Courier New"/>
+          <w:sz w:val="26"/>
+          <w:szCs w:val="26"/>
+          <w:rtl w:val="0"/>
+        </w:rPr>
+        <w:t xml:space="preserve">     </w:t>
+      </w:r>
+      <w:r>
+        <w:rPr>
+          <w:rFonts w:ascii="Courier New" w:cs="Courier New" w:eastAsia="Courier New" w:hAnsi="Courier New"/>
+          <w:b w:val="1"/>
+          <w:sz w:val="26"/>
+          <w:szCs w:val="26"/>
+          <w:rtl w:val="0"/>
+        </w:rPr>
+        <w:t xml:space="preserve">Original   Transpuesta  Girada 90</w:t>
+      </w:r>
+      <w:r>
+        <w:rPr>
+          <w:b w:val="1"/>
+          <w:sz w:val="24"/>
+          <w:szCs w:val="24"/>
+          <w:rtl w:val="0"/>
+        </w:rPr>
+        <w:t xml:space="preserve">º</w:t>
+      </w:r>
+      <w:r>
+        <w:rPr>
+          <w:rtl w:val="0"/>
+        </w:rPr>
+      </w:r>
+    </w:p>
+    <w:p>
+      <w:pPr>
+        <w:ind w:left="720" w:firstLine="0"/>
+        <w:rPr>
+          <w:rFonts w:ascii="Courier New" w:cs="Courier New" w:eastAsia="Courier New" w:hAnsi="Courier New"/>
+          <w:sz w:val="26"/>
+          <w:szCs w:val="26"/>
+        </w:rPr>
+      </w:pPr>
+      <w:r>
+        <w:rPr>
+          <w:rtl w:val="0"/>
+        </w:rPr>
+      </w:r>
+    </w:p>
+    <w:tbl>
+      <w:tblPr>
+        <w:tblStyle w:val="Table1"/>
+        <w:tblW w:w="5250.0" w:type="dxa"/>
+        <w:jc w:val="left"/>
+        <w:tblInd w:w="720.0" w:type="dxa"/>
+        <w:tblBorders>
+          <w:top w:color="000000" w:space="0" w:sz="8" w:val="single"/>
+          <w:left w:color="000000" w:space="0" w:sz="8" w:val="single"/>
+          <w:bottom w:color="000000" w:space="0" w:sz="8" w:val="single"/>
+          <w:right w:color="000000" w:space="0" w:sz="8" w:val="single"/>
+          <w:insideH w:color="000000" w:space="0" w:sz="8" w:val="single"/>
+          <w:insideV w:color="000000" w:space="0" w:sz="8" w:val="single"/>
+        </w:tblBorders>
+        <w:tblLayout w:type="fixed"/>
+        <w:tblLook w:val="0600"/>
+      </w:tblPr>
+      <w:tblGrid>
+        <w:gridCol w:w="480"/>
+        <w:gridCol w:w="465"/>
+        <w:gridCol w:w="495"/>
+        <w:gridCol w:w="345"/>
+        <w:gridCol w:w="570"/>
+        <w:gridCol w:w="480"/>
+        <w:gridCol w:w="495"/>
+        <w:gridCol w:w="435"/>
+        <w:gridCol w:w="495"/>
+        <w:gridCol w:w="465"/>
+        <w:gridCol w:w="525"/>
+        <w:tblGridChange w:id="0">
+          <w:tblGrid>
+            <w:gridCol w:w="480"/>
+            <w:gridCol w:w="465"/>
+            <w:gridCol w:w="495"/>
+            <w:gridCol w:w="345"/>
+            <w:gridCol w:w="570"/>
+            <w:gridCol w:w="480"/>
+            <w:gridCol w:w="495"/>
+            <w:gridCol w:w="435"/>
+            <w:gridCol w:w="495"/>
+            <w:gridCol w:w="465"/>
+            <w:gridCol w:w="525"/>
+          </w:tblGrid>
+        </w:tblGridChange>
+      </w:tblGrid>
+      <w:tr>
+        <w:trPr>
+          <w:cantSplit w:val="0"/>
+          <w:tblHeader w:val="0"/>
+        </w:trPr>
+        <w:tc>
+          <w:tcPr>
+            <w:shd w:fill="auto" w:val="clear"/>
+            <w:tcMar>
+              <w:top w:w="100.0" w:type="dxa"/>
+              <w:left w:w="100.0" w:type="dxa"/>
+              <w:bottom w:w="100.0" w:type="dxa"/>
+              <w:right w:w="100.0" w:type="dxa"/>
+            </w:tcMar>
+            <w:vAlign w:val="top"/>
+          </w:tcPr>
+          <w:p>
+            <w:pPr>
+              <w:keepNext w:val="0"/>
+              <w:keepLines w:val="0"/>
+              <w:pageBreakBefore w:val="0"/>
+              <w:widowControl w:val="0"/>
+              <w:pBdr>
+                <w:top w:space="0" w:sz="0" w:val="nil"/>
+                <w:left w:space="0" w:sz="0" w:val="nil"/>
+                <w:bottom w:space="0" w:sz="0" w:val="nil"/>
+                <w:right w:space="0" w:sz="0" w:val="nil"/>
+                <w:between w:space="0" w:sz="0" w:val="nil"/>
+              </w:pBdr>
+              <w:shd w:fill="auto" w:val="clear"/>
+              <w:spacing w:after="0" w:before="0" w:line="240" w:lineRule="auto"/>
+              <w:ind w:left="0" w:right="0" w:firstLine="0"/>
+              <w:jc w:val="left"/>
+              <w:rPr>
+                <w:rFonts w:ascii="Courier New" w:cs="Courier New" w:eastAsia="Courier New" w:hAnsi="Courier New"/>
+                <w:color w:val="bf9000"/>
+                <w:sz w:val="26"/>
+                <w:szCs w:val="26"/>
+              </w:rPr>
+            </w:pPr>
+            <w:r>
+              <w:rPr>
+                <w:rFonts w:ascii="Courier New" w:cs="Courier New" w:eastAsia="Courier New" w:hAnsi="Courier New"/>
+                <w:color w:val="bf9000"/>
+                <w:sz w:val="26"/>
+                <w:szCs w:val="26"/>
+                <w:rtl w:val="0"/>
+              </w:rPr>
+              <w:t xml:space="preserve">1</w:t>
+            </w:r>
+          </w:p>
+        </w:tc>
+        <w:tc>
+          <w:tcPr>
+            <w:shd w:fill="auto" w:val="clear"/>
+            <w:tcMar>
+              <w:top w:w="100.0" w:type="dxa"/>
+              <w:left w:w="100.0" w:type="dxa"/>
+              <w:bottom w:w="100.0" w:type="dxa"/>
+              <w:right w:w="100.0" w:type="dxa"/>
+            </w:tcMar>
+            <w:vAlign w:val="top"/>
+          </w:tcPr>
+          <w:p>
+            <w:pPr>
+              <w:keepNext w:val="0"/>
+              <w:keepLines w:val="0"/>
+              <w:pageBreakBefore w:val="0"/>
+              <w:widowControl w:val="0"/>
+              <w:pBdr>
+                <w:top w:space="0" w:sz="0" w:val="nil"/>
+                <w:left w:space="0" w:sz="0" w:val="nil"/>
+                <w:bottom w:space="0" w:sz="0" w:val="nil"/>
+                <w:right w:space="0" w:sz="0" w:val="nil"/>
+                <w:between w:space="0" w:sz="0" w:val="nil"/>
+              </w:pBdr>
+              <w:shd w:fill="auto" w:val="clear"/>
+              <w:spacing w:after="0" w:before="0" w:line="240" w:lineRule="auto"/>
+              <w:ind w:left="0" w:right="0" w:firstLine="0"/>
+              <w:jc w:val="left"/>
+              <w:rPr>
+                <w:rFonts w:ascii="Courier New" w:cs="Courier New" w:eastAsia="Courier New" w:hAnsi="Courier New"/>
+                <w:color w:val="bf9000"/>
+                <w:sz w:val="26"/>
+                <w:szCs w:val="26"/>
+              </w:rPr>
+            </w:pPr>
+            <w:r>
+              <w:rPr>
+                <w:rFonts w:ascii="Courier New" w:cs="Courier New" w:eastAsia="Courier New" w:hAnsi="Courier New"/>
+                <w:color w:val="bf9000"/>
+                <w:sz w:val="26"/>
+                <w:szCs w:val="26"/>
+                <w:rtl w:val="0"/>
+              </w:rPr>
+              <w:t xml:space="preserve">2</w:t>
+            </w:r>
+          </w:p>
+        </w:tc>
+        <w:tc>
+          <w:tcPr>
+            <w:shd w:fill="auto" w:val="clear"/>
+            <w:tcMar>
+              <w:top w:w="100.0" w:type="dxa"/>
+              <w:left w:w="100.0" w:type="dxa"/>
+              <w:bottom w:w="100.0" w:type="dxa"/>
+              <w:right w:w="100.0" w:type="dxa"/>
+            </w:tcMar>
+            <w:vAlign w:val="top"/>
+          </w:tcPr>
+          <w:p>
+            <w:pPr>
+              <w:keepNext w:val="0"/>
+              <w:keepLines w:val="0"/>
+              <w:pageBreakBefore w:val="0"/>
+              <w:widowControl w:val="0"/>
+              <w:pBdr>
+                <w:top w:space="0" w:sz="0" w:val="nil"/>
+                <w:left w:space="0" w:sz="0" w:val="nil"/>
+                <w:bottom w:space="0" w:sz="0" w:val="nil"/>
+                <w:right w:space="0" w:sz="0" w:val="nil"/>
+                <w:between w:space="0" w:sz="0" w:val="nil"/>
+              </w:pBdr>
+              <w:shd w:fill="auto" w:val="clear"/>
+              <w:spacing w:after="0" w:before="0" w:line="240" w:lineRule="auto"/>
+              <w:ind w:left="0" w:right="0" w:firstLine="0"/>
+              <w:jc w:val="left"/>
+              <w:rPr>
+                <w:rFonts w:ascii="Courier New" w:cs="Courier New" w:eastAsia="Courier New" w:hAnsi="Courier New"/>
+                <w:color w:val="bf9000"/>
+                <w:sz w:val="26"/>
+                <w:szCs w:val="26"/>
+              </w:rPr>
+            </w:pPr>
+            <w:r>
+              <w:rPr>
+                <w:rFonts w:ascii="Courier New" w:cs="Courier New" w:eastAsia="Courier New" w:hAnsi="Courier New"/>
+                <w:color w:val="bf9000"/>
+                <w:sz w:val="26"/>
+                <w:szCs w:val="26"/>
+                <w:rtl w:val="0"/>
+              </w:rPr>
+              <w:t xml:space="preserve">3</w:t>
+            </w:r>
+          </w:p>
+        </w:tc>
+        <w:tc>
+          <w:tcPr>
+            <w:tcBorders>
+              <w:top w:color="ffffff" w:space="0" w:sz="8" w:val="single"/>
+              <w:bottom w:color="ffffff" w:space="0" w:sz="8" w:val="single"/>
+            </w:tcBorders>
+            <w:shd w:fill="auto" w:val="clear"/>
+            <w:tcMar>
+              <w:top w:w="100.0" w:type="dxa"/>
+              <w:left w:w="100.0" w:type="dxa"/>
+              <w:bottom w:w="100.0" w:type="dxa"/>
+              <w:right w:w="100.0" w:type="dxa"/>
+            </w:tcMar>
+            <w:vAlign w:val="top"/>
+          </w:tcPr>
+          <w:p>
+            <w:pPr>
+              <w:keepNext w:val="0"/>
+              <w:keepLines w:val="0"/>
+              <w:pageBreakBefore w:val="0"/>
+              <w:widowControl w:val="0"/>
+              <w:pBdr>
+                <w:top w:space="0" w:sz="0" w:val="nil"/>
+                <w:left w:space="0" w:sz="0" w:val="nil"/>
+                <w:bottom w:space="0" w:sz="0" w:val="nil"/>
+                <w:right w:space="0" w:sz="0" w:val="nil"/>
+                <w:between w:space="0" w:sz="0" w:val="nil"/>
+              </w:pBdr>
+              <w:shd w:fill="auto" w:val="clear"/>
+              <w:spacing w:after="0" w:before="0" w:line="240" w:lineRule="auto"/>
+              <w:ind w:left="0" w:right="0" w:firstLine="0"/>
+              <w:jc w:val="left"/>
+              <w:rPr>
+                <w:rFonts w:ascii="Courier New" w:cs="Courier New" w:eastAsia="Courier New" w:hAnsi="Courier New"/>
+                <w:color w:val="ffff00"/>
+                <w:sz w:val="26"/>
+                <w:szCs w:val="26"/>
+                <w:shd w:fill="4a86e8" w:val="clear"/>
+              </w:rPr>
+            </w:pPr>
+            <w:r>
+              <w:rPr>
+                <w:rtl w:val="0"/>
+              </w:rPr>
+            </w:r>
+          </w:p>
+        </w:tc>
+        <w:tc>
+          <w:tcPr>
+            <w:shd w:fill="auto" w:val="clear"/>
+            <w:tcMar>
+              <w:top w:w="100.0" w:type="dxa"/>
+              <w:left w:w="100.0" w:type="dxa"/>
+              <w:bottom w:w="100.0" w:type="dxa"/>
+              <w:right w:w="100.0" w:type="dxa"/>
+            </w:tcMar>
+            <w:vAlign w:val="top"/>
+          </w:tcPr>
+          <w:p>
+            <w:pPr>
+              <w:keepNext w:val="0"/>
+              <w:keepLines w:val="0"/>
+              <w:pageBreakBefore w:val="0"/>
+              <w:widowControl w:val="0"/>
+              <w:pBdr>
+                <w:top w:space="0" w:sz="0" w:val="nil"/>
+                <w:left w:space="0" w:sz="0" w:val="nil"/>
+                <w:bottom w:space="0" w:sz="0" w:val="nil"/>
+                <w:right w:space="0" w:sz="0" w:val="nil"/>
+                <w:between w:space="0" w:sz="0" w:val="nil"/>
+              </w:pBdr>
+              <w:shd w:fill="auto" w:val="clear"/>
+              <w:spacing w:after="0" w:before="0" w:line="240" w:lineRule="auto"/>
+              <w:ind w:left="0" w:right="0" w:firstLine="0"/>
+              <w:jc w:val="left"/>
+              <w:rPr>
+                <w:rFonts w:ascii="Courier New" w:cs="Courier New" w:eastAsia="Courier New" w:hAnsi="Courier New"/>
+                <w:color w:val="bf9000"/>
+                <w:sz w:val="26"/>
+                <w:szCs w:val="26"/>
+              </w:rPr>
+            </w:pPr>
+            <w:r>
+              <w:rPr>
+                <w:rFonts w:ascii="Courier New" w:cs="Courier New" w:eastAsia="Courier New" w:hAnsi="Courier New"/>
+                <w:color w:val="bf9000"/>
+                <w:sz w:val="26"/>
+                <w:szCs w:val="26"/>
+                <w:rtl w:val="0"/>
+              </w:rPr>
+              <w:t xml:space="preserve">1</w:t>
+            </w:r>
+          </w:p>
+        </w:tc>
+        <w:tc>
+          <w:tcPr>
+            <w:shd w:fill="auto" w:val="clear"/>
+            <w:tcMar>
+              <w:top w:w="100.0" w:type="dxa"/>
+              <w:left w:w="100.0" w:type="dxa"/>
+              <w:bottom w:w="100.0" w:type="dxa"/>
+              <w:right w:w="100.0" w:type="dxa"/>
+            </w:tcMar>
+            <w:vAlign w:val="top"/>
+          </w:tcPr>
+          <w:p>
+            <w:pPr>
+              <w:keepNext w:val="0"/>
+              <w:keepLines w:val="0"/>
+              <w:pageBreakBefore w:val="0"/>
+              <w:widowControl w:val="0"/>
+              <w:pBdr>
+                <w:top w:space="0" w:sz="0" w:val="nil"/>
+                <w:left w:space="0" w:sz="0" w:val="nil"/>
+                <w:bottom w:space="0" w:sz="0" w:val="nil"/>
+                <w:right w:space="0" w:sz="0" w:val="nil"/>
+                <w:between w:space="0" w:sz="0" w:val="nil"/>
+              </w:pBdr>
+              <w:shd w:fill="auto" w:val="clear"/>
+              <w:spacing w:after="0" w:before="0" w:line="240" w:lineRule="auto"/>
+              <w:ind w:left="0" w:right="0" w:firstLine="0"/>
+              <w:jc w:val="left"/>
+              <w:rPr>
+                <w:rFonts w:ascii="Courier New" w:cs="Courier New" w:eastAsia="Courier New" w:hAnsi="Courier New"/>
+                <w:color w:val="0000ff"/>
+                <w:sz w:val="26"/>
+                <w:szCs w:val="26"/>
+              </w:rPr>
+            </w:pPr>
+            <w:r>
+              <w:rPr>
+                <w:rFonts w:ascii="Courier New" w:cs="Courier New" w:eastAsia="Courier New" w:hAnsi="Courier New"/>
+                <w:color w:val="0000ff"/>
+                <w:sz w:val="26"/>
+                <w:szCs w:val="26"/>
+                <w:rtl w:val="0"/>
+              </w:rPr>
+              <w:t xml:space="preserve">4</w:t>
+            </w:r>
+          </w:p>
+        </w:tc>
+        <w:tc>
+          <w:tcPr>
+            <w:shd w:fill="auto" w:val="clear"/>
+            <w:tcMar>
+              <w:top w:w="100.0" w:type="dxa"/>
+              <w:left w:w="100.0" w:type="dxa"/>
+              <w:bottom w:w="100.0" w:type="dxa"/>
+              <w:right w:w="100.0" w:type="dxa"/>
+            </w:tcMar>
+            <w:vAlign w:val="top"/>
+          </w:tcPr>
+          <w:p>
+            <w:pPr>
+              <w:keepNext w:val="0"/>
+              <w:keepLines w:val="0"/>
+              <w:pageBreakBefore w:val="0"/>
+              <w:widowControl w:val="0"/>
+              <w:pBdr>
+                <w:top w:space="0" w:sz="0" w:val="nil"/>
+                <w:left w:space="0" w:sz="0" w:val="nil"/>
+                <w:bottom w:space="0" w:sz="0" w:val="nil"/>
+                <w:right w:space="0" w:sz="0" w:val="nil"/>
+                <w:between w:space="0" w:sz="0" w:val="nil"/>
+              </w:pBdr>
+              <w:shd w:fill="auto" w:val="clear"/>
+              <w:spacing w:after="0" w:before="0" w:line="240" w:lineRule="auto"/>
+              <w:ind w:left="0" w:right="0" w:firstLine="0"/>
+              <w:jc w:val="left"/>
+              <w:rPr>
+                <w:rFonts w:ascii="Courier New" w:cs="Courier New" w:eastAsia="Courier New" w:hAnsi="Courier New"/>
+                <w:color w:val="ff0000"/>
+                <w:sz w:val="26"/>
+                <w:szCs w:val="26"/>
+              </w:rPr>
+            </w:pPr>
+            <w:r>
+              <w:rPr>
+                <w:rFonts w:ascii="Courier New" w:cs="Courier New" w:eastAsia="Courier New" w:hAnsi="Courier New"/>
+                <w:color w:val="ff0000"/>
+                <w:sz w:val="26"/>
+                <w:szCs w:val="26"/>
+                <w:rtl w:val="0"/>
+              </w:rPr>
+              <w:t xml:space="preserve">6</w:t>
+            </w:r>
+          </w:p>
+        </w:tc>
+        <w:tc>
+          <w:tcPr>
+            <w:tcBorders>
+              <w:top w:color="ffffff" w:space="0" w:sz="8" w:val="single"/>
+              <w:bottom w:color="ffffff" w:space="0" w:sz="8" w:val="single"/>
+            </w:tcBorders>
+            <w:shd w:fill="auto" w:val="clear"/>
+            <w:tcMar>
+              <w:top w:w="100.0" w:type="dxa"/>
+              <w:left w:w="100.0" w:type="dxa"/>
+              <w:bottom w:w="100.0" w:type="dxa"/>
+              <w:right w:w="100.0" w:type="dxa"/>
+            </w:tcMar>
+            <w:vAlign w:val="top"/>
+          </w:tcPr>
+          <w:p>
+            <w:pPr>
+              <w:keepNext w:val="0"/>
+              <w:keepLines w:val="0"/>
+              <w:pageBreakBefore w:val="0"/>
+              <w:widowControl w:val="0"/>
+              <w:pBdr>
+                <w:top w:space="0" w:sz="0" w:val="nil"/>
+                <w:left w:space="0" w:sz="0" w:val="nil"/>
+                <w:bottom w:space="0" w:sz="0" w:val="nil"/>
+                <w:right w:space="0" w:sz="0" w:val="nil"/>
+                <w:between w:space="0" w:sz="0" w:val="nil"/>
+              </w:pBdr>
+              <w:shd w:fill="auto" w:val="clear"/>
+              <w:spacing w:after="0" w:before="0" w:line="240" w:lineRule="auto"/>
+              <w:ind w:left="0" w:right="0" w:firstLine="0"/>
+              <w:jc w:val="left"/>
+              <w:rPr>
+                <w:rFonts w:ascii="Courier New" w:cs="Courier New" w:eastAsia="Courier New" w:hAnsi="Courier New"/>
+                <w:sz w:val="26"/>
+                <w:szCs w:val="26"/>
+              </w:rPr>
+            </w:pPr>
+            <w:r>
+              <w:rPr>
+                <w:rFonts w:ascii="Courier New" w:cs="Courier New" w:eastAsia="Courier New" w:hAnsi="Courier New"/>
+                <w:sz w:val="26"/>
+                <w:szCs w:val="26"/>
+                <w:rtl w:val="0"/>
+              </w:rPr>
+              <w:t xml:space="preserve"> </w:t>
+            </w:r>
+          </w:p>
+        </w:tc>
+        <w:tc>
+          <w:tcPr>
+            <w:shd w:fill="auto" w:val="clear"/>
+            <w:tcMar>
+              <w:top w:w="100.0" w:type="dxa"/>
+              <w:left w:w="100.0" w:type="dxa"/>
+              <w:bottom w:w="100.0" w:type="dxa"/>
+              <w:right w:w="100.0" w:type="dxa"/>
+            </w:tcMar>
+            <w:vAlign w:val="top"/>
+          </w:tcPr>
+          <w:p>
+            <w:pPr>
+              <w:keepNext w:val="0"/>
+              <w:keepLines w:val="0"/>
+              <w:pageBreakBefore w:val="0"/>
+              <w:widowControl w:val="0"/>
+              <w:pBdr>
+                <w:top w:space="0" w:sz="0" w:val="nil"/>
+                <w:left w:space="0" w:sz="0" w:val="nil"/>
+                <w:bottom w:space="0" w:sz="0" w:val="nil"/>
+                <w:right w:space="0" w:sz="0" w:val="nil"/>
+                <w:between w:space="0" w:sz="0" w:val="nil"/>
+              </w:pBdr>
+              <w:shd w:fill="auto" w:val="clear"/>
+              <w:spacing w:after="0" w:before="0" w:line="240" w:lineRule="auto"/>
+              <w:ind w:left="0" w:right="0" w:firstLine="0"/>
+              <w:jc w:val="left"/>
+              <w:rPr>
+                <w:rFonts w:ascii="Courier New" w:cs="Courier New" w:eastAsia="Courier New" w:hAnsi="Courier New"/>
+                <w:color w:val="bf9000"/>
+                <w:sz w:val="26"/>
+                <w:szCs w:val="26"/>
+              </w:rPr>
+            </w:pPr>
+            <w:r>
+              <w:rPr>
+                <w:rFonts w:ascii="Courier New" w:cs="Courier New" w:eastAsia="Courier New" w:hAnsi="Courier New"/>
+                <w:color w:val="bf9000"/>
+                <w:sz w:val="26"/>
+                <w:szCs w:val="26"/>
+                <w:rtl w:val="0"/>
+              </w:rPr>
+              <w:t xml:space="preserve">3</w:t>
+            </w:r>
+          </w:p>
+        </w:tc>
+        <w:tc>
+          <w:tcPr>
+            <w:shd w:fill="auto" w:val="clear"/>
+            <w:tcMar>
+              <w:top w:w="100.0" w:type="dxa"/>
+              <w:left w:w="100.0" w:type="dxa"/>
+              <w:bottom w:w="100.0" w:type="dxa"/>
+              <w:right w:w="100.0" w:type="dxa"/>
+            </w:tcMar>
+            <w:vAlign w:val="top"/>
+          </w:tcPr>
+          <w:p>
+            <w:pPr>
+              <w:keepNext w:val="0"/>
+              <w:keepLines w:val="0"/>
+              <w:pageBreakBefore w:val="0"/>
+              <w:widowControl w:val="0"/>
+              <w:pBdr>
+                <w:top w:space="0" w:sz="0" w:val="nil"/>
+                <w:left w:space="0" w:sz="0" w:val="nil"/>
+                <w:bottom w:space="0" w:sz="0" w:val="nil"/>
+                <w:right w:space="0" w:sz="0" w:val="nil"/>
+                <w:between w:space="0" w:sz="0" w:val="nil"/>
+              </w:pBdr>
+              <w:shd w:fill="auto" w:val="clear"/>
+              <w:spacing w:after="0" w:before="0" w:line="240" w:lineRule="auto"/>
+              <w:ind w:left="0" w:right="0" w:firstLine="0"/>
+              <w:jc w:val="left"/>
+              <w:rPr>
+                <w:rFonts w:ascii="Courier New" w:cs="Courier New" w:eastAsia="Courier New" w:hAnsi="Courier New"/>
+                <w:color w:val="0000ff"/>
+                <w:sz w:val="26"/>
+                <w:szCs w:val="26"/>
+              </w:rPr>
+            </w:pPr>
+            <w:r>
+              <w:rPr>
+                <w:rFonts w:ascii="Courier New" w:cs="Courier New" w:eastAsia="Courier New" w:hAnsi="Courier New"/>
+                <w:color w:val="0000ff"/>
+                <w:sz w:val="26"/>
+                <w:szCs w:val="26"/>
+                <w:rtl w:val="0"/>
+              </w:rPr>
+              <w:t xml:space="preserve">5</w:t>
+            </w:r>
+          </w:p>
+        </w:tc>
+        <w:tc>
+          <w:tcPr>
+            <w:shd w:fill="auto" w:val="clear"/>
+            <w:tcMar>
+              <w:top w:w="100.0" w:type="dxa"/>
+              <w:left w:w="100.0" w:type="dxa"/>
+              <w:bottom w:w="100.0" w:type="dxa"/>
+              <w:right w:w="100.0" w:type="dxa"/>
+            </w:tcMar>
+            <w:vAlign w:val="top"/>
+          </w:tcPr>
+          <w:p>
+            <w:pPr>
+              <w:keepNext w:val="0"/>
+              <w:keepLines w:val="0"/>
+              <w:pageBreakBefore w:val="0"/>
+              <w:widowControl w:val="0"/>
+              <w:pBdr>
+                <w:top w:space="0" w:sz="0" w:val="nil"/>
+                <w:left w:space="0" w:sz="0" w:val="nil"/>
+                <w:bottom w:space="0" w:sz="0" w:val="nil"/>
+                <w:right w:space="0" w:sz="0" w:val="nil"/>
+                <w:between w:space="0" w:sz="0" w:val="nil"/>
+              </w:pBdr>
+              <w:shd w:fill="auto" w:val="clear"/>
+              <w:spacing w:after="0" w:before="0" w:line="240" w:lineRule="auto"/>
+              <w:ind w:left="0" w:right="0" w:firstLine="0"/>
+              <w:jc w:val="left"/>
+              <w:rPr>
+                <w:rFonts w:ascii="Courier New" w:cs="Courier New" w:eastAsia="Courier New" w:hAnsi="Courier New"/>
+                <w:color w:val="ff0000"/>
+                <w:sz w:val="26"/>
+                <w:szCs w:val="26"/>
+              </w:rPr>
+            </w:pPr>
+            <w:r>
+              <w:rPr>
+                <w:rFonts w:ascii="Courier New" w:cs="Courier New" w:eastAsia="Courier New" w:hAnsi="Courier New"/>
+                <w:color w:val="ff0000"/>
+                <w:sz w:val="26"/>
+                <w:szCs w:val="26"/>
+                <w:rtl w:val="0"/>
+              </w:rPr>
+              <w:t xml:space="preserve">8</w:t>
+            </w:r>
+          </w:p>
+        </w:tc>
+      </w:tr>
+      <w:tr>
+        <w:trPr>
+          <w:cantSplit w:val="0"/>
+          <w:tblHeader w:val="0"/>
+        </w:trPr>
+        <w:tc>
+          <w:tcPr>
+            <w:shd w:fill="auto" w:val="clear"/>
+            <w:tcMar>
+              <w:top w:w="100.0" w:type="dxa"/>
+              <w:left w:w="100.0" w:type="dxa"/>
+              <w:bottom w:w="100.0" w:type="dxa"/>
+              <w:right w:w="100.0" w:type="dxa"/>
+            </w:tcMar>
+            <w:vAlign w:val="top"/>
+          </w:tcPr>
+          <w:p>
+            <w:pPr>
+              <w:keepNext w:val="0"/>
+              <w:keepLines w:val="0"/>
+              <w:pageBreakBefore w:val="0"/>
+              <w:widowControl w:val="0"/>
+              <w:pBdr>
+                <w:top w:space="0" w:sz="0" w:val="nil"/>
+                <w:left w:space="0" w:sz="0" w:val="nil"/>
+                <w:bottom w:space="0" w:sz="0" w:val="nil"/>
+                <w:right w:space="0" w:sz="0" w:val="nil"/>
+                <w:between w:space="0" w:sz="0" w:val="nil"/>
+              </w:pBdr>
+              <w:shd w:fill="auto" w:val="clear"/>
+              <w:spacing w:after="0" w:before="0" w:line="240" w:lineRule="auto"/>
+              <w:ind w:left="0" w:right="0" w:firstLine="0"/>
+              <w:jc w:val="left"/>
+              <w:rPr>
+                <w:rFonts w:ascii="Courier New" w:cs="Courier New" w:eastAsia="Courier New" w:hAnsi="Courier New"/>
+                <w:color w:val="0000ff"/>
+                <w:sz w:val="26"/>
+                <w:szCs w:val="26"/>
+              </w:rPr>
+            </w:pPr>
+            <w:r>
+              <w:rPr>
+                <w:rFonts w:ascii="Courier New" w:cs="Courier New" w:eastAsia="Courier New" w:hAnsi="Courier New"/>
+                <w:color w:val="0000ff"/>
+                <w:sz w:val="26"/>
+                <w:szCs w:val="26"/>
+                <w:rtl w:val="0"/>
+              </w:rPr>
+              <w:t xml:space="preserve">4</w:t>
+            </w:r>
+          </w:p>
+        </w:tc>
+        <w:tc>
+          <w:tcPr>
+            <w:shd w:fill="auto" w:val="clear"/>
+            <w:tcMar>
+              <w:top w:w="100.0" w:type="dxa"/>
+              <w:left w:w="100.0" w:type="dxa"/>
+              <w:bottom w:w="100.0" w:type="dxa"/>
+              <w:right w:w="100.0" w:type="dxa"/>
+            </w:tcMar>
+            <w:vAlign w:val="top"/>
+          </w:tcPr>
+          <w:p>
+            <w:pPr>
+              <w:keepNext w:val="0"/>
+              <w:keepLines w:val="0"/>
+              <w:pageBreakBefore w:val="0"/>
+              <w:widowControl w:val="0"/>
+              <w:pBdr>
+                <w:top w:space="0" w:sz="0" w:val="nil"/>
+                <w:left w:space="0" w:sz="0" w:val="nil"/>
+                <w:bottom w:space="0" w:sz="0" w:val="nil"/>
+                <w:right w:space="0" w:sz="0" w:val="nil"/>
+                <w:between w:space="0" w:sz="0" w:val="nil"/>
+              </w:pBdr>
+              <w:shd w:fill="auto" w:val="clear"/>
+              <w:spacing w:after="0" w:before="0" w:line="240" w:lineRule="auto"/>
+              <w:ind w:left="0" w:right="0" w:firstLine="0"/>
+              <w:jc w:val="left"/>
+              <w:rPr>
+                <w:rFonts w:ascii="Courier New" w:cs="Courier New" w:eastAsia="Courier New" w:hAnsi="Courier New"/>
+                <w:color w:val="0000ff"/>
+                <w:sz w:val="26"/>
+                <w:szCs w:val="26"/>
+              </w:rPr>
+            </w:pPr>
+            <w:r>
+              <w:rPr>
+                <w:rtl w:val="0"/>
+              </w:rPr>
+            </w:r>
+          </w:p>
+        </w:tc>
+        <w:tc>
+          <w:tcPr>
+            <w:shd w:fill="auto" w:val="clear"/>
+            <w:tcMar>
+              <w:top w:w="100.0" w:type="dxa"/>
+              <w:left w:w="100.0" w:type="dxa"/>
+              <w:bottom w:w="100.0" w:type="dxa"/>
+              <w:right w:w="100.0" w:type="dxa"/>
+            </w:tcMar>
+            <w:vAlign w:val="top"/>
+          </w:tcPr>
+          <w:p>
+            <w:pPr>
+              <w:keepNext w:val="0"/>
+              <w:keepLines w:val="0"/>
+              <w:pageBreakBefore w:val="0"/>
+              <w:widowControl w:val="0"/>
+              <w:pBdr>
+                <w:top w:space="0" w:sz="0" w:val="nil"/>
+                <w:left w:space="0" w:sz="0" w:val="nil"/>
+                <w:bottom w:space="0" w:sz="0" w:val="nil"/>
+                <w:right w:space="0" w:sz="0" w:val="nil"/>
+                <w:between w:space="0" w:sz="0" w:val="nil"/>
+              </w:pBdr>
+              <w:shd w:fill="auto" w:val="clear"/>
+              <w:spacing w:after="0" w:before="0" w:line="240" w:lineRule="auto"/>
+              <w:ind w:left="0" w:right="0" w:firstLine="0"/>
+              <w:jc w:val="left"/>
+              <w:rPr>
+                <w:rFonts w:ascii="Courier New" w:cs="Courier New" w:eastAsia="Courier New" w:hAnsi="Courier New"/>
+                <w:color w:val="0000ff"/>
+                <w:sz w:val="26"/>
+                <w:szCs w:val="26"/>
+              </w:rPr>
+            </w:pPr>
+            <w:r>
+              <w:rPr>
+                <w:rFonts w:ascii="Courier New" w:cs="Courier New" w:eastAsia="Courier New" w:hAnsi="Courier New"/>
+                <w:color w:val="0000ff"/>
+                <w:sz w:val="26"/>
+                <w:szCs w:val="26"/>
+                <w:rtl w:val="0"/>
+              </w:rPr>
+              <w:t xml:space="preserve">5</w:t>
+            </w:r>
+          </w:p>
+        </w:tc>
+        <w:tc>
+          <w:tcPr>
+            <w:tcBorders>
+              <w:top w:color="ffffff" w:space="0" w:sz="8" w:val="single"/>
+              <w:bottom w:color="ffffff" w:space="0" w:sz="8" w:val="single"/>
+            </w:tcBorders>
+            <w:shd w:fill="auto" w:val="clear"/>
+            <w:tcMar>
+              <w:top w:w="100.0" w:type="dxa"/>
+              <w:left w:w="100.0" w:type="dxa"/>
+              <w:bottom w:w="100.0" w:type="dxa"/>
+              <w:right w:w="100.0" w:type="dxa"/>
+            </w:tcMar>
+            <w:vAlign w:val="top"/>
+          </w:tcPr>
+          <w:p>
+            <w:pPr>
+              <w:keepNext w:val="0"/>
+              <w:keepLines w:val="0"/>
+              <w:pageBreakBefore w:val="0"/>
+              <w:widowControl w:val="0"/>
+              <w:pBdr>
+                <w:top w:space="0" w:sz="0" w:val="nil"/>
+                <w:left w:space="0" w:sz="0" w:val="nil"/>
+                <w:bottom w:space="0" w:sz="0" w:val="nil"/>
+                <w:right w:space="0" w:sz="0" w:val="nil"/>
+                <w:between w:space="0" w:sz="0" w:val="nil"/>
+              </w:pBdr>
+              <w:shd w:fill="auto" w:val="clear"/>
+              <w:spacing w:after="0" w:before="0" w:line="240" w:lineRule="auto"/>
+              <w:ind w:left="0" w:right="0" w:firstLine="0"/>
+              <w:jc w:val="left"/>
+              <w:rPr>
+                <w:rFonts w:ascii="Courier New" w:cs="Courier New" w:eastAsia="Courier New" w:hAnsi="Courier New"/>
+                <w:sz w:val="26"/>
+                <w:szCs w:val="26"/>
+              </w:rPr>
+            </w:pPr>
+            <w:r>
+              <w:rPr>
+                <w:rtl w:val="0"/>
+              </w:rPr>
+            </w:r>
+          </w:p>
+        </w:tc>
+        <w:tc>
+          <w:tcPr>
+            <w:shd w:fill="auto" w:val="clear"/>
+            <w:tcMar>
+              <w:top w:w="100.0" w:type="dxa"/>
+              <w:left w:w="100.0" w:type="dxa"/>
+              <w:bottom w:w="100.0" w:type="dxa"/>
+              <w:right w:w="100.0" w:type="dxa"/>
+            </w:tcMar>
+            <w:vAlign w:val="top"/>
+          </w:tcPr>
+          <w:p>
+            <w:pPr>
+              <w:keepNext w:val="0"/>
+              <w:keepLines w:val="0"/>
+              <w:pageBreakBefore w:val="0"/>
+              <w:widowControl w:val="0"/>
+              <w:pBdr>
+                <w:top w:space="0" w:sz="0" w:val="nil"/>
+                <w:left w:space="0" w:sz="0" w:val="nil"/>
+                <w:bottom w:space="0" w:sz="0" w:val="nil"/>
+                <w:right w:space="0" w:sz="0" w:val="nil"/>
+                <w:between w:space="0" w:sz="0" w:val="nil"/>
+              </w:pBdr>
+              <w:shd w:fill="auto" w:val="clear"/>
+              <w:spacing w:after="0" w:before="0" w:line="240" w:lineRule="auto"/>
+              <w:ind w:left="0" w:right="0" w:firstLine="0"/>
+              <w:jc w:val="left"/>
+              <w:rPr>
+                <w:rFonts w:ascii="Courier New" w:cs="Courier New" w:eastAsia="Courier New" w:hAnsi="Courier New"/>
+                <w:color w:val="bf9000"/>
+                <w:sz w:val="26"/>
+                <w:szCs w:val="26"/>
+              </w:rPr>
+            </w:pPr>
+            <w:r>
+              <w:rPr>
+                <w:rFonts w:ascii="Courier New" w:cs="Courier New" w:eastAsia="Courier New" w:hAnsi="Courier New"/>
+                <w:color w:val="bf9000"/>
+                <w:sz w:val="26"/>
+                <w:szCs w:val="26"/>
+                <w:rtl w:val="0"/>
+              </w:rPr>
+              <w:t xml:space="preserve">2</w:t>
+            </w:r>
+          </w:p>
+        </w:tc>
+        <w:tc>
+          <w:tcPr>
+            <w:shd w:fill="auto" w:val="clear"/>
+            <w:tcMar>
+              <w:top w:w="100.0" w:type="dxa"/>
+              <w:left w:w="100.0" w:type="dxa"/>
+              <w:bottom w:w="100.0" w:type="dxa"/>
+              <w:right w:w="100.0" w:type="dxa"/>
+            </w:tcMar>
+            <w:vAlign w:val="top"/>
+          </w:tcPr>
+          <w:p>
+            <w:pPr>
+              <w:keepNext w:val="0"/>
+              <w:keepLines w:val="0"/>
+              <w:pageBreakBefore w:val="0"/>
+              <w:widowControl w:val="0"/>
+              <w:pBdr>
+                <w:top w:space="0" w:sz="0" w:val="nil"/>
+                <w:left w:space="0" w:sz="0" w:val="nil"/>
+                <w:bottom w:space="0" w:sz="0" w:val="nil"/>
+                <w:right w:space="0" w:sz="0" w:val="nil"/>
+                <w:between w:space="0" w:sz="0" w:val="nil"/>
+              </w:pBdr>
+              <w:shd w:fill="auto" w:val="clear"/>
+              <w:spacing w:after="0" w:before="0" w:line="240" w:lineRule="auto"/>
+              <w:ind w:left="0" w:right="0" w:firstLine="0"/>
+              <w:jc w:val="left"/>
+              <w:rPr>
+                <w:rFonts w:ascii="Courier New" w:cs="Courier New" w:eastAsia="Courier New" w:hAnsi="Courier New"/>
+                <w:sz w:val="26"/>
+                <w:szCs w:val="26"/>
+              </w:rPr>
+            </w:pPr>
+            <w:r>
+              <w:rPr>
+                <w:rtl w:val="0"/>
+              </w:rPr>
+            </w:r>
+          </w:p>
+        </w:tc>
+        <w:tc>
+          <w:tcPr>
+            <w:shd w:fill="auto" w:val="clear"/>
+            <w:tcMar>
+              <w:top w:w="100.0" w:type="dxa"/>
+              <w:left w:w="100.0" w:type="dxa"/>
+              <w:bottom w:w="100.0" w:type="dxa"/>
+              <w:right w:w="100.0" w:type="dxa"/>
+            </w:tcMar>
+            <w:vAlign w:val="top"/>
+          </w:tcPr>
+          <w:p>
+            <w:pPr>
+              <w:keepNext w:val="0"/>
+              <w:keepLines w:val="0"/>
+              <w:pageBreakBefore w:val="0"/>
+              <w:widowControl w:val="0"/>
+              <w:pBdr>
+                <w:top w:space="0" w:sz="0" w:val="nil"/>
+                <w:left w:space="0" w:sz="0" w:val="nil"/>
+                <w:bottom w:space="0" w:sz="0" w:val="nil"/>
+                <w:right w:space="0" w:sz="0" w:val="nil"/>
+                <w:between w:space="0" w:sz="0" w:val="nil"/>
+              </w:pBdr>
+              <w:shd w:fill="auto" w:val="clear"/>
+              <w:spacing w:after="0" w:before="0" w:line="240" w:lineRule="auto"/>
+              <w:ind w:left="0" w:right="0" w:firstLine="0"/>
+              <w:jc w:val="left"/>
+              <w:rPr>
+                <w:rFonts w:ascii="Courier New" w:cs="Courier New" w:eastAsia="Courier New" w:hAnsi="Courier New"/>
+                <w:color w:val="ff0000"/>
+                <w:sz w:val="26"/>
+                <w:szCs w:val="26"/>
+              </w:rPr>
+            </w:pPr>
+            <w:r>
+              <w:rPr>
+                <w:rFonts w:ascii="Courier New" w:cs="Courier New" w:eastAsia="Courier New" w:hAnsi="Courier New"/>
+                <w:color w:val="ff0000"/>
+                <w:sz w:val="26"/>
+                <w:szCs w:val="26"/>
+                <w:rtl w:val="0"/>
+              </w:rPr>
+              <w:t xml:space="preserve">7</w:t>
+            </w:r>
+          </w:p>
+        </w:tc>
+        <w:tc>
+          <w:tcPr>
+            <w:tcBorders>
+              <w:top w:color="ffffff" w:space="0" w:sz="8" w:val="single"/>
+              <w:bottom w:color="ffffff" w:space="0" w:sz="8" w:val="single"/>
+            </w:tcBorders>
+            <w:shd w:fill="auto" w:val="clear"/>
+            <w:tcMar>
+              <w:top w:w="100.0" w:type="dxa"/>
+              <w:left w:w="100.0" w:type="dxa"/>
+              <w:bottom w:w="100.0" w:type="dxa"/>
+              <w:right w:w="100.0" w:type="dxa"/>
+            </w:tcMar>
+            <w:vAlign w:val="top"/>
+          </w:tcPr>
+          <w:p>
+            <w:pPr>
+              <w:keepNext w:val="0"/>
+              <w:keepLines w:val="0"/>
+              <w:pageBreakBefore w:val="0"/>
+              <w:widowControl w:val="0"/>
+              <w:pBdr>
+                <w:top w:space="0" w:sz="0" w:val="nil"/>
+                <w:left w:space="0" w:sz="0" w:val="nil"/>
+                <w:bottom w:space="0" w:sz="0" w:val="nil"/>
+                <w:right w:space="0" w:sz="0" w:val="nil"/>
+                <w:between w:space="0" w:sz="0" w:val="nil"/>
+              </w:pBdr>
+              <w:shd w:fill="auto" w:val="clear"/>
+              <w:spacing w:after="0" w:before="0" w:line="240" w:lineRule="auto"/>
+              <w:ind w:left="0" w:right="0" w:firstLine="0"/>
+              <w:jc w:val="left"/>
+              <w:rPr>
+                <w:rFonts w:ascii="Courier New" w:cs="Courier New" w:eastAsia="Courier New" w:hAnsi="Courier New"/>
+                <w:sz w:val="26"/>
+                <w:szCs w:val="26"/>
+              </w:rPr>
+            </w:pPr>
+            <w:r>
+              <w:rPr>
+                <w:rtl w:val="0"/>
+              </w:rPr>
+            </w:r>
+          </w:p>
+        </w:tc>
+        <w:tc>
+          <w:tcPr>
+            <w:shd w:fill="auto" w:val="clear"/>
+            <w:tcMar>
+              <w:top w:w="100.0" w:type="dxa"/>
+              <w:left w:w="100.0" w:type="dxa"/>
+              <w:bottom w:w="100.0" w:type="dxa"/>
+              <w:right w:w="100.0" w:type="dxa"/>
+            </w:tcMar>
+            <w:vAlign w:val="top"/>
+          </w:tcPr>
+          <w:p>
+            <w:pPr>
+              <w:keepNext w:val="0"/>
+              <w:keepLines w:val="0"/>
+              <w:pageBreakBefore w:val="0"/>
+              <w:widowControl w:val="0"/>
+              <w:pBdr>
+                <w:top w:space="0" w:sz="0" w:val="nil"/>
+                <w:left w:space="0" w:sz="0" w:val="nil"/>
+                <w:bottom w:space="0" w:sz="0" w:val="nil"/>
+                <w:right w:space="0" w:sz="0" w:val="nil"/>
+                <w:between w:space="0" w:sz="0" w:val="nil"/>
+              </w:pBdr>
+              <w:shd w:fill="auto" w:val="clear"/>
+              <w:spacing w:after="0" w:before="0" w:line="240" w:lineRule="auto"/>
+              <w:ind w:left="0" w:right="0" w:firstLine="0"/>
+              <w:jc w:val="left"/>
+              <w:rPr>
+                <w:rFonts w:ascii="Courier New" w:cs="Courier New" w:eastAsia="Courier New" w:hAnsi="Courier New"/>
+                <w:color w:val="bf9000"/>
+                <w:sz w:val="26"/>
+                <w:szCs w:val="26"/>
+              </w:rPr>
+            </w:pPr>
+            <w:r>
+              <w:rPr>
+                <w:rFonts w:ascii="Courier New" w:cs="Courier New" w:eastAsia="Courier New" w:hAnsi="Courier New"/>
+                <w:color w:val="bf9000"/>
+                <w:sz w:val="26"/>
+                <w:szCs w:val="26"/>
+                <w:rtl w:val="0"/>
+              </w:rPr>
+              <w:t xml:space="preserve">2</w:t>
+            </w:r>
+          </w:p>
+        </w:tc>
+        <w:tc>
+          <w:tcPr>
+            <w:shd w:fill="auto" w:val="clear"/>
+            <w:tcMar>
+              <w:top w:w="100.0" w:type="dxa"/>
+              <w:left w:w="100.0" w:type="dxa"/>
+              <w:bottom w:w="100.0" w:type="dxa"/>
+              <w:right w:w="100.0" w:type="dxa"/>
+            </w:tcMar>
+            <w:vAlign w:val="top"/>
+          </w:tcPr>
+          <w:p>
+            <w:pPr>
+              <w:keepNext w:val="0"/>
+              <w:keepLines w:val="0"/>
+              <w:pageBreakBefore w:val="0"/>
+              <w:widowControl w:val="0"/>
+              <w:pBdr>
+                <w:top w:space="0" w:sz="0" w:val="nil"/>
+                <w:left w:space="0" w:sz="0" w:val="nil"/>
+                <w:bottom w:space="0" w:sz="0" w:val="nil"/>
+                <w:right w:space="0" w:sz="0" w:val="nil"/>
+                <w:between w:space="0" w:sz="0" w:val="nil"/>
+              </w:pBdr>
+              <w:shd w:fill="auto" w:val="clear"/>
+              <w:spacing w:after="0" w:before="0" w:line="240" w:lineRule="auto"/>
+              <w:ind w:left="0" w:right="0" w:firstLine="0"/>
+              <w:jc w:val="left"/>
+              <w:rPr>
+                <w:rFonts w:ascii="Courier New" w:cs="Courier New" w:eastAsia="Courier New" w:hAnsi="Courier New"/>
+                <w:sz w:val="26"/>
+                <w:szCs w:val="26"/>
+              </w:rPr>
+            </w:pPr>
+            <w:r>
+              <w:rPr>
+                <w:rtl w:val="0"/>
+              </w:rPr>
+            </w:r>
+          </w:p>
+        </w:tc>
+        <w:tc>
+          <w:tcPr>
+            <w:shd w:fill="auto" w:val="clear"/>
+            <w:tcMar>
+              <w:top w:w="100.0" w:type="dxa"/>
+              <w:left w:w="100.0" w:type="dxa"/>
+              <w:bottom w:w="100.0" w:type="dxa"/>
+              <w:right w:w="100.0" w:type="dxa"/>
+            </w:tcMar>
+            <w:vAlign w:val="top"/>
+          </w:tcPr>
+          <w:p>
+            <w:pPr>
+              <w:keepNext w:val="0"/>
+              <w:keepLines w:val="0"/>
+              <w:pageBreakBefore w:val="0"/>
+              <w:widowControl w:val="0"/>
+              <w:pBdr>
+                <w:top w:space="0" w:sz="0" w:val="nil"/>
+                <w:left w:space="0" w:sz="0" w:val="nil"/>
+                <w:bottom w:space="0" w:sz="0" w:val="nil"/>
+                <w:right w:space="0" w:sz="0" w:val="nil"/>
+                <w:between w:space="0" w:sz="0" w:val="nil"/>
+              </w:pBdr>
+              <w:shd w:fill="auto" w:val="clear"/>
+              <w:spacing w:after="0" w:before="0" w:line="240" w:lineRule="auto"/>
+              <w:ind w:left="0" w:right="0" w:firstLine="0"/>
+              <w:jc w:val="left"/>
+              <w:rPr>
+                <w:rFonts w:ascii="Courier New" w:cs="Courier New" w:eastAsia="Courier New" w:hAnsi="Courier New"/>
+                <w:color w:val="ff0000"/>
+                <w:sz w:val="26"/>
+                <w:szCs w:val="26"/>
+              </w:rPr>
+            </w:pPr>
+            <w:r>
+              <w:rPr>
+                <w:rFonts w:ascii="Courier New" w:cs="Courier New" w:eastAsia="Courier New" w:hAnsi="Courier New"/>
+                <w:color w:val="ff0000"/>
+                <w:sz w:val="26"/>
+                <w:szCs w:val="26"/>
+                <w:rtl w:val="0"/>
+              </w:rPr>
+              <w:t xml:space="preserve">7</w:t>
+            </w:r>
+          </w:p>
+        </w:tc>
+      </w:tr>
+      <w:tr>
+        <w:trPr>
+          <w:cantSplit w:val="0"/>
+          <w:tblHeader w:val="0"/>
+        </w:trPr>
+        <w:tc>
+          <w:tcPr>
+            <w:shd w:fill="auto" w:val="clear"/>
+            <w:tcMar>
+              <w:top w:w="100.0" w:type="dxa"/>
+              <w:left w:w="100.0" w:type="dxa"/>
+              <w:bottom w:w="100.0" w:type="dxa"/>
+              <w:right w:w="100.0" w:type="dxa"/>
+            </w:tcMar>
+            <w:vAlign w:val="top"/>
+          </w:tcPr>
+          <w:p>
+            <w:pPr>
+              <w:keepNext w:val="0"/>
+              <w:keepLines w:val="0"/>
+              <w:pageBreakBefore w:val="0"/>
+              <w:widowControl w:val="0"/>
+              <w:pBdr>
+                <w:top w:space="0" w:sz="0" w:val="nil"/>
+                <w:left w:space="0" w:sz="0" w:val="nil"/>
+                <w:bottom w:space="0" w:sz="0" w:val="nil"/>
+                <w:right w:space="0" w:sz="0" w:val="nil"/>
+                <w:between w:space="0" w:sz="0" w:val="nil"/>
+              </w:pBdr>
+              <w:shd w:fill="auto" w:val="clear"/>
+              <w:spacing w:after="0" w:before="0" w:line="240" w:lineRule="auto"/>
+              <w:ind w:left="0" w:right="0" w:firstLine="0"/>
+              <w:jc w:val="left"/>
+              <w:rPr>
+                <w:rFonts w:ascii="Courier New" w:cs="Courier New" w:eastAsia="Courier New" w:hAnsi="Courier New"/>
+                <w:color w:val="ff0000"/>
+                <w:sz w:val="26"/>
+                <w:szCs w:val="26"/>
+              </w:rPr>
+            </w:pPr>
+            <w:r>
+              <w:rPr>
+                <w:rFonts w:ascii="Courier New" w:cs="Courier New" w:eastAsia="Courier New" w:hAnsi="Courier New"/>
+                <w:color w:val="ff0000"/>
+                <w:sz w:val="26"/>
+                <w:szCs w:val="26"/>
+                <w:rtl w:val="0"/>
+              </w:rPr>
+              <w:t xml:space="preserve">6</w:t>
+            </w:r>
+          </w:p>
+        </w:tc>
+        <w:tc>
+          <w:tcPr>
+            <w:shd w:fill="auto" w:val="clear"/>
+            <w:tcMar>
+              <w:top w:w="100.0" w:type="dxa"/>
+              <w:left w:w="100.0" w:type="dxa"/>
+              <w:bottom w:w="100.0" w:type="dxa"/>
+              <w:right w:w="100.0" w:type="dxa"/>
+            </w:tcMar>
+            <w:vAlign w:val="top"/>
+          </w:tcPr>
+          <w:p>
+            <w:pPr>
+              <w:keepNext w:val="0"/>
+              <w:keepLines w:val="0"/>
+              <w:pageBreakBefore w:val="0"/>
+              <w:widowControl w:val="0"/>
+              <w:pBdr>
+                <w:top w:space="0" w:sz="0" w:val="nil"/>
+                <w:left w:space="0" w:sz="0" w:val="nil"/>
+                <w:bottom w:space="0" w:sz="0" w:val="nil"/>
+                <w:right w:space="0" w:sz="0" w:val="nil"/>
+                <w:between w:space="0" w:sz="0" w:val="nil"/>
+              </w:pBdr>
+              <w:shd w:fill="auto" w:val="clear"/>
+              <w:spacing w:after="0" w:before="0" w:line="240" w:lineRule="auto"/>
+              <w:ind w:left="0" w:right="0" w:firstLine="0"/>
+              <w:jc w:val="left"/>
+              <w:rPr>
+                <w:rFonts w:ascii="Courier New" w:cs="Courier New" w:eastAsia="Courier New" w:hAnsi="Courier New"/>
+                <w:color w:val="ff0000"/>
+                <w:sz w:val="26"/>
+                <w:szCs w:val="26"/>
+              </w:rPr>
+            </w:pPr>
+            <w:r>
+              <w:rPr>
+                <w:rFonts w:ascii="Courier New" w:cs="Courier New" w:eastAsia="Courier New" w:hAnsi="Courier New"/>
+                <w:color w:val="ff0000"/>
+                <w:sz w:val="26"/>
+                <w:szCs w:val="26"/>
+                <w:rtl w:val="0"/>
+              </w:rPr>
+              <w:t xml:space="preserve">7</w:t>
+            </w:r>
+          </w:p>
+        </w:tc>
+        <w:tc>
+          <w:tcPr>
+            <w:shd w:fill="auto" w:val="clear"/>
+            <w:tcMar>
+              <w:top w:w="100.0" w:type="dxa"/>
+              <w:left w:w="100.0" w:type="dxa"/>
+              <w:bottom w:w="100.0" w:type="dxa"/>
+              <w:right w:w="100.0" w:type="dxa"/>
+            </w:tcMar>
+            <w:vAlign w:val="top"/>
+          </w:tcPr>
+          <w:p>
+            <w:pPr>
+              <w:keepNext w:val="0"/>
+              <w:keepLines w:val="0"/>
+              <w:pageBreakBefore w:val="0"/>
+              <w:widowControl w:val="0"/>
+              <w:pBdr>
+                <w:top w:space="0" w:sz="0" w:val="nil"/>
+                <w:left w:space="0" w:sz="0" w:val="nil"/>
+                <w:bottom w:space="0" w:sz="0" w:val="nil"/>
+                <w:right w:space="0" w:sz="0" w:val="nil"/>
+                <w:between w:space="0" w:sz="0" w:val="nil"/>
+              </w:pBdr>
+              <w:shd w:fill="auto" w:val="clear"/>
+              <w:spacing w:after="0" w:before="0" w:line="240" w:lineRule="auto"/>
+              <w:ind w:left="0" w:right="0" w:firstLine="0"/>
+              <w:jc w:val="left"/>
+              <w:rPr>
+                <w:rFonts w:ascii="Courier New" w:cs="Courier New" w:eastAsia="Courier New" w:hAnsi="Courier New"/>
+                <w:color w:val="ff0000"/>
+                <w:sz w:val="26"/>
+                <w:szCs w:val="26"/>
+              </w:rPr>
+            </w:pPr>
+            <w:r>
+              <w:rPr>
+                <w:rFonts w:ascii="Courier New" w:cs="Courier New" w:eastAsia="Courier New" w:hAnsi="Courier New"/>
+                <w:color w:val="ff0000"/>
+                <w:sz w:val="26"/>
+                <w:szCs w:val="26"/>
+                <w:rtl w:val="0"/>
+              </w:rPr>
+              <w:t xml:space="preserve">8</w:t>
+            </w:r>
+          </w:p>
+        </w:tc>
+        <w:tc>
+          <w:tcPr>
+            <w:tcBorders>
+              <w:top w:color="ffffff" w:space="0" w:sz="8" w:val="single"/>
+              <w:bottom w:color="ffffff" w:space="0" w:sz="8" w:val="single"/>
+            </w:tcBorders>
+            <w:shd w:fill="auto" w:val="clear"/>
+            <w:tcMar>
+              <w:top w:w="100.0" w:type="dxa"/>
+              <w:left w:w="100.0" w:type="dxa"/>
+              <w:bottom w:w="100.0" w:type="dxa"/>
+              <w:right w:w="100.0" w:type="dxa"/>
+            </w:tcMar>
+            <w:vAlign w:val="top"/>
+          </w:tcPr>
+          <w:p>
+            <w:pPr>
+              <w:keepNext w:val="0"/>
+              <w:keepLines w:val="0"/>
+              <w:pageBreakBefore w:val="0"/>
+              <w:widowControl w:val="0"/>
+              <w:pBdr>
+                <w:top w:space="0" w:sz="0" w:val="nil"/>
+                <w:left w:space="0" w:sz="0" w:val="nil"/>
+                <w:bottom w:space="0" w:sz="0" w:val="nil"/>
+                <w:right w:space="0" w:sz="0" w:val="nil"/>
+                <w:between w:space="0" w:sz="0" w:val="nil"/>
+              </w:pBdr>
+              <w:shd w:fill="auto" w:val="clear"/>
+              <w:spacing w:after="0" w:before="0" w:line="240" w:lineRule="auto"/>
+              <w:ind w:left="0" w:right="0" w:firstLine="0"/>
+              <w:jc w:val="left"/>
+              <w:rPr>
+                <w:rFonts w:ascii="Courier New" w:cs="Courier New" w:eastAsia="Courier New" w:hAnsi="Courier New"/>
+                <w:sz w:val="26"/>
+                <w:szCs w:val="26"/>
+              </w:rPr>
+            </w:pPr>
+            <w:r>
+              <w:rPr>
+                <w:rtl w:val="0"/>
+              </w:rPr>
+            </w:r>
+          </w:p>
+        </w:tc>
+        <w:tc>
+          <w:tcPr>
+            <w:shd w:fill="auto" w:val="clear"/>
+            <w:tcMar>
+              <w:top w:w="100.0" w:type="dxa"/>
+              <w:left w:w="100.0" w:type="dxa"/>
+              <w:bottom w:w="100.0" w:type="dxa"/>
+              <w:right w:w="100.0" w:type="dxa"/>
+            </w:tcMar>
+            <w:vAlign w:val="top"/>
+          </w:tcPr>
+          <w:p>
+            <w:pPr>
+              <w:keepNext w:val="0"/>
+              <w:keepLines w:val="0"/>
+              <w:pageBreakBefore w:val="0"/>
+              <w:widowControl w:val="0"/>
+              <w:pBdr>
+                <w:top w:space="0" w:sz="0" w:val="nil"/>
+                <w:left w:space="0" w:sz="0" w:val="nil"/>
+                <w:bottom w:space="0" w:sz="0" w:val="nil"/>
+                <w:right w:space="0" w:sz="0" w:val="nil"/>
+                <w:between w:space="0" w:sz="0" w:val="nil"/>
+              </w:pBdr>
+              <w:shd w:fill="auto" w:val="clear"/>
+              <w:spacing w:after="0" w:before="0" w:line="240" w:lineRule="auto"/>
+              <w:ind w:left="0" w:right="0" w:firstLine="0"/>
+              <w:jc w:val="left"/>
+              <w:rPr>
+                <w:rFonts w:ascii="Courier New" w:cs="Courier New" w:eastAsia="Courier New" w:hAnsi="Courier New"/>
+                <w:color w:val="bf9000"/>
+                <w:sz w:val="26"/>
+                <w:szCs w:val="26"/>
+              </w:rPr>
+            </w:pPr>
+            <w:r>
+              <w:rPr>
+                <w:rFonts w:ascii="Courier New" w:cs="Courier New" w:eastAsia="Courier New" w:hAnsi="Courier New"/>
+                <w:color w:val="bf9000"/>
+                <w:sz w:val="26"/>
+                <w:szCs w:val="26"/>
+                <w:rtl w:val="0"/>
+              </w:rPr>
+              <w:t xml:space="preserve">3</w:t>
+            </w:r>
+          </w:p>
+        </w:tc>
+        <w:tc>
+          <w:tcPr>
+            <w:shd w:fill="auto" w:val="clear"/>
+            <w:tcMar>
+              <w:top w:w="100.0" w:type="dxa"/>
+              <w:left w:w="100.0" w:type="dxa"/>
+              <w:bottom w:w="100.0" w:type="dxa"/>
+              <w:right w:w="100.0" w:type="dxa"/>
+            </w:tcMar>
+            <w:vAlign w:val="top"/>
+          </w:tcPr>
+          <w:p>
+            <w:pPr>
+              <w:keepNext w:val="0"/>
+              <w:keepLines w:val="0"/>
+              <w:pageBreakBefore w:val="0"/>
+              <w:widowControl w:val="0"/>
+              <w:pBdr>
+                <w:top w:space="0" w:sz="0" w:val="nil"/>
+                <w:left w:space="0" w:sz="0" w:val="nil"/>
+                <w:bottom w:space="0" w:sz="0" w:val="nil"/>
+                <w:right w:space="0" w:sz="0" w:val="nil"/>
+                <w:between w:space="0" w:sz="0" w:val="nil"/>
+              </w:pBdr>
+              <w:shd w:fill="auto" w:val="clear"/>
+              <w:spacing w:after="0" w:before="0" w:line="240" w:lineRule="auto"/>
+              <w:ind w:left="0" w:right="0" w:firstLine="0"/>
+              <w:jc w:val="left"/>
+              <w:rPr>
+                <w:rFonts w:ascii="Courier New" w:cs="Courier New" w:eastAsia="Courier New" w:hAnsi="Courier New"/>
+                <w:color w:val="0000ff"/>
+                <w:sz w:val="26"/>
+                <w:szCs w:val="26"/>
+              </w:rPr>
+            </w:pPr>
+            <w:r>
+              <w:rPr>
+                <w:rFonts w:ascii="Courier New" w:cs="Courier New" w:eastAsia="Courier New" w:hAnsi="Courier New"/>
+                <w:color w:val="0000ff"/>
+                <w:sz w:val="26"/>
+                <w:szCs w:val="26"/>
+                <w:rtl w:val="0"/>
+              </w:rPr>
+              <w:t xml:space="preserve">5</w:t>
+            </w:r>
+          </w:p>
+        </w:tc>
+        <w:tc>
+          <w:tcPr>
+            <w:shd w:fill="auto" w:val="clear"/>
+            <w:tcMar>
+              <w:top w:w="100.0" w:type="dxa"/>
+              <w:left w:w="100.0" w:type="dxa"/>
+              <w:bottom w:w="100.0" w:type="dxa"/>
+              <w:right w:w="100.0" w:type="dxa"/>
+            </w:tcMar>
+            <w:vAlign w:val="top"/>
+          </w:tcPr>
+          <w:p>
+            <w:pPr>
+              <w:keepNext w:val="0"/>
+              <w:keepLines w:val="0"/>
+              <w:pageBreakBefore w:val="0"/>
+              <w:widowControl w:val="0"/>
+              <w:pBdr>
+                <w:top w:space="0" w:sz="0" w:val="nil"/>
+                <w:left w:space="0" w:sz="0" w:val="nil"/>
+                <w:bottom w:space="0" w:sz="0" w:val="nil"/>
+                <w:right w:space="0" w:sz="0" w:val="nil"/>
+                <w:between w:space="0" w:sz="0" w:val="nil"/>
+              </w:pBdr>
+              <w:shd w:fill="auto" w:val="clear"/>
+              <w:spacing w:after="0" w:before="0" w:line="240" w:lineRule="auto"/>
+              <w:ind w:left="0" w:right="0" w:firstLine="0"/>
+              <w:jc w:val="left"/>
+              <w:rPr>
+                <w:rFonts w:ascii="Courier New" w:cs="Courier New" w:eastAsia="Courier New" w:hAnsi="Courier New"/>
+                <w:color w:val="ff0000"/>
+                <w:sz w:val="26"/>
+                <w:szCs w:val="26"/>
+              </w:rPr>
+            </w:pPr>
+            <w:r>
+              <w:rPr>
+                <w:rFonts w:ascii="Courier New" w:cs="Courier New" w:eastAsia="Courier New" w:hAnsi="Courier New"/>
+                <w:color w:val="ff0000"/>
+                <w:sz w:val="26"/>
+                <w:szCs w:val="26"/>
+                <w:rtl w:val="0"/>
+              </w:rPr>
+              <w:t xml:space="preserve">8</w:t>
+            </w:r>
+          </w:p>
+        </w:tc>
+        <w:tc>
+          <w:tcPr>
+            <w:tcBorders>
+              <w:top w:color="ffffff" w:space="0" w:sz="8" w:val="single"/>
+              <w:bottom w:color="ffffff" w:space="0" w:sz="8" w:val="single"/>
+            </w:tcBorders>
+            <w:shd w:fill="auto" w:val="clear"/>
+            <w:tcMar>
+              <w:top w:w="100.0" w:type="dxa"/>
+              <w:left w:w="100.0" w:type="dxa"/>
+              <w:bottom w:w="100.0" w:type="dxa"/>
+              <w:right w:w="100.0" w:type="dxa"/>
+            </w:tcMar>
+            <w:vAlign w:val="top"/>
+          </w:tcPr>
+          <w:p>
+            <w:pPr>
+              <w:keepNext w:val="0"/>
+              <w:keepLines w:val="0"/>
+              <w:pageBreakBefore w:val="0"/>
+              <w:widowControl w:val="0"/>
+              <w:pBdr>
+                <w:top w:space="0" w:sz="0" w:val="nil"/>
+                <w:left w:space="0" w:sz="0" w:val="nil"/>
+                <w:bottom w:space="0" w:sz="0" w:val="nil"/>
+                <w:right w:space="0" w:sz="0" w:val="nil"/>
+                <w:between w:space="0" w:sz="0" w:val="nil"/>
+              </w:pBdr>
+              <w:shd w:fill="auto" w:val="clear"/>
+              <w:spacing w:after="0" w:before="0" w:line="240" w:lineRule="auto"/>
+              <w:ind w:left="0" w:right="0" w:firstLine="0"/>
+              <w:jc w:val="left"/>
+              <w:rPr>
+                <w:rFonts w:ascii="Courier New" w:cs="Courier New" w:eastAsia="Courier New" w:hAnsi="Courier New"/>
+                <w:sz w:val="26"/>
+                <w:szCs w:val="26"/>
+              </w:rPr>
+            </w:pPr>
+            <w:r>
+              <w:rPr>
+                <w:rtl w:val="0"/>
+              </w:rPr>
+            </w:r>
+          </w:p>
+        </w:tc>
+        <w:tc>
+          <w:tcPr>
+            <w:shd w:fill="auto" w:val="clear"/>
+            <w:tcMar>
+              <w:top w:w="100.0" w:type="dxa"/>
+              <w:left w:w="100.0" w:type="dxa"/>
+              <w:bottom w:w="100.0" w:type="dxa"/>
+              <w:right w:w="100.0" w:type="dxa"/>
+            </w:tcMar>
+            <w:vAlign w:val="top"/>
+          </w:tcPr>
+          <w:p>
+            <w:pPr>
+              <w:keepNext w:val="0"/>
+              <w:keepLines w:val="0"/>
+              <w:pageBreakBefore w:val="0"/>
+              <w:widowControl w:val="0"/>
+              <w:pBdr>
+                <w:top w:space="0" w:sz="0" w:val="nil"/>
+                <w:left w:space="0" w:sz="0" w:val="nil"/>
+                <w:bottom w:space="0" w:sz="0" w:val="nil"/>
+                <w:right w:space="0" w:sz="0" w:val="nil"/>
+                <w:between w:space="0" w:sz="0" w:val="nil"/>
+              </w:pBdr>
+              <w:shd w:fill="auto" w:val="clear"/>
+              <w:spacing w:after="0" w:before="0" w:line="240" w:lineRule="auto"/>
+              <w:ind w:left="0" w:right="0" w:firstLine="0"/>
+              <w:jc w:val="left"/>
+              <w:rPr>
+                <w:rFonts w:ascii="Courier New" w:cs="Courier New" w:eastAsia="Courier New" w:hAnsi="Courier New"/>
+                <w:color w:val="bf9000"/>
+                <w:sz w:val="26"/>
+                <w:szCs w:val="26"/>
+              </w:rPr>
+            </w:pPr>
+            <w:r>
+              <w:rPr>
+                <w:rFonts w:ascii="Courier New" w:cs="Courier New" w:eastAsia="Courier New" w:hAnsi="Courier New"/>
+                <w:color w:val="bf9000"/>
+                <w:sz w:val="26"/>
+                <w:szCs w:val="26"/>
+                <w:rtl w:val="0"/>
+              </w:rPr>
+              <w:t xml:space="preserve">1</w:t>
+            </w:r>
+          </w:p>
+        </w:tc>
+        <w:tc>
+          <w:tcPr>
+            <w:shd w:fill="auto" w:val="clear"/>
+            <w:tcMar>
+              <w:top w:w="100.0" w:type="dxa"/>
+              <w:left w:w="100.0" w:type="dxa"/>
+              <w:bottom w:w="100.0" w:type="dxa"/>
+              <w:right w:w="100.0" w:type="dxa"/>
+            </w:tcMar>
+            <w:vAlign w:val="top"/>
+          </w:tcPr>
+          <w:p>
+            <w:pPr>
+              <w:keepNext w:val="0"/>
+              <w:keepLines w:val="0"/>
+              <w:pageBreakBefore w:val="0"/>
+              <w:widowControl w:val="0"/>
+              <w:pBdr>
+                <w:top w:space="0" w:sz="0" w:val="nil"/>
+                <w:left w:space="0" w:sz="0" w:val="nil"/>
+                <w:bottom w:space="0" w:sz="0" w:val="nil"/>
+                <w:right w:space="0" w:sz="0" w:val="nil"/>
+                <w:between w:space="0" w:sz="0" w:val="nil"/>
+              </w:pBdr>
+              <w:shd w:fill="auto" w:val="clear"/>
+              <w:spacing w:after="0" w:before="0" w:line="240" w:lineRule="auto"/>
+              <w:ind w:left="0" w:right="0" w:firstLine="0"/>
+              <w:jc w:val="left"/>
+              <w:rPr>
+                <w:rFonts w:ascii="Courier New" w:cs="Courier New" w:eastAsia="Courier New" w:hAnsi="Courier New"/>
+                <w:color w:val="0000ff"/>
+                <w:sz w:val="26"/>
+                <w:szCs w:val="26"/>
+              </w:rPr>
+            </w:pPr>
+            <w:r>
+              <w:rPr>
+                <w:rFonts w:ascii="Courier New" w:cs="Courier New" w:eastAsia="Courier New" w:hAnsi="Courier New"/>
+                <w:color w:val="0000ff"/>
+                <w:sz w:val="26"/>
+                <w:szCs w:val="26"/>
+                <w:rtl w:val="0"/>
+              </w:rPr>
+              <w:t xml:space="preserve">4</w:t>
+            </w:r>
+          </w:p>
+        </w:tc>
+        <w:tc>
+          <w:tcPr>
+            <w:shd w:fill="auto" w:val="clear"/>
+            <w:tcMar>
+              <w:top w:w="100.0" w:type="dxa"/>
+              <w:left w:w="100.0" w:type="dxa"/>
+              <w:bottom w:w="100.0" w:type="dxa"/>
+              <w:right w:w="100.0" w:type="dxa"/>
+            </w:tcMar>
+            <w:vAlign w:val="top"/>
+          </w:tcPr>
+          <w:p>
+            <w:pPr>
+              <w:keepNext w:val="0"/>
+              <w:keepLines w:val="0"/>
+              <w:pageBreakBefore w:val="0"/>
+              <w:widowControl w:val="0"/>
+              <w:pBdr>
+                <w:top w:space="0" w:sz="0" w:val="nil"/>
+                <w:left w:space="0" w:sz="0" w:val="nil"/>
+                <w:bottom w:space="0" w:sz="0" w:val="nil"/>
+                <w:right w:space="0" w:sz="0" w:val="nil"/>
+                <w:between w:space="0" w:sz="0" w:val="nil"/>
+              </w:pBdr>
+              <w:shd w:fill="auto" w:val="clear"/>
+              <w:spacing w:after="0" w:before="0" w:line="240" w:lineRule="auto"/>
+              <w:ind w:left="0" w:right="0" w:firstLine="0"/>
+              <w:jc w:val="left"/>
+              <w:rPr>
+                <w:rFonts w:ascii="Courier New" w:cs="Courier New" w:eastAsia="Courier New" w:hAnsi="Courier New"/>
+                <w:color w:val="ff0000"/>
+                <w:sz w:val="26"/>
+                <w:szCs w:val="26"/>
+              </w:rPr>
+            </w:pPr>
+            <w:r>
+              <w:rPr>
+                <w:rFonts w:ascii="Courier New" w:cs="Courier New" w:eastAsia="Courier New" w:hAnsi="Courier New"/>
+                <w:color w:val="ff0000"/>
+                <w:sz w:val="26"/>
+                <w:szCs w:val="26"/>
+                <w:rtl w:val="0"/>
+              </w:rPr>
+              <w:t xml:space="preserve">6</w:t>
+            </w:r>
+          </w:p>
+        </w:tc>
+      </w:tr>
+    </w:tbl>
+    <w:p>
+      <w:pPr>
+        <w:ind w:left="720" w:firstLine="0"/>
+        <w:rPr>
+          <w:rFonts w:ascii="Courier New" w:cs="Courier New" w:eastAsia="Courier New" w:hAnsi="Courier New"/>
+          <w:sz w:val="26"/>
+          <w:szCs w:val="26"/>
+        </w:rPr>
+      </w:pPr>
+      <w:r>
+        <w:rPr>
+          <w:rtl w:val="0"/>
+        </w:rPr>
+      </w:r>
+    </w:p>
+    <w:p>
+      <w:pPr>
+        <w:ind w:left="720" w:firstLine="0"/>
+        <w:rPr>
+          <w:rFonts w:ascii="Courier New" w:cs="Courier New" w:eastAsia="Courier New" w:hAnsi="Courier New"/>
+          <w:sz w:val="26"/>
+          <w:szCs w:val="26"/>
         </w:rPr>
       </w:pPr>
       <w:r>
@@ -219,7 +2251,121 @@
 </file>
 
 <file path=word/numbering.xml><?xml version="1.0" encoding="utf-8"?>
-<w:numbering xmlns:mc="http://schemas.openxmlformats.org/markup-compatibility/2006" xmlns:o="urn:schemas-microsoft-com:office:office" xmlns:r="http://schemas.openxmlformats.org/officeDocument/2006/relationships" xmlns:m="http://schemas.openxmlformats.org/officeDocument/2006/math" xmlns:v="urn:schemas-microsoft-com:vml" xmlns:wp="http://schemas.openxmlformats.org/drawingml/2006/wordprocessingDrawing" xmlns:w10="urn:schemas-microsoft-com:office:word" xmlns:w="http://schemas.openxmlformats.org/wordprocessingml/2006/main" xmlns:wne="http://schemas.microsoft.com/office/word/2006/wordml" xmlns:sl="http://schemas.openxmlformats.org/schemaLibrary/2006/main" xmlns:a="http://schemas.openxmlformats.org/drawingml/2006/main" xmlns:pic="http://schemas.openxmlformats.org/drawingml/2006/picture" xmlns:c="http://schemas.openxmlformats.org/drawingml/2006/chart" xmlns:lc="http://schemas.openxmlformats.org/drawingml/2006/lockedCanvas" xmlns:dgm="http://schemas.openxmlformats.org/drawingml/2006/diagram" xmlns:wps="http://schemas.microsoft.com/office/word/2010/wordprocessingShape" xmlns:wpg="http://schemas.microsoft.com/office/word/2010/wordprocessingGroup" xmlns:w14="http://schemas.microsoft.com/office/word/2010/wordml" xmlns:w15="http://schemas.microsoft.com/office/word/2012/wordml"/>
+<w:numbering xmlns:mc="http://schemas.openxmlformats.org/markup-compatibility/2006" xmlns:o="urn:schemas-microsoft-com:office:office" xmlns:r="http://schemas.openxmlformats.org/officeDocument/2006/relationships" xmlns:m="http://schemas.openxmlformats.org/officeDocument/2006/math" xmlns:v="urn:schemas-microsoft-com:vml" xmlns:wp="http://schemas.openxmlformats.org/drawingml/2006/wordprocessingDrawing" xmlns:w10="urn:schemas-microsoft-com:office:word" xmlns:w="http://schemas.openxmlformats.org/wordprocessingml/2006/main" xmlns:wne="http://schemas.microsoft.com/office/word/2006/wordml" xmlns:sl="http://schemas.openxmlformats.org/schemaLibrary/2006/main" xmlns:a="http://schemas.openxmlformats.org/drawingml/2006/main" xmlns:pic="http://schemas.openxmlformats.org/drawingml/2006/picture" xmlns:c="http://schemas.openxmlformats.org/drawingml/2006/chart" xmlns:lc="http://schemas.openxmlformats.org/drawingml/2006/lockedCanvas" xmlns:dgm="http://schemas.openxmlformats.org/drawingml/2006/diagram" xmlns:wps="http://schemas.microsoft.com/office/word/2010/wordprocessingShape" xmlns:wpg="http://schemas.microsoft.com/office/word/2010/wordprocessingGroup" xmlns:w14="http://schemas.microsoft.com/office/word/2010/wordml" xmlns:w15="http://schemas.microsoft.com/office/word/2012/wordml">
+  <w:abstractNum w:abstractNumId="1">
+    <w:lvl w:ilvl="0">
+      <w:start w:val="1"/>
+      <w:numFmt w:val="bullet"/>
+      <w:lvlText w:val="-"/>
+      <w:lvlJc w:val="left"/>
+      <w:pPr>
+        <w:ind w:left="720" w:hanging="360"/>
+      </w:pPr>
+      <w:rPr>
+        <w:u w:val="none"/>
+      </w:rPr>
+    </w:lvl>
+    <w:lvl w:ilvl="1">
+      <w:start w:val="1"/>
+      <w:numFmt w:val="bullet"/>
+      <w:lvlText w:val="-"/>
+      <w:lvlJc w:val="left"/>
+      <w:pPr>
+        <w:ind w:left="1440" w:hanging="360"/>
+      </w:pPr>
+      <w:rPr>
+        <w:u w:val="none"/>
+      </w:rPr>
+    </w:lvl>
+    <w:lvl w:ilvl="2">
+      <w:start w:val="1"/>
+      <w:numFmt w:val="bullet"/>
+      <w:lvlText w:val="-"/>
+      <w:lvlJc w:val="left"/>
+      <w:pPr>
+        <w:ind w:left="2160" w:hanging="360"/>
+      </w:pPr>
+      <w:rPr>
+        <w:u w:val="none"/>
+      </w:rPr>
+    </w:lvl>
+    <w:lvl w:ilvl="3">
+      <w:start w:val="1"/>
+      <w:numFmt w:val="bullet"/>
+      <w:lvlText w:val="-"/>
+      <w:lvlJc w:val="left"/>
+      <w:pPr>
+        <w:ind w:left="2880" w:hanging="360"/>
+      </w:pPr>
+      <w:rPr>
+        <w:u w:val="none"/>
+      </w:rPr>
+    </w:lvl>
+    <w:lvl w:ilvl="4">
+      <w:start w:val="1"/>
+      <w:numFmt w:val="bullet"/>
+      <w:lvlText w:val="-"/>
+      <w:lvlJc w:val="left"/>
+      <w:pPr>
+        <w:ind w:left="3600" w:hanging="360"/>
+      </w:pPr>
+      <w:rPr>
+        <w:u w:val="none"/>
+      </w:rPr>
+    </w:lvl>
+    <w:lvl w:ilvl="5">
+      <w:start w:val="1"/>
+      <w:numFmt w:val="bullet"/>
+      <w:lvlText w:val="-"/>
+      <w:lvlJc w:val="left"/>
+      <w:pPr>
+        <w:ind w:left="4320" w:hanging="360"/>
+      </w:pPr>
+      <w:rPr>
+        <w:u w:val="none"/>
+      </w:rPr>
+    </w:lvl>
+    <w:lvl w:ilvl="6">
+      <w:start w:val="1"/>
+      <w:numFmt w:val="bullet"/>
+      <w:lvlText w:val="-"/>
+      <w:lvlJc w:val="left"/>
+      <w:pPr>
+        <w:ind w:left="5040" w:hanging="360"/>
+      </w:pPr>
+      <w:rPr>
+        <w:u w:val="none"/>
+      </w:rPr>
+    </w:lvl>
+    <w:lvl w:ilvl="7">
+      <w:start w:val="1"/>
+      <w:numFmt w:val="bullet"/>
+      <w:lvlText w:val="-"/>
+      <w:lvlJc w:val="left"/>
+      <w:pPr>
+        <w:ind w:left="5760" w:hanging="360"/>
+      </w:pPr>
+      <w:rPr>
+        <w:u w:val="none"/>
+      </w:rPr>
+    </w:lvl>
+    <w:lvl w:ilvl="8">
+      <w:start w:val="1"/>
+      <w:numFmt w:val="bullet"/>
+      <w:lvlText w:val="-"/>
+      <w:lvlJc w:val="left"/>
+      <w:pPr>
+        <w:ind w:left="6480" w:hanging="360"/>
+      </w:pPr>
+      <w:rPr>
+        <w:u w:val="none"/>
+      </w:rPr>
+    </w:lvl>
+  </w:abstractNum>
+  <w:num w:numId="1">
+    <w:abstractNumId w:val="1"/>
+  </w:num>
+</w:numbering>
 </file>
 
 <file path=word/styles.xml><?xml version="1.0" encoding="utf-8"?>
@@ -374,6 +2520,19 @@
       <w:sz w:val="30"/>
       <w:szCs w:val="30"/>
     </w:rPr>
+  </w:style>
+  <w:style w:type="table" w:styleId="Table1">
+    <w:basedOn w:val="TableNormal"/>
+    <w:tblPr>
+      <w:tblStyleRowBandSize w:val="1"/>
+      <w:tblStyleColBandSize w:val="1"/>
+      <w:tblCellMar>
+        <w:top w:w="100.0" w:type="dxa"/>
+        <w:left w:w="100.0" w:type="dxa"/>
+        <w:bottom w:w="100.0" w:type="dxa"/>
+        <w:right w:w="100.0" w:type="dxa"/>
+      </w:tblCellMar>
+    </w:tblPr>
   </w:style>
 </w:styles>
 </file>

</xml_diff>

<commit_message>
Corrección de ortografía y diseño  en informe.
</commit_message>
<xml_diff>
--- a/Informe informal.docx
+++ b/Informe informal.docx
@@ -84,6 +84,17 @@
     <w:p>
       <w:pPr>
         <w:jc w:val="center"/>
+        <w:rPr/>
+      </w:pPr>
+      <w:r>
+        <w:rPr>
+          <w:rtl w:val="0"/>
+        </w:rPr>
+      </w:r>
+    </w:p>
+    <w:p>
+      <w:pPr>
+        <w:jc w:val="left"/>
         <w:rPr>
           <w:rFonts w:ascii="Courier New" w:cs="Courier New" w:eastAsia="Courier New" w:hAnsi="Courier New"/>
           <w:sz w:val="46"/>
@@ -98,21 +109,6 @@
     </w:p>
     <w:p>
       <w:pPr>
-        <w:jc w:val="left"/>
-        <w:rPr>
-          <w:rFonts w:ascii="Courier New" w:cs="Courier New" w:eastAsia="Courier New" w:hAnsi="Courier New"/>
-          <w:sz w:val="46"/>
-          <w:szCs w:val="46"/>
-        </w:rPr>
-      </w:pPr>
-      <w:r>
-        <w:rPr>
-          <w:rtl w:val="0"/>
-        </w:rPr>
-      </w:r>
-    </w:p>
-    <w:p>
-      <w:pPr>
         <w:jc w:val="center"/>
         <w:rPr>
           <w:rFonts w:ascii="Courier New" w:cs="Courier New" w:eastAsia="Courier New" w:hAnsi="Courier New"/>
@@ -317,11 +313,7 @@
         </w:rPr>
       </w:pPr>
       <w:r>
-        <w:rPr>
-          <w:rFonts w:ascii="Courier New" w:cs="Courier New" w:eastAsia="Courier New" w:hAnsi="Courier New"/>
-          <w:sz w:val="34"/>
-          <w:szCs w:val="34"/>
-        </w:rPr>
+        <w:rPr/>
         <w:drawing>
           <wp:inline distB="114300" distT="114300" distL="114300" distR="114300">
             <wp:extent cx="1480731" cy="1950070"/>
@@ -393,6 +385,128 @@
     </w:p>
     <w:p>
       <w:pPr>
+        <w:jc w:val="left"/>
+        <w:rPr>
+          <w:rFonts w:ascii="Courier New" w:cs="Courier New" w:eastAsia="Courier New" w:hAnsi="Courier New"/>
+          <w:sz w:val="34"/>
+          <w:szCs w:val="34"/>
+        </w:rPr>
+      </w:pPr>
+      <w:r>
+        <w:rPr>
+          <w:rtl w:val="0"/>
+        </w:rPr>
+      </w:r>
+    </w:p>
+    <w:p>
+      <w:pPr>
+        <w:jc w:val="left"/>
+        <w:rPr>
+          <w:rFonts w:ascii="Courier New" w:cs="Courier New" w:eastAsia="Courier New" w:hAnsi="Courier New"/>
+          <w:sz w:val="34"/>
+          <w:szCs w:val="34"/>
+        </w:rPr>
+      </w:pPr>
+      <w:r>
+        <w:rPr>
+          <w:rtl w:val="0"/>
+        </w:rPr>
+      </w:r>
+    </w:p>
+    <w:p>
+      <w:pPr>
+        <w:jc w:val="left"/>
+        <w:rPr/>
+      </w:pPr>
+      <w:r>
+        <w:rPr>
+          <w:rtl w:val="0"/>
+        </w:rPr>
+      </w:r>
+    </w:p>
+    <w:p>
+      <w:pPr>
+        <w:jc w:val="left"/>
+        <w:rPr/>
+      </w:pPr>
+      <w:r>
+        <w:rPr>
+          <w:rtl w:val="0"/>
+        </w:rPr>
+      </w:r>
+    </w:p>
+    <w:p>
+      <w:pPr>
+        <w:jc w:val="left"/>
+        <w:rPr/>
+      </w:pPr>
+      <w:r>
+        <w:rPr>
+          <w:rtl w:val="0"/>
+        </w:rPr>
+      </w:r>
+    </w:p>
+    <w:p>
+      <w:pPr>
+        <w:jc w:val="left"/>
+        <w:rPr/>
+      </w:pPr>
+      <w:r>
+        <w:rPr>
+          <w:rtl w:val="0"/>
+        </w:rPr>
+      </w:r>
+    </w:p>
+    <w:p>
+      <w:pPr>
+        <w:jc w:val="left"/>
+        <w:rPr/>
+      </w:pPr>
+      <w:r>
+        <w:rPr>
+          <w:rtl w:val="0"/>
+        </w:rPr>
+      </w:r>
+    </w:p>
+    <w:p>
+      <w:pPr>
+        <w:jc w:val="left"/>
+        <w:rPr/>
+      </w:pPr>
+      <w:r>
+        <w:rPr>
+          <w:rtl w:val="0"/>
+        </w:rPr>
+      </w:r>
+    </w:p>
+    <w:p>
+      <w:pPr>
+        <w:jc w:val="left"/>
+        <w:rPr/>
+      </w:pPr>
+      <w:r>
+        <w:rPr>
+          <w:rtl w:val="0"/>
+        </w:rPr>
+      </w:r>
+    </w:p>
+    <w:p>
+      <w:pPr>
+        <w:jc w:val="left"/>
+        <w:rPr>
+          <w:rFonts w:ascii="Courier New" w:cs="Courier New" w:eastAsia="Courier New" w:hAnsi="Courier New"/>
+          <w:sz w:val="34"/>
+          <w:szCs w:val="34"/>
+        </w:rPr>
+      </w:pPr>
+      <w:r>
+        <w:rPr>
+          <w:rtl w:val="0"/>
+        </w:rPr>
+      </w:r>
+    </w:p>
+    <w:p>
+      <w:pPr>
         <w:ind w:left="0" w:firstLine="0"/>
         <w:rPr>
           <w:rFonts w:ascii="Courier New" w:cs="Courier New" w:eastAsia="Courier New" w:hAnsi="Courier New"/>
@@ -510,7 +624,6 @@
           <w:rFonts w:ascii="Courier New" w:cs="Courier New" w:eastAsia="Courier New" w:hAnsi="Courier New"/>
           <w:sz w:val="24"/>
           <w:szCs w:val="24"/>
-          <w:u w:val="none"/>
         </w:rPr>
       </w:pPr>
       <w:r>
@@ -521,6 +634,11 @@
           <w:rtl w:val="0"/>
         </w:rPr>
         <w:t xml:space="preserve">Tengo que hacer una funcion que cree arreglos NxN con N impar si es par se debe de prohibir esa entrada, esta matriz se le asignan números en orden desde la posición 0,0 hasta la posición (N-1)x(N-1) iniciando en 1 hasta (N*N)-1 ya que en la posición (N/2)x(N/2) (división entera) el valor debe ser “ “.</w:t>
+      </w:r>
+      <w:r>
+        <w:rPr>
+          <w:rtl w:val="0"/>
+        </w:rPr>
       </w:r>
     </w:p>
     <w:p>
@@ -534,7 +652,6 @@
           <w:rFonts w:ascii="Courier New" w:cs="Courier New" w:eastAsia="Courier New" w:hAnsi="Courier New"/>
           <w:sz w:val="26"/>
           <w:szCs w:val="26"/>
-          <w:u w:val="none"/>
         </w:rPr>
       </w:pPr>
       <w:r>
@@ -634,7 +751,7 @@
           <w:insideV w:color="000000" w:space="0" w:sz="8" w:val="single"/>
         </w:tblBorders>
         <w:tblLayout w:type="fixed"/>
-        <w:tblLook w:val="0600"/>
+        <w:tblLook w:val="0000"/>
       </w:tblPr>
       <w:tblGrid>
         <w:gridCol w:w="480"/>
@@ -684,7 +801,6 @@
             <w:pPr>
               <w:keepNext w:val="0"/>
               <w:keepLines w:val="0"/>
-              <w:pageBreakBefore w:val="0"/>
               <w:widowControl w:val="0"/>
               <w:pBdr>
                 <w:top w:space="0" w:sz="0" w:val="nil"/>
@@ -731,7 +847,6 @@
             <w:pPr>
               <w:keepNext w:val="0"/>
               <w:keepLines w:val="0"/>
-              <w:pageBreakBefore w:val="0"/>
               <w:widowControl w:val="0"/>
               <w:pBdr>
                 <w:top w:space="0" w:sz="0" w:val="nil"/>
@@ -778,7 +893,6 @@
             <w:pPr>
               <w:keepNext w:val="0"/>
               <w:keepLines w:val="0"/>
-              <w:pageBreakBefore w:val="0"/>
               <w:widowControl w:val="0"/>
               <w:pBdr>
                 <w:top w:space="0" w:sz="0" w:val="nil"/>
@@ -829,7 +943,6 @@
             <w:pPr>
               <w:keepNext w:val="0"/>
               <w:keepLines w:val="0"/>
-              <w:pageBreakBefore w:val="0"/>
               <w:widowControl w:val="0"/>
               <w:pBdr>
                 <w:top w:space="0" w:sz="0" w:val="nil"/>
@@ -872,7 +985,6 @@
             <w:pPr>
               <w:keepNext w:val="0"/>
               <w:keepLines w:val="0"/>
-              <w:pageBreakBefore w:val="0"/>
               <w:widowControl w:val="0"/>
               <w:pBdr>
                 <w:top w:space="0" w:sz="0" w:val="nil"/>
@@ -919,7 +1031,6 @@
             <w:pPr>
               <w:keepNext w:val="0"/>
               <w:keepLines w:val="0"/>
-              <w:pageBreakBefore w:val="0"/>
               <w:widowControl w:val="0"/>
               <w:pBdr>
                 <w:top w:space="0" w:sz="0" w:val="nil"/>
@@ -966,7 +1077,6 @@
             <w:pPr>
               <w:keepNext w:val="0"/>
               <w:keepLines w:val="0"/>
-              <w:pageBreakBefore w:val="0"/>
               <w:widowControl w:val="0"/>
               <w:pBdr>
                 <w:top w:space="0" w:sz="0" w:val="nil"/>
@@ -1017,7 +1127,6 @@
             <w:pPr>
               <w:keepNext w:val="0"/>
               <w:keepLines w:val="0"/>
-              <w:pageBreakBefore w:val="0"/>
               <w:widowControl w:val="0"/>
               <w:pBdr>
                 <w:top w:space="0" w:sz="0" w:val="nil"/>
@@ -1062,7 +1171,6 @@
             <w:pPr>
               <w:keepNext w:val="0"/>
               <w:keepLines w:val="0"/>
-              <w:pageBreakBefore w:val="0"/>
               <w:widowControl w:val="0"/>
               <w:pBdr>
                 <w:top w:space="0" w:sz="0" w:val="nil"/>
@@ -1109,7 +1217,6 @@
             <w:pPr>
               <w:keepNext w:val="0"/>
               <w:keepLines w:val="0"/>
-              <w:pageBreakBefore w:val="0"/>
               <w:widowControl w:val="0"/>
               <w:pBdr>
                 <w:top w:space="0" w:sz="0" w:val="nil"/>
@@ -1156,7 +1263,6 @@
             <w:pPr>
               <w:keepNext w:val="0"/>
               <w:keepLines w:val="0"/>
-              <w:pageBreakBefore w:val="0"/>
               <w:widowControl w:val="0"/>
               <w:pBdr>
                 <w:top w:space="0" w:sz="0" w:val="nil"/>
@@ -1209,7 +1315,6 @@
             <w:pPr>
               <w:keepNext w:val="0"/>
               <w:keepLines w:val="0"/>
-              <w:pageBreakBefore w:val="0"/>
               <w:widowControl w:val="0"/>
               <w:pBdr>
                 <w:top w:space="0" w:sz="0" w:val="nil"/>
@@ -1256,7 +1361,6 @@
             <w:pPr>
               <w:keepNext w:val="0"/>
               <w:keepLines w:val="0"/>
-              <w:pageBreakBefore w:val="0"/>
               <w:widowControl w:val="0"/>
               <w:pBdr>
                 <w:top w:space="0" w:sz="0" w:val="nil"/>
@@ -1298,7 +1402,6 @@
             <w:pPr>
               <w:keepNext w:val="0"/>
               <w:keepLines w:val="0"/>
-              <w:pageBreakBefore w:val="0"/>
               <w:widowControl w:val="0"/>
               <w:pBdr>
                 <w:top w:space="0" w:sz="0" w:val="nil"/>
@@ -1349,48 +1452,46 @@
             <w:pPr>
               <w:keepNext w:val="0"/>
               <w:keepLines w:val="0"/>
-              <w:pageBreakBefore w:val="0"/>
-              <w:widowControl w:val="0"/>
-              <w:pBdr>
-                <w:top w:space="0" w:sz="0" w:val="nil"/>
-                <w:left w:space="0" w:sz="0" w:val="nil"/>
-                <w:bottom w:space="0" w:sz="0" w:val="nil"/>
-                <w:right w:space="0" w:sz="0" w:val="nil"/>
-                <w:between w:space="0" w:sz="0" w:val="nil"/>
-              </w:pBdr>
-              <w:shd w:fill="auto" w:val="clear"/>
-              <w:spacing w:after="0" w:before="0" w:line="240" w:lineRule="auto"/>
-              <w:ind w:left="0" w:right="0" w:firstLine="0"/>
-              <w:jc w:val="left"/>
-              <w:rPr>
-                <w:rFonts w:ascii="Courier New" w:cs="Courier New" w:eastAsia="Courier New" w:hAnsi="Courier New"/>
-                <w:sz w:val="26"/>
-                <w:szCs w:val="26"/>
-              </w:rPr>
-            </w:pPr>
-            <w:r>
-              <w:rPr>
-                <w:rtl w:val="0"/>
-              </w:rPr>
-            </w:r>
-          </w:p>
-        </w:tc>
-        <w:tc>
-          <w:tcPr>
-            <w:shd w:fill="auto" w:val="clear"/>
-            <w:tcMar>
-              <w:top w:w="100.0" w:type="dxa"/>
-              <w:left w:w="100.0" w:type="dxa"/>
-              <w:bottom w:w="100.0" w:type="dxa"/>
-              <w:right w:w="100.0" w:type="dxa"/>
-            </w:tcMar>
-            <w:vAlign w:val="top"/>
-          </w:tcPr>
-          <w:p>
-            <w:pPr>
-              <w:keepNext w:val="0"/>
-              <w:keepLines w:val="0"/>
-              <w:pageBreakBefore w:val="0"/>
+              <w:widowControl w:val="0"/>
+              <w:pBdr>
+                <w:top w:space="0" w:sz="0" w:val="nil"/>
+                <w:left w:space="0" w:sz="0" w:val="nil"/>
+                <w:bottom w:space="0" w:sz="0" w:val="nil"/>
+                <w:right w:space="0" w:sz="0" w:val="nil"/>
+                <w:between w:space="0" w:sz="0" w:val="nil"/>
+              </w:pBdr>
+              <w:shd w:fill="auto" w:val="clear"/>
+              <w:spacing w:after="0" w:before="0" w:line="240" w:lineRule="auto"/>
+              <w:ind w:left="0" w:right="0" w:firstLine="0"/>
+              <w:jc w:val="left"/>
+              <w:rPr>
+                <w:rFonts w:ascii="Courier New" w:cs="Courier New" w:eastAsia="Courier New" w:hAnsi="Courier New"/>
+                <w:sz w:val="26"/>
+                <w:szCs w:val="26"/>
+              </w:rPr>
+            </w:pPr>
+            <w:r>
+              <w:rPr>
+                <w:rtl w:val="0"/>
+              </w:rPr>
+            </w:r>
+          </w:p>
+        </w:tc>
+        <w:tc>
+          <w:tcPr>
+            <w:shd w:fill="auto" w:val="clear"/>
+            <w:tcMar>
+              <w:top w:w="100.0" w:type="dxa"/>
+              <w:left w:w="100.0" w:type="dxa"/>
+              <w:bottom w:w="100.0" w:type="dxa"/>
+              <w:right w:w="100.0" w:type="dxa"/>
+            </w:tcMar>
+            <w:vAlign w:val="top"/>
+          </w:tcPr>
+          <w:p>
+            <w:pPr>
+              <w:keepNext w:val="0"/>
+              <w:keepLines w:val="0"/>
               <w:widowControl w:val="0"/>
               <w:pBdr>
                 <w:top w:space="0" w:sz="0" w:val="nil"/>
@@ -1437,48 +1538,46 @@
             <w:pPr>
               <w:keepNext w:val="0"/>
               <w:keepLines w:val="0"/>
-              <w:pageBreakBefore w:val="0"/>
-              <w:widowControl w:val="0"/>
-              <w:pBdr>
-                <w:top w:space="0" w:sz="0" w:val="nil"/>
-                <w:left w:space="0" w:sz="0" w:val="nil"/>
-                <w:bottom w:space="0" w:sz="0" w:val="nil"/>
-                <w:right w:space="0" w:sz="0" w:val="nil"/>
-                <w:between w:space="0" w:sz="0" w:val="nil"/>
-              </w:pBdr>
-              <w:shd w:fill="auto" w:val="clear"/>
-              <w:spacing w:after="0" w:before="0" w:line="240" w:lineRule="auto"/>
-              <w:ind w:left="0" w:right="0" w:firstLine="0"/>
-              <w:jc w:val="left"/>
-              <w:rPr>
-                <w:rFonts w:ascii="Courier New" w:cs="Courier New" w:eastAsia="Courier New" w:hAnsi="Courier New"/>
-                <w:sz w:val="26"/>
-                <w:szCs w:val="26"/>
-              </w:rPr>
-            </w:pPr>
-            <w:r>
-              <w:rPr>
-                <w:rtl w:val="0"/>
-              </w:rPr>
-            </w:r>
-          </w:p>
-        </w:tc>
-        <w:tc>
-          <w:tcPr>
-            <w:shd w:fill="auto" w:val="clear"/>
-            <w:tcMar>
-              <w:top w:w="100.0" w:type="dxa"/>
-              <w:left w:w="100.0" w:type="dxa"/>
-              <w:bottom w:w="100.0" w:type="dxa"/>
-              <w:right w:w="100.0" w:type="dxa"/>
-            </w:tcMar>
-            <w:vAlign w:val="top"/>
-          </w:tcPr>
-          <w:p>
-            <w:pPr>
-              <w:keepNext w:val="0"/>
-              <w:keepLines w:val="0"/>
-              <w:pageBreakBefore w:val="0"/>
+              <w:widowControl w:val="0"/>
+              <w:pBdr>
+                <w:top w:space="0" w:sz="0" w:val="nil"/>
+                <w:left w:space="0" w:sz="0" w:val="nil"/>
+                <w:bottom w:space="0" w:sz="0" w:val="nil"/>
+                <w:right w:space="0" w:sz="0" w:val="nil"/>
+                <w:between w:space="0" w:sz="0" w:val="nil"/>
+              </w:pBdr>
+              <w:shd w:fill="auto" w:val="clear"/>
+              <w:spacing w:after="0" w:before="0" w:line="240" w:lineRule="auto"/>
+              <w:ind w:left="0" w:right="0" w:firstLine="0"/>
+              <w:jc w:val="left"/>
+              <w:rPr>
+                <w:rFonts w:ascii="Courier New" w:cs="Courier New" w:eastAsia="Courier New" w:hAnsi="Courier New"/>
+                <w:sz w:val="26"/>
+                <w:szCs w:val="26"/>
+              </w:rPr>
+            </w:pPr>
+            <w:r>
+              <w:rPr>
+                <w:rtl w:val="0"/>
+              </w:rPr>
+            </w:r>
+          </w:p>
+        </w:tc>
+        <w:tc>
+          <w:tcPr>
+            <w:shd w:fill="auto" w:val="clear"/>
+            <w:tcMar>
+              <w:top w:w="100.0" w:type="dxa"/>
+              <w:left w:w="100.0" w:type="dxa"/>
+              <w:bottom w:w="100.0" w:type="dxa"/>
+              <w:right w:w="100.0" w:type="dxa"/>
+            </w:tcMar>
+            <w:vAlign w:val="top"/>
+          </w:tcPr>
+          <w:p>
+            <w:pPr>
+              <w:keepNext w:val="0"/>
+              <w:keepLines w:val="0"/>
               <w:widowControl w:val="0"/>
               <w:pBdr>
                 <w:top w:space="0" w:sz="0" w:val="nil"/>
@@ -1529,48 +1628,46 @@
             <w:pPr>
               <w:keepNext w:val="0"/>
               <w:keepLines w:val="0"/>
-              <w:pageBreakBefore w:val="0"/>
-              <w:widowControl w:val="0"/>
-              <w:pBdr>
-                <w:top w:space="0" w:sz="0" w:val="nil"/>
-                <w:left w:space="0" w:sz="0" w:val="nil"/>
-                <w:bottom w:space="0" w:sz="0" w:val="nil"/>
-                <w:right w:space="0" w:sz="0" w:val="nil"/>
-                <w:between w:space="0" w:sz="0" w:val="nil"/>
-              </w:pBdr>
-              <w:shd w:fill="auto" w:val="clear"/>
-              <w:spacing w:after="0" w:before="0" w:line="240" w:lineRule="auto"/>
-              <w:ind w:left="0" w:right="0" w:firstLine="0"/>
-              <w:jc w:val="left"/>
-              <w:rPr>
-                <w:rFonts w:ascii="Courier New" w:cs="Courier New" w:eastAsia="Courier New" w:hAnsi="Courier New"/>
-                <w:sz w:val="26"/>
-                <w:szCs w:val="26"/>
-              </w:rPr>
-            </w:pPr>
-            <w:r>
-              <w:rPr>
-                <w:rtl w:val="0"/>
-              </w:rPr>
-            </w:r>
-          </w:p>
-        </w:tc>
-        <w:tc>
-          <w:tcPr>
-            <w:shd w:fill="auto" w:val="clear"/>
-            <w:tcMar>
-              <w:top w:w="100.0" w:type="dxa"/>
-              <w:left w:w="100.0" w:type="dxa"/>
-              <w:bottom w:w="100.0" w:type="dxa"/>
-              <w:right w:w="100.0" w:type="dxa"/>
-            </w:tcMar>
-            <w:vAlign w:val="top"/>
-          </w:tcPr>
-          <w:p>
-            <w:pPr>
-              <w:keepNext w:val="0"/>
-              <w:keepLines w:val="0"/>
-              <w:pageBreakBefore w:val="0"/>
+              <w:widowControl w:val="0"/>
+              <w:pBdr>
+                <w:top w:space="0" w:sz="0" w:val="nil"/>
+                <w:left w:space="0" w:sz="0" w:val="nil"/>
+                <w:bottom w:space="0" w:sz="0" w:val="nil"/>
+                <w:right w:space="0" w:sz="0" w:val="nil"/>
+                <w:between w:space="0" w:sz="0" w:val="nil"/>
+              </w:pBdr>
+              <w:shd w:fill="auto" w:val="clear"/>
+              <w:spacing w:after="0" w:before="0" w:line="240" w:lineRule="auto"/>
+              <w:ind w:left="0" w:right="0" w:firstLine="0"/>
+              <w:jc w:val="left"/>
+              <w:rPr>
+                <w:rFonts w:ascii="Courier New" w:cs="Courier New" w:eastAsia="Courier New" w:hAnsi="Courier New"/>
+                <w:sz w:val="26"/>
+                <w:szCs w:val="26"/>
+              </w:rPr>
+            </w:pPr>
+            <w:r>
+              <w:rPr>
+                <w:rtl w:val="0"/>
+              </w:rPr>
+            </w:r>
+          </w:p>
+        </w:tc>
+        <w:tc>
+          <w:tcPr>
+            <w:shd w:fill="auto" w:val="clear"/>
+            <w:tcMar>
+              <w:top w:w="100.0" w:type="dxa"/>
+              <w:left w:w="100.0" w:type="dxa"/>
+              <w:bottom w:w="100.0" w:type="dxa"/>
+              <w:right w:w="100.0" w:type="dxa"/>
+            </w:tcMar>
+            <w:vAlign w:val="top"/>
+          </w:tcPr>
+          <w:p>
+            <w:pPr>
+              <w:keepNext w:val="0"/>
+              <w:keepLines w:val="0"/>
               <w:widowControl w:val="0"/>
               <w:pBdr>
                 <w:top w:space="0" w:sz="0" w:val="nil"/>
@@ -1617,48 +1714,46 @@
             <w:pPr>
               <w:keepNext w:val="0"/>
               <w:keepLines w:val="0"/>
-              <w:pageBreakBefore w:val="0"/>
-              <w:widowControl w:val="0"/>
-              <w:pBdr>
-                <w:top w:space="0" w:sz="0" w:val="nil"/>
-                <w:left w:space="0" w:sz="0" w:val="nil"/>
-                <w:bottom w:space="0" w:sz="0" w:val="nil"/>
-                <w:right w:space="0" w:sz="0" w:val="nil"/>
-                <w:between w:space="0" w:sz="0" w:val="nil"/>
-              </w:pBdr>
-              <w:shd w:fill="auto" w:val="clear"/>
-              <w:spacing w:after="0" w:before="0" w:line="240" w:lineRule="auto"/>
-              <w:ind w:left="0" w:right="0" w:firstLine="0"/>
-              <w:jc w:val="left"/>
-              <w:rPr>
-                <w:rFonts w:ascii="Courier New" w:cs="Courier New" w:eastAsia="Courier New" w:hAnsi="Courier New"/>
-                <w:sz w:val="26"/>
-                <w:szCs w:val="26"/>
-              </w:rPr>
-            </w:pPr>
-            <w:r>
-              <w:rPr>
-                <w:rtl w:val="0"/>
-              </w:rPr>
-            </w:r>
-          </w:p>
-        </w:tc>
-        <w:tc>
-          <w:tcPr>
-            <w:shd w:fill="auto" w:val="clear"/>
-            <w:tcMar>
-              <w:top w:w="100.0" w:type="dxa"/>
-              <w:left w:w="100.0" w:type="dxa"/>
-              <w:bottom w:w="100.0" w:type="dxa"/>
-              <w:right w:w="100.0" w:type="dxa"/>
-            </w:tcMar>
-            <w:vAlign w:val="top"/>
-          </w:tcPr>
-          <w:p>
-            <w:pPr>
-              <w:keepNext w:val="0"/>
-              <w:keepLines w:val="0"/>
-              <w:pageBreakBefore w:val="0"/>
+              <w:widowControl w:val="0"/>
+              <w:pBdr>
+                <w:top w:space="0" w:sz="0" w:val="nil"/>
+                <w:left w:space="0" w:sz="0" w:val="nil"/>
+                <w:bottom w:space="0" w:sz="0" w:val="nil"/>
+                <w:right w:space="0" w:sz="0" w:val="nil"/>
+                <w:between w:space="0" w:sz="0" w:val="nil"/>
+              </w:pBdr>
+              <w:shd w:fill="auto" w:val="clear"/>
+              <w:spacing w:after="0" w:before="0" w:line="240" w:lineRule="auto"/>
+              <w:ind w:left="0" w:right="0" w:firstLine="0"/>
+              <w:jc w:val="left"/>
+              <w:rPr>
+                <w:rFonts w:ascii="Courier New" w:cs="Courier New" w:eastAsia="Courier New" w:hAnsi="Courier New"/>
+                <w:sz w:val="26"/>
+                <w:szCs w:val="26"/>
+              </w:rPr>
+            </w:pPr>
+            <w:r>
+              <w:rPr>
+                <w:rtl w:val="0"/>
+              </w:rPr>
+            </w:r>
+          </w:p>
+        </w:tc>
+        <w:tc>
+          <w:tcPr>
+            <w:shd w:fill="auto" w:val="clear"/>
+            <w:tcMar>
+              <w:top w:w="100.0" w:type="dxa"/>
+              <w:left w:w="100.0" w:type="dxa"/>
+              <w:bottom w:w="100.0" w:type="dxa"/>
+              <w:right w:w="100.0" w:type="dxa"/>
+            </w:tcMar>
+            <w:vAlign w:val="top"/>
+          </w:tcPr>
+          <w:p>
+            <w:pPr>
+              <w:keepNext w:val="0"/>
+              <w:keepLines w:val="0"/>
               <w:widowControl w:val="0"/>
               <w:pBdr>
                 <w:top w:space="0" w:sz="0" w:val="nil"/>
@@ -1711,7 +1806,6 @@
             <w:pPr>
               <w:keepNext w:val="0"/>
               <w:keepLines w:val="0"/>
-              <w:pageBreakBefore w:val="0"/>
               <w:widowControl w:val="0"/>
               <w:pBdr>
                 <w:top w:space="0" w:sz="0" w:val="nil"/>
@@ -1758,7 +1852,6 @@
             <w:pPr>
               <w:keepNext w:val="0"/>
               <w:keepLines w:val="0"/>
-              <w:pageBreakBefore w:val="0"/>
               <w:widowControl w:val="0"/>
               <w:pBdr>
                 <w:top w:space="0" w:sz="0" w:val="nil"/>
@@ -1805,7 +1898,6 @@
             <w:pPr>
               <w:keepNext w:val="0"/>
               <w:keepLines w:val="0"/>
-              <w:pageBreakBefore w:val="0"/>
               <w:widowControl w:val="0"/>
               <w:pBdr>
                 <w:top w:space="0" w:sz="0" w:val="nil"/>
@@ -1856,48 +1948,46 @@
             <w:pPr>
               <w:keepNext w:val="0"/>
               <w:keepLines w:val="0"/>
-              <w:pageBreakBefore w:val="0"/>
-              <w:widowControl w:val="0"/>
-              <w:pBdr>
-                <w:top w:space="0" w:sz="0" w:val="nil"/>
-                <w:left w:space="0" w:sz="0" w:val="nil"/>
-                <w:bottom w:space="0" w:sz="0" w:val="nil"/>
-                <w:right w:space="0" w:sz="0" w:val="nil"/>
-                <w:between w:space="0" w:sz="0" w:val="nil"/>
-              </w:pBdr>
-              <w:shd w:fill="auto" w:val="clear"/>
-              <w:spacing w:after="0" w:before="0" w:line="240" w:lineRule="auto"/>
-              <w:ind w:left="0" w:right="0" w:firstLine="0"/>
-              <w:jc w:val="left"/>
-              <w:rPr>
-                <w:rFonts w:ascii="Courier New" w:cs="Courier New" w:eastAsia="Courier New" w:hAnsi="Courier New"/>
-                <w:sz w:val="26"/>
-                <w:szCs w:val="26"/>
-              </w:rPr>
-            </w:pPr>
-            <w:r>
-              <w:rPr>
-                <w:rtl w:val="0"/>
-              </w:rPr>
-            </w:r>
-          </w:p>
-        </w:tc>
-        <w:tc>
-          <w:tcPr>
-            <w:shd w:fill="auto" w:val="clear"/>
-            <w:tcMar>
-              <w:top w:w="100.0" w:type="dxa"/>
-              <w:left w:w="100.0" w:type="dxa"/>
-              <w:bottom w:w="100.0" w:type="dxa"/>
-              <w:right w:w="100.0" w:type="dxa"/>
-            </w:tcMar>
-            <w:vAlign w:val="top"/>
-          </w:tcPr>
-          <w:p>
-            <w:pPr>
-              <w:keepNext w:val="0"/>
-              <w:keepLines w:val="0"/>
-              <w:pageBreakBefore w:val="0"/>
+              <w:widowControl w:val="0"/>
+              <w:pBdr>
+                <w:top w:space="0" w:sz="0" w:val="nil"/>
+                <w:left w:space="0" w:sz="0" w:val="nil"/>
+                <w:bottom w:space="0" w:sz="0" w:val="nil"/>
+                <w:right w:space="0" w:sz="0" w:val="nil"/>
+                <w:between w:space="0" w:sz="0" w:val="nil"/>
+              </w:pBdr>
+              <w:shd w:fill="auto" w:val="clear"/>
+              <w:spacing w:after="0" w:before="0" w:line="240" w:lineRule="auto"/>
+              <w:ind w:left="0" w:right="0" w:firstLine="0"/>
+              <w:jc w:val="left"/>
+              <w:rPr>
+                <w:rFonts w:ascii="Courier New" w:cs="Courier New" w:eastAsia="Courier New" w:hAnsi="Courier New"/>
+                <w:sz w:val="26"/>
+                <w:szCs w:val="26"/>
+              </w:rPr>
+            </w:pPr>
+            <w:r>
+              <w:rPr>
+                <w:rtl w:val="0"/>
+              </w:rPr>
+            </w:r>
+          </w:p>
+        </w:tc>
+        <w:tc>
+          <w:tcPr>
+            <w:shd w:fill="auto" w:val="clear"/>
+            <w:tcMar>
+              <w:top w:w="100.0" w:type="dxa"/>
+              <w:left w:w="100.0" w:type="dxa"/>
+              <w:bottom w:w="100.0" w:type="dxa"/>
+              <w:right w:w="100.0" w:type="dxa"/>
+            </w:tcMar>
+            <w:vAlign w:val="top"/>
+          </w:tcPr>
+          <w:p>
+            <w:pPr>
+              <w:keepNext w:val="0"/>
+              <w:keepLines w:val="0"/>
               <w:widowControl w:val="0"/>
               <w:pBdr>
                 <w:top w:space="0" w:sz="0" w:val="nil"/>
@@ -1944,7 +2034,6 @@
             <w:pPr>
               <w:keepNext w:val="0"/>
               <w:keepLines w:val="0"/>
-              <w:pageBreakBefore w:val="0"/>
               <w:widowControl w:val="0"/>
               <w:pBdr>
                 <w:top w:space="0" w:sz="0" w:val="nil"/>
@@ -1991,7 +2080,6 @@
             <w:pPr>
               <w:keepNext w:val="0"/>
               <w:keepLines w:val="0"/>
-              <w:pageBreakBefore w:val="0"/>
               <w:widowControl w:val="0"/>
               <w:pBdr>
                 <w:top w:space="0" w:sz="0" w:val="nil"/>
@@ -2042,48 +2130,46 @@
             <w:pPr>
               <w:keepNext w:val="0"/>
               <w:keepLines w:val="0"/>
-              <w:pageBreakBefore w:val="0"/>
-              <w:widowControl w:val="0"/>
-              <w:pBdr>
-                <w:top w:space="0" w:sz="0" w:val="nil"/>
-                <w:left w:space="0" w:sz="0" w:val="nil"/>
-                <w:bottom w:space="0" w:sz="0" w:val="nil"/>
-                <w:right w:space="0" w:sz="0" w:val="nil"/>
-                <w:between w:space="0" w:sz="0" w:val="nil"/>
-              </w:pBdr>
-              <w:shd w:fill="auto" w:val="clear"/>
-              <w:spacing w:after="0" w:before="0" w:line="240" w:lineRule="auto"/>
-              <w:ind w:left="0" w:right="0" w:firstLine="0"/>
-              <w:jc w:val="left"/>
-              <w:rPr>
-                <w:rFonts w:ascii="Courier New" w:cs="Courier New" w:eastAsia="Courier New" w:hAnsi="Courier New"/>
-                <w:sz w:val="26"/>
-                <w:szCs w:val="26"/>
-              </w:rPr>
-            </w:pPr>
-            <w:r>
-              <w:rPr>
-                <w:rtl w:val="0"/>
-              </w:rPr>
-            </w:r>
-          </w:p>
-        </w:tc>
-        <w:tc>
-          <w:tcPr>
-            <w:shd w:fill="auto" w:val="clear"/>
-            <w:tcMar>
-              <w:top w:w="100.0" w:type="dxa"/>
-              <w:left w:w="100.0" w:type="dxa"/>
-              <w:bottom w:w="100.0" w:type="dxa"/>
-              <w:right w:w="100.0" w:type="dxa"/>
-            </w:tcMar>
-            <w:vAlign w:val="top"/>
-          </w:tcPr>
-          <w:p>
-            <w:pPr>
-              <w:keepNext w:val="0"/>
-              <w:keepLines w:val="0"/>
-              <w:pageBreakBefore w:val="0"/>
+              <w:widowControl w:val="0"/>
+              <w:pBdr>
+                <w:top w:space="0" w:sz="0" w:val="nil"/>
+                <w:left w:space="0" w:sz="0" w:val="nil"/>
+                <w:bottom w:space="0" w:sz="0" w:val="nil"/>
+                <w:right w:space="0" w:sz="0" w:val="nil"/>
+                <w:between w:space="0" w:sz="0" w:val="nil"/>
+              </w:pBdr>
+              <w:shd w:fill="auto" w:val="clear"/>
+              <w:spacing w:after="0" w:before="0" w:line="240" w:lineRule="auto"/>
+              <w:ind w:left="0" w:right="0" w:firstLine="0"/>
+              <w:jc w:val="left"/>
+              <w:rPr>
+                <w:rFonts w:ascii="Courier New" w:cs="Courier New" w:eastAsia="Courier New" w:hAnsi="Courier New"/>
+                <w:sz w:val="26"/>
+                <w:szCs w:val="26"/>
+              </w:rPr>
+            </w:pPr>
+            <w:r>
+              <w:rPr>
+                <w:rtl w:val="0"/>
+              </w:rPr>
+            </w:r>
+          </w:p>
+        </w:tc>
+        <w:tc>
+          <w:tcPr>
+            <w:shd w:fill="auto" w:val="clear"/>
+            <w:tcMar>
+              <w:top w:w="100.0" w:type="dxa"/>
+              <w:left w:w="100.0" w:type="dxa"/>
+              <w:bottom w:w="100.0" w:type="dxa"/>
+              <w:right w:w="100.0" w:type="dxa"/>
+            </w:tcMar>
+            <w:vAlign w:val="top"/>
+          </w:tcPr>
+          <w:p>
+            <w:pPr>
+              <w:keepNext w:val="0"/>
+              <w:keepLines w:val="0"/>
               <w:widowControl w:val="0"/>
               <w:pBdr>
                 <w:top w:space="0" w:sz="0" w:val="nil"/>
@@ -2130,7 +2216,6 @@
             <w:pPr>
               <w:keepNext w:val="0"/>
               <w:keepLines w:val="0"/>
-              <w:pageBreakBefore w:val="0"/>
               <w:widowControl w:val="0"/>
               <w:pBdr>
                 <w:top w:space="0" w:sz="0" w:val="nil"/>
@@ -2177,7 +2262,6 @@
             <w:pPr>
               <w:keepNext w:val="0"/>
               <w:keepLines w:val="0"/>
-              <w:pageBreakBefore w:val="0"/>
               <w:widowControl w:val="0"/>
               <w:pBdr>
                 <w:top w:space="0" w:sz="0" w:val="nil"/>

</xml_diff>

<commit_message>
Agregue algunas consideraciones mas
</commit_message>
<xml_diff>
--- a/Informe informal.docx
+++ b/Informe informal.docx
@@ -49,7 +49,7 @@
     </w:p>
     <w:p>
       <w:pPr>
-        <w:jc w:val="center"/>
+        <w:jc w:val="left"/>
         <w:rPr>
           <w:rFonts w:ascii="Courier New" w:cs="Courier New" w:eastAsia="Courier New" w:hAnsi="Courier New"/>
           <w:sz w:val="46"/>
@@ -94,6 +94,17 @@
     </w:p>
     <w:p>
       <w:pPr>
+        <w:jc w:val="center"/>
+        <w:rPr/>
+      </w:pPr>
+      <w:r>
+        <w:rPr>
+          <w:rtl w:val="0"/>
+        </w:rPr>
+      </w:r>
+    </w:p>
+    <w:p>
+      <w:pPr>
         <w:jc w:val="left"/>
         <w:rPr>
           <w:rFonts w:ascii="Courier New" w:cs="Courier New" w:eastAsia="Courier New" w:hAnsi="Courier New"/>
@@ -146,6 +157,21 @@
         <w:jc w:val="center"/>
         <w:rPr>
           <w:rFonts w:ascii="Courier New" w:cs="Courier New" w:eastAsia="Courier New" w:hAnsi="Courier New"/>
+          <w:sz w:val="36"/>
+          <w:szCs w:val="36"/>
+        </w:rPr>
+      </w:pPr>
+      <w:r>
+        <w:rPr>
+          <w:rtl w:val="0"/>
+        </w:rPr>
+      </w:r>
+    </w:p>
+    <w:p>
+      <w:pPr>
+        <w:jc w:val="center"/>
+        <w:rPr>
+          <w:rFonts w:ascii="Courier New" w:cs="Courier New" w:eastAsia="Courier New" w:hAnsi="Courier New"/>
           <w:sz w:val="34"/>
           <w:szCs w:val="34"/>
         </w:rPr>
@@ -201,27 +227,27 @@
       </w:pPr>
       <w:r>
         <w:rPr>
+          <w:rtl w:val="0"/>
+        </w:rPr>
+      </w:r>
+    </w:p>
+    <w:p>
+      <w:pPr>
+        <w:jc w:val="center"/>
+        <w:rPr>
           <w:rFonts w:ascii="Courier New" w:cs="Courier New" w:eastAsia="Courier New" w:hAnsi="Courier New"/>
           <w:sz w:val="36"/>
           <w:szCs w:val="36"/>
-          <w:rtl w:val="0"/>
-        </w:rPr>
-        <w:t xml:space="preserve">Informática II</w:t>
-      </w:r>
-    </w:p>
-    <w:p>
-      <w:pPr>
-        <w:jc w:val="center"/>
+        </w:rPr>
+      </w:pPr>
+      <w:r>
         <w:rPr>
           <w:rFonts w:ascii="Courier New" w:cs="Courier New" w:eastAsia="Courier New" w:hAnsi="Courier New"/>
           <w:sz w:val="36"/>
           <w:szCs w:val="36"/>
-        </w:rPr>
-      </w:pPr>
-      <w:r>
-        <w:rPr>
-          <w:rtl w:val="0"/>
-        </w:rPr>
+          <w:rtl w:val="0"/>
+        </w:rPr>
+        <w:t xml:space="preserve">Informática II</w:t>
       </w:r>
     </w:p>
     <w:p>
@@ -235,17 +261,28 @@
       </w:pPr>
       <w:r>
         <w:rPr>
+          <w:rtl w:val="0"/>
+        </w:rPr>
+      </w:r>
+    </w:p>
+    <w:p>
+      <w:pPr>
+        <w:jc w:val="center"/>
+        <w:rPr>
           <w:rFonts w:ascii="Courier New" w:cs="Courier New" w:eastAsia="Courier New" w:hAnsi="Courier New"/>
           <w:sz w:val="36"/>
           <w:szCs w:val="36"/>
-          <w:rtl w:val="0"/>
-        </w:rPr>
-        <w:t xml:space="preserve">2024-1</w:t>
-      </w:r>
-    </w:p>
-    <w:p>
-      <w:pPr>
-        <w:jc w:val="left"/>
+        </w:rPr>
+      </w:pPr>
+      <w:r>
+        <w:rPr>
+          <w:rtl w:val="0"/>
+        </w:rPr>
+      </w:r>
+    </w:p>
+    <w:p>
+      <w:pPr>
+        <w:jc w:val="center"/>
         <w:rPr>
           <w:rFonts w:ascii="Courier New" w:cs="Courier New" w:eastAsia="Courier New" w:hAnsi="Courier New"/>
           <w:sz w:val="36"/>
@@ -254,17 +291,21 @@
       </w:pPr>
       <w:r>
         <w:rPr>
-          <w:rtl w:val="0"/>
-        </w:rPr>
-      </w:r>
-    </w:p>
-    <w:p>
-      <w:pPr>
-        <w:jc w:val="center"/>
-        <w:rPr>
           <w:rFonts w:ascii="Courier New" w:cs="Courier New" w:eastAsia="Courier New" w:hAnsi="Courier New"/>
           <w:sz w:val="36"/>
           <w:szCs w:val="36"/>
+          <w:rtl w:val="0"/>
+        </w:rPr>
+        <w:t xml:space="preserve">2024-1</w:t>
+      </w:r>
+    </w:p>
+    <w:p>
+      <w:pPr>
+        <w:jc w:val="left"/>
+        <w:rPr>
+          <w:rFonts w:ascii="Courier New" w:cs="Courier New" w:eastAsia="Courier New" w:hAnsi="Courier New"/>
+          <w:sz w:val="36"/>
+          <w:szCs w:val="36"/>
         </w:rPr>
       </w:pPr>
       <w:r>
@@ -278,8 +319,8 @@
         <w:jc w:val="center"/>
         <w:rPr>
           <w:rFonts w:ascii="Courier New" w:cs="Courier New" w:eastAsia="Courier New" w:hAnsi="Courier New"/>
-          <w:sz w:val="34"/>
-          <w:szCs w:val="34"/>
+          <w:sz w:val="36"/>
+          <w:szCs w:val="36"/>
         </w:rPr>
       </w:pPr>
       <w:r>
@@ -460,39 +501,6 @@
     <w:p>
       <w:pPr>
         <w:jc w:val="left"/>
-        <w:rPr/>
-      </w:pPr>
-      <w:r>
-        <w:rPr>
-          <w:rtl w:val="0"/>
-        </w:rPr>
-      </w:r>
-    </w:p>
-    <w:p>
-      <w:pPr>
-        <w:jc w:val="left"/>
-        <w:rPr/>
-      </w:pPr>
-      <w:r>
-        <w:rPr>
-          <w:rtl w:val="0"/>
-        </w:rPr>
-      </w:r>
-    </w:p>
-    <w:p>
-      <w:pPr>
-        <w:jc w:val="left"/>
-        <w:rPr/>
-      </w:pPr>
-      <w:r>
-        <w:rPr>
-          <w:rtl w:val="0"/>
-        </w:rPr>
-      </w:r>
-    </w:p>
-    <w:p>
-      <w:pPr>
-        <w:jc w:val="left"/>
         <w:rPr>
           <w:rFonts w:ascii="Courier New" w:cs="Courier New" w:eastAsia="Courier New" w:hAnsi="Courier New"/>
           <w:sz w:val="34"/>
@@ -635,6 +643,16 @@
         </w:rPr>
         <w:t xml:space="preserve">Tengo que hacer una funcion que cree arreglos NxN con N impar si es par se debe de prohibir esa entrada, esta matriz se le asignan números en orden desde la posición 0,0 hasta la posición (N-1)x(N-1) iniciando en 1 hasta (N*N)-1 ya que en la posición (N/2)x(N/2) (división entera) el valor debe ser “ “.</w:t>
       </w:r>
+    </w:p>
+    <w:p>
+      <w:pPr>
+        <w:ind w:left="720" w:firstLine="0"/>
+        <w:rPr>
+          <w:rFonts w:ascii="Courier New" w:cs="Courier New" w:eastAsia="Courier New" w:hAnsi="Courier New"/>
+          <w:sz w:val="26"/>
+          <w:szCs w:val="26"/>
+        </w:rPr>
+      </w:pPr>
       <w:r>
         <w:rPr>
           <w:rtl w:val="0"/>
@@ -666,6 +684,7 @@
     </w:p>
     <w:p>
       <w:pPr>
+        <w:ind w:left="720" w:firstLine="0"/>
         <w:rPr>
           <w:rFonts w:ascii="Courier New" w:cs="Courier New" w:eastAsia="Courier New" w:hAnsi="Courier New"/>
           <w:sz w:val="26"/>
@@ -680,31 +699,21 @@
     </w:p>
     <w:p>
       <w:pPr>
+        <w:rPr>
+          <w:rFonts w:ascii="Courier New" w:cs="Courier New" w:eastAsia="Courier New" w:hAnsi="Courier New"/>
+          <w:sz w:val="26"/>
+          <w:szCs w:val="26"/>
+        </w:rPr>
+      </w:pPr>
+      <w:r>
         <w:rPr>
           <w:rFonts w:ascii="Courier New" w:cs="Courier New" w:eastAsia="Courier New" w:hAnsi="Courier New"/>
           <w:b w:val="1"/>
           <w:sz w:val="26"/>
           <w:szCs w:val="26"/>
-        </w:rPr>
-      </w:pPr>
-      <w:r>
-        <w:rPr>
-          <w:rFonts w:ascii="Courier New" w:cs="Courier New" w:eastAsia="Courier New" w:hAnsi="Courier New"/>
-          <w:sz w:val="26"/>
-          <w:szCs w:val="26"/>
-          <w:rtl w:val="0"/>
-        </w:rPr>
-        <w:t xml:space="preserve">     </w:t>
-      </w:r>
-      <w:r>
-        <w:rPr>
-          <w:rFonts w:ascii="Courier New" w:cs="Courier New" w:eastAsia="Courier New" w:hAnsi="Courier New"/>
-          <w:b w:val="1"/>
-          <w:sz w:val="26"/>
-          <w:szCs w:val="26"/>
-          <w:rtl w:val="0"/>
-        </w:rPr>
-        <w:t xml:space="preserve">Original   Transpuesta  Girada 90</w:t>
+          <w:rtl w:val="0"/>
+        </w:rPr>
+        <w:t xml:space="preserve">     Original   Transpuesta  Girada 90</w:t>
       </w:r>
       <w:r>
         <w:rPr>
@@ -715,21 +724,6 @@
         </w:rPr>
         <w:t xml:space="preserve">º</w:t>
       </w:r>
-      <w:r>
-        <w:rPr>
-          <w:rtl w:val="0"/>
-        </w:rPr>
-      </w:r>
-    </w:p>
-    <w:p>
-      <w:pPr>
-        <w:ind w:left="720" w:firstLine="0"/>
-        <w:rPr>
-          <w:rFonts w:ascii="Courier New" w:cs="Courier New" w:eastAsia="Courier New" w:hAnsi="Courier New"/>
-          <w:sz w:val="26"/>
-          <w:szCs w:val="26"/>
-        </w:rPr>
-      </w:pPr>
       <w:r>
         <w:rPr>
           <w:rtl w:val="0"/>
@@ -799,20 +793,8 @@
           </w:tcPr>
           <w:p>
             <w:pPr>
-              <w:keepNext w:val="0"/>
-              <w:keepLines w:val="0"/>
-              <w:widowControl w:val="0"/>
-              <w:pBdr>
-                <w:top w:space="0" w:sz="0" w:val="nil"/>
-                <w:left w:space="0" w:sz="0" w:val="nil"/>
-                <w:bottom w:space="0" w:sz="0" w:val="nil"/>
-                <w:right w:space="0" w:sz="0" w:val="nil"/>
-                <w:between w:space="0" w:sz="0" w:val="nil"/>
-              </w:pBdr>
-              <w:shd w:fill="auto" w:val="clear"/>
-              <w:spacing w:after="0" w:before="0" w:line="240" w:lineRule="auto"/>
-              <w:ind w:left="0" w:right="0" w:firstLine="0"/>
-              <w:jc w:val="left"/>
+              <w:widowControl w:val="0"/>
+              <w:spacing w:line="240" w:lineRule="auto"/>
               <w:rPr>
                 <w:rFonts w:ascii="Courier New" w:cs="Courier New" w:eastAsia="Courier New" w:hAnsi="Courier New"/>
                 <w:color w:val="bf9000"/>
@@ -845,20 +827,8 @@
           </w:tcPr>
           <w:p>
             <w:pPr>
-              <w:keepNext w:val="0"/>
-              <w:keepLines w:val="0"/>
-              <w:widowControl w:val="0"/>
-              <w:pBdr>
-                <w:top w:space="0" w:sz="0" w:val="nil"/>
-                <w:left w:space="0" w:sz="0" w:val="nil"/>
-                <w:bottom w:space="0" w:sz="0" w:val="nil"/>
-                <w:right w:space="0" w:sz="0" w:val="nil"/>
-                <w:between w:space="0" w:sz="0" w:val="nil"/>
-              </w:pBdr>
-              <w:shd w:fill="auto" w:val="clear"/>
-              <w:spacing w:after="0" w:before="0" w:line="240" w:lineRule="auto"/>
-              <w:ind w:left="0" w:right="0" w:firstLine="0"/>
-              <w:jc w:val="left"/>
+              <w:widowControl w:val="0"/>
+              <w:spacing w:line="240" w:lineRule="auto"/>
               <w:rPr>
                 <w:rFonts w:ascii="Courier New" w:cs="Courier New" w:eastAsia="Courier New" w:hAnsi="Courier New"/>
                 <w:color w:val="bf9000"/>
@@ -891,20 +861,8 @@
           </w:tcPr>
           <w:p>
             <w:pPr>
-              <w:keepNext w:val="0"/>
-              <w:keepLines w:val="0"/>
-              <w:widowControl w:val="0"/>
-              <w:pBdr>
-                <w:top w:space="0" w:sz="0" w:val="nil"/>
-                <w:left w:space="0" w:sz="0" w:val="nil"/>
-                <w:bottom w:space="0" w:sz="0" w:val="nil"/>
-                <w:right w:space="0" w:sz="0" w:val="nil"/>
-                <w:between w:space="0" w:sz="0" w:val="nil"/>
-              </w:pBdr>
-              <w:shd w:fill="auto" w:val="clear"/>
-              <w:spacing w:after="0" w:before="0" w:line="240" w:lineRule="auto"/>
-              <w:ind w:left="0" w:right="0" w:firstLine="0"/>
-              <w:jc w:val="left"/>
+              <w:widowControl w:val="0"/>
+              <w:spacing w:line="240" w:lineRule="auto"/>
               <w:rPr>
                 <w:rFonts w:ascii="Courier New" w:cs="Courier New" w:eastAsia="Courier New" w:hAnsi="Courier New"/>
                 <w:color w:val="bf9000"/>
@@ -941,20 +899,8 @@
           </w:tcPr>
           <w:p>
             <w:pPr>
-              <w:keepNext w:val="0"/>
-              <w:keepLines w:val="0"/>
-              <w:widowControl w:val="0"/>
-              <w:pBdr>
-                <w:top w:space="0" w:sz="0" w:val="nil"/>
-                <w:left w:space="0" w:sz="0" w:val="nil"/>
-                <w:bottom w:space="0" w:sz="0" w:val="nil"/>
-                <w:right w:space="0" w:sz="0" w:val="nil"/>
-                <w:between w:space="0" w:sz="0" w:val="nil"/>
-              </w:pBdr>
-              <w:shd w:fill="auto" w:val="clear"/>
-              <w:spacing w:after="0" w:before="0" w:line="240" w:lineRule="auto"/>
-              <w:ind w:left="0" w:right="0" w:firstLine="0"/>
-              <w:jc w:val="left"/>
+              <w:widowControl w:val="0"/>
+              <w:spacing w:line="240" w:lineRule="auto"/>
               <w:rPr>
                 <w:rFonts w:ascii="Courier New" w:cs="Courier New" w:eastAsia="Courier New" w:hAnsi="Courier New"/>
                 <w:color w:val="ffff00"/>
@@ -983,20 +929,8 @@
           </w:tcPr>
           <w:p>
             <w:pPr>
-              <w:keepNext w:val="0"/>
-              <w:keepLines w:val="0"/>
-              <w:widowControl w:val="0"/>
-              <w:pBdr>
-                <w:top w:space="0" w:sz="0" w:val="nil"/>
-                <w:left w:space="0" w:sz="0" w:val="nil"/>
-                <w:bottom w:space="0" w:sz="0" w:val="nil"/>
-                <w:right w:space="0" w:sz="0" w:val="nil"/>
-                <w:between w:space="0" w:sz="0" w:val="nil"/>
-              </w:pBdr>
-              <w:shd w:fill="auto" w:val="clear"/>
-              <w:spacing w:after="0" w:before="0" w:line="240" w:lineRule="auto"/>
-              <w:ind w:left="0" w:right="0" w:firstLine="0"/>
-              <w:jc w:val="left"/>
+              <w:widowControl w:val="0"/>
+              <w:spacing w:line="240" w:lineRule="auto"/>
               <w:rPr>
                 <w:rFonts w:ascii="Courier New" w:cs="Courier New" w:eastAsia="Courier New" w:hAnsi="Courier New"/>
                 <w:color w:val="bf9000"/>
@@ -1029,20 +963,8 @@
           </w:tcPr>
           <w:p>
             <w:pPr>
-              <w:keepNext w:val="0"/>
-              <w:keepLines w:val="0"/>
-              <w:widowControl w:val="0"/>
-              <w:pBdr>
-                <w:top w:space="0" w:sz="0" w:val="nil"/>
-                <w:left w:space="0" w:sz="0" w:val="nil"/>
-                <w:bottom w:space="0" w:sz="0" w:val="nil"/>
-                <w:right w:space="0" w:sz="0" w:val="nil"/>
-                <w:between w:space="0" w:sz="0" w:val="nil"/>
-              </w:pBdr>
-              <w:shd w:fill="auto" w:val="clear"/>
-              <w:spacing w:after="0" w:before="0" w:line="240" w:lineRule="auto"/>
-              <w:ind w:left="0" w:right="0" w:firstLine="0"/>
-              <w:jc w:val="left"/>
+              <w:widowControl w:val="0"/>
+              <w:spacing w:line="240" w:lineRule="auto"/>
               <w:rPr>
                 <w:rFonts w:ascii="Courier New" w:cs="Courier New" w:eastAsia="Courier New" w:hAnsi="Courier New"/>
                 <w:color w:val="0000ff"/>
@@ -1075,20 +997,8 @@
           </w:tcPr>
           <w:p>
             <w:pPr>
-              <w:keepNext w:val="0"/>
-              <w:keepLines w:val="0"/>
-              <w:widowControl w:val="0"/>
-              <w:pBdr>
-                <w:top w:space="0" w:sz="0" w:val="nil"/>
-                <w:left w:space="0" w:sz="0" w:val="nil"/>
-                <w:bottom w:space="0" w:sz="0" w:val="nil"/>
-                <w:right w:space="0" w:sz="0" w:val="nil"/>
-                <w:between w:space="0" w:sz="0" w:val="nil"/>
-              </w:pBdr>
-              <w:shd w:fill="auto" w:val="clear"/>
-              <w:spacing w:after="0" w:before="0" w:line="240" w:lineRule="auto"/>
-              <w:ind w:left="0" w:right="0" w:firstLine="0"/>
-              <w:jc w:val="left"/>
+              <w:widowControl w:val="0"/>
+              <w:spacing w:line="240" w:lineRule="auto"/>
               <w:rPr>
                 <w:rFonts w:ascii="Courier New" w:cs="Courier New" w:eastAsia="Courier New" w:hAnsi="Courier New"/>
                 <w:color w:val="ff0000"/>
@@ -1125,20 +1035,8 @@
           </w:tcPr>
           <w:p>
             <w:pPr>
-              <w:keepNext w:val="0"/>
-              <w:keepLines w:val="0"/>
-              <w:widowControl w:val="0"/>
-              <w:pBdr>
-                <w:top w:space="0" w:sz="0" w:val="nil"/>
-                <w:left w:space="0" w:sz="0" w:val="nil"/>
-                <w:bottom w:space="0" w:sz="0" w:val="nil"/>
-                <w:right w:space="0" w:sz="0" w:val="nil"/>
-                <w:between w:space="0" w:sz="0" w:val="nil"/>
-              </w:pBdr>
-              <w:shd w:fill="auto" w:val="clear"/>
-              <w:spacing w:after="0" w:before="0" w:line="240" w:lineRule="auto"/>
-              <w:ind w:left="0" w:right="0" w:firstLine="0"/>
-              <w:jc w:val="left"/>
+              <w:widowControl w:val="0"/>
+              <w:spacing w:line="240" w:lineRule="auto"/>
               <w:rPr>
                 <w:rFonts w:ascii="Courier New" w:cs="Courier New" w:eastAsia="Courier New" w:hAnsi="Courier New"/>
                 <w:sz w:val="26"/>
@@ -1169,20 +1067,8 @@
           </w:tcPr>
           <w:p>
             <w:pPr>
-              <w:keepNext w:val="0"/>
-              <w:keepLines w:val="0"/>
-              <w:widowControl w:val="0"/>
-              <w:pBdr>
-                <w:top w:space="0" w:sz="0" w:val="nil"/>
-                <w:left w:space="0" w:sz="0" w:val="nil"/>
-                <w:bottom w:space="0" w:sz="0" w:val="nil"/>
-                <w:right w:space="0" w:sz="0" w:val="nil"/>
-                <w:between w:space="0" w:sz="0" w:val="nil"/>
-              </w:pBdr>
-              <w:shd w:fill="auto" w:val="clear"/>
-              <w:spacing w:after="0" w:before="0" w:line="240" w:lineRule="auto"/>
-              <w:ind w:left="0" w:right="0" w:firstLine="0"/>
-              <w:jc w:val="left"/>
+              <w:widowControl w:val="0"/>
+              <w:spacing w:line="240" w:lineRule="auto"/>
               <w:rPr>
                 <w:rFonts w:ascii="Courier New" w:cs="Courier New" w:eastAsia="Courier New" w:hAnsi="Courier New"/>
                 <w:color w:val="bf9000"/>
@@ -1215,20 +1101,8 @@
           </w:tcPr>
           <w:p>
             <w:pPr>
-              <w:keepNext w:val="0"/>
-              <w:keepLines w:val="0"/>
-              <w:widowControl w:val="0"/>
-              <w:pBdr>
-                <w:top w:space="0" w:sz="0" w:val="nil"/>
-                <w:left w:space="0" w:sz="0" w:val="nil"/>
-                <w:bottom w:space="0" w:sz="0" w:val="nil"/>
-                <w:right w:space="0" w:sz="0" w:val="nil"/>
-                <w:between w:space="0" w:sz="0" w:val="nil"/>
-              </w:pBdr>
-              <w:shd w:fill="auto" w:val="clear"/>
-              <w:spacing w:after="0" w:before="0" w:line="240" w:lineRule="auto"/>
-              <w:ind w:left="0" w:right="0" w:firstLine="0"/>
-              <w:jc w:val="left"/>
+              <w:widowControl w:val="0"/>
+              <w:spacing w:line="240" w:lineRule="auto"/>
               <w:rPr>
                 <w:rFonts w:ascii="Courier New" w:cs="Courier New" w:eastAsia="Courier New" w:hAnsi="Courier New"/>
                 <w:color w:val="0000ff"/>
@@ -1261,20 +1135,8 @@
           </w:tcPr>
           <w:p>
             <w:pPr>
-              <w:keepNext w:val="0"/>
-              <w:keepLines w:val="0"/>
-              <w:widowControl w:val="0"/>
-              <w:pBdr>
-                <w:top w:space="0" w:sz="0" w:val="nil"/>
-                <w:left w:space="0" w:sz="0" w:val="nil"/>
-                <w:bottom w:space="0" w:sz="0" w:val="nil"/>
-                <w:right w:space="0" w:sz="0" w:val="nil"/>
-                <w:between w:space="0" w:sz="0" w:val="nil"/>
-              </w:pBdr>
-              <w:shd w:fill="auto" w:val="clear"/>
-              <w:spacing w:after="0" w:before="0" w:line="240" w:lineRule="auto"/>
-              <w:ind w:left="0" w:right="0" w:firstLine="0"/>
-              <w:jc w:val="left"/>
+              <w:widowControl w:val="0"/>
+              <w:spacing w:line="240" w:lineRule="auto"/>
               <w:rPr>
                 <w:rFonts w:ascii="Courier New" w:cs="Courier New" w:eastAsia="Courier New" w:hAnsi="Courier New"/>
                 <w:color w:val="ff0000"/>
@@ -1313,20 +1175,8 @@
           </w:tcPr>
           <w:p>
             <w:pPr>
-              <w:keepNext w:val="0"/>
-              <w:keepLines w:val="0"/>
-              <w:widowControl w:val="0"/>
-              <w:pBdr>
-                <w:top w:space="0" w:sz="0" w:val="nil"/>
-                <w:left w:space="0" w:sz="0" w:val="nil"/>
-                <w:bottom w:space="0" w:sz="0" w:val="nil"/>
-                <w:right w:space="0" w:sz="0" w:val="nil"/>
-                <w:between w:space="0" w:sz="0" w:val="nil"/>
-              </w:pBdr>
-              <w:shd w:fill="auto" w:val="clear"/>
-              <w:spacing w:after="0" w:before="0" w:line="240" w:lineRule="auto"/>
-              <w:ind w:left="0" w:right="0" w:firstLine="0"/>
-              <w:jc w:val="left"/>
+              <w:widowControl w:val="0"/>
+              <w:spacing w:line="240" w:lineRule="auto"/>
               <w:rPr>
                 <w:rFonts w:ascii="Courier New" w:cs="Courier New" w:eastAsia="Courier New" w:hAnsi="Courier New"/>
                 <w:color w:val="0000ff"/>
@@ -1359,20 +1209,8 @@
           </w:tcPr>
           <w:p>
             <w:pPr>
-              <w:keepNext w:val="0"/>
-              <w:keepLines w:val="0"/>
-              <w:widowControl w:val="0"/>
-              <w:pBdr>
-                <w:top w:space="0" w:sz="0" w:val="nil"/>
-                <w:left w:space="0" w:sz="0" w:val="nil"/>
-                <w:bottom w:space="0" w:sz="0" w:val="nil"/>
-                <w:right w:space="0" w:sz="0" w:val="nil"/>
-                <w:between w:space="0" w:sz="0" w:val="nil"/>
-              </w:pBdr>
-              <w:shd w:fill="auto" w:val="clear"/>
-              <w:spacing w:after="0" w:before="0" w:line="240" w:lineRule="auto"/>
-              <w:ind w:left="0" w:right="0" w:firstLine="0"/>
-              <w:jc w:val="left"/>
+              <w:widowControl w:val="0"/>
+              <w:spacing w:line="240" w:lineRule="auto"/>
               <w:rPr>
                 <w:rFonts w:ascii="Courier New" w:cs="Courier New" w:eastAsia="Courier New" w:hAnsi="Courier New"/>
                 <w:color w:val="0000ff"/>
@@ -1400,20 +1238,8 @@
           </w:tcPr>
           <w:p>
             <w:pPr>
-              <w:keepNext w:val="0"/>
-              <w:keepLines w:val="0"/>
-              <w:widowControl w:val="0"/>
-              <w:pBdr>
-                <w:top w:space="0" w:sz="0" w:val="nil"/>
-                <w:left w:space="0" w:sz="0" w:val="nil"/>
-                <w:bottom w:space="0" w:sz="0" w:val="nil"/>
-                <w:right w:space="0" w:sz="0" w:val="nil"/>
-                <w:between w:space="0" w:sz="0" w:val="nil"/>
-              </w:pBdr>
-              <w:shd w:fill="auto" w:val="clear"/>
-              <w:spacing w:after="0" w:before="0" w:line="240" w:lineRule="auto"/>
-              <w:ind w:left="0" w:right="0" w:firstLine="0"/>
-              <w:jc w:val="left"/>
+              <w:widowControl w:val="0"/>
+              <w:spacing w:line="240" w:lineRule="auto"/>
               <w:rPr>
                 <w:rFonts w:ascii="Courier New" w:cs="Courier New" w:eastAsia="Courier New" w:hAnsi="Courier New"/>
                 <w:color w:val="0000ff"/>
@@ -1450,60 +1276,36 @@
           </w:tcPr>
           <w:p>
             <w:pPr>
-              <w:keepNext w:val="0"/>
-              <w:keepLines w:val="0"/>
-              <w:widowControl w:val="0"/>
-              <w:pBdr>
-                <w:top w:space="0" w:sz="0" w:val="nil"/>
-                <w:left w:space="0" w:sz="0" w:val="nil"/>
-                <w:bottom w:space="0" w:sz="0" w:val="nil"/>
-                <w:right w:space="0" w:sz="0" w:val="nil"/>
-                <w:between w:space="0" w:sz="0" w:val="nil"/>
-              </w:pBdr>
-              <w:shd w:fill="auto" w:val="clear"/>
-              <w:spacing w:after="0" w:before="0" w:line="240" w:lineRule="auto"/>
-              <w:ind w:left="0" w:right="0" w:firstLine="0"/>
-              <w:jc w:val="left"/>
-              <w:rPr>
-                <w:rFonts w:ascii="Courier New" w:cs="Courier New" w:eastAsia="Courier New" w:hAnsi="Courier New"/>
-                <w:sz w:val="26"/>
-                <w:szCs w:val="26"/>
-              </w:rPr>
-            </w:pPr>
-            <w:r>
-              <w:rPr>
-                <w:rtl w:val="0"/>
-              </w:rPr>
-            </w:r>
-          </w:p>
-        </w:tc>
-        <w:tc>
-          <w:tcPr>
-            <w:shd w:fill="auto" w:val="clear"/>
-            <w:tcMar>
-              <w:top w:w="100.0" w:type="dxa"/>
-              <w:left w:w="100.0" w:type="dxa"/>
-              <w:bottom w:w="100.0" w:type="dxa"/>
-              <w:right w:w="100.0" w:type="dxa"/>
-            </w:tcMar>
-            <w:vAlign w:val="top"/>
-          </w:tcPr>
-          <w:p>
-            <w:pPr>
-              <w:keepNext w:val="0"/>
-              <w:keepLines w:val="0"/>
-              <w:widowControl w:val="0"/>
-              <w:pBdr>
-                <w:top w:space="0" w:sz="0" w:val="nil"/>
-                <w:left w:space="0" w:sz="0" w:val="nil"/>
-                <w:bottom w:space="0" w:sz="0" w:val="nil"/>
-                <w:right w:space="0" w:sz="0" w:val="nil"/>
-                <w:between w:space="0" w:sz="0" w:val="nil"/>
-              </w:pBdr>
-              <w:shd w:fill="auto" w:val="clear"/>
-              <w:spacing w:after="0" w:before="0" w:line="240" w:lineRule="auto"/>
-              <w:ind w:left="0" w:right="0" w:firstLine="0"/>
-              <w:jc w:val="left"/>
+              <w:widowControl w:val="0"/>
+              <w:spacing w:line="240" w:lineRule="auto"/>
+              <w:rPr>
+                <w:rFonts w:ascii="Courier New" w:cs="Courier New" w:eastAsia="Courier New" w:hAnsi="Courier New"/>
+                <w:sz w:val="26"/>
+                <w:szCs w:val="26"/>
+              </w:rPr>
+            </w:pPr>
+            <w:r>
+              <w:rPr>
+                <w:rtl w:val="0"/>
+              </w:rPr>
+            </w:r>
+          </w:p>
+        </w:tc>
+        <w:tc>
+          <w:tcPr>
+            <w:shd w:fill="auto" w:val="clear"/>
+            <w:tcMar>
+              <w:top w:w="100.0" w:type="dxa"/>
+              <w:left w:w="100.0" w:type="dxa"/>
+              <w:bottom w:w="100.0" w:type="dxa"/>
+              <w:right w:w="100.0" w:type="dxa"/>
+            </w:tcMar>
+            <w:vAlign w:val="top"/>
+          </w:tcPr>
+          <w:p>
+            <w:pPr>
+              <w:widowControl w:val="0"/>
+              <w:spacing w:line="240" w:lineRule="auto"/>
               <w:rPr>
                 <w:rFonts w:ascii="Courier New" w:cs="Courier New" w:eastAsia="Courier New" w:hAnsi="Courier New"/>
                 <w:color w:val="bf9000"/>
@@ -1536,60 +1338,36 @@
           </w:tcPr>
           <w:p>
             <w:pPr>
-              <w:keepNext w:val="0"/>
-              <w:keepLines w:val="0"/>
-              <w:widowControl w:val="0"/>
-              <w:pBdr>
-                <w:top w:space="0" w:sz="0" w:val="nil"/>
-                <w:left w:space="0" w:sz="0" w:val="nil"/>
-                <w:bottom w:space="0" w:sz="0" w:val="nil"/>
-                <w:right w:space="0" w:sz="0" w:val="nil"/>
-                <w:between w:space="0" w:sz="0" w:val="nil"/>
-              </w:pBdr>
-              <w:shd w:fill="auto" w:val="clear"/>
-              <w:spacing w:after="0" w:before="0" w:line="240" w:lineRule="auto"/>
-              <w:ind w:left="0" w:right="0" w:firstLine="0"/>
-              <w:jc w:val="left"/>
-              <w:rPr>
-                <w:rFonts w:ascii="Courier New" w:cs="Courier New" w:eastAsia="Courier New" w:hAnsi="Courier New"/>
-                <w:sz w:val="26"/>
-                <w:szCs w:val="26"/>
-              </w:rPr>
-            </w:pPr>
-            <w:r>
-              <w:rPr>
-                <w:rtl w:val="0"/>
-              </w:rPr>
-            </w:r>
-          </w:p>
-        </w:tc>
-        <w:tc>
-          <w:tcPr>
-            <w:shd w:fill="auto" w:val="clear"/>
-            <w:tcMar>
-              <w:top w:w="100.0" w:type="dxa"/>
-              <w:left w:w="100.0" w:type="dxa"/>
-              <w:bottom w:w="100.0" w:type="dxa"/>
-              <w:right w:w="100.0" w:type="dxa"/>
-            </w:tcMar>
-            <w:vAlign w:val="top"/>
-          </w:tcPr>
-          <w:p>
-            <w:pPr>
-              <w:keepNext w:val="0"/>
-              <w:keepLines w:val="0"/>
-              <w:widowControl w:val="0"/>
-              <w:pBdr>
-                <w:top w:space="0" w:sz="0" w:val="nil"/>
-                <w:left w:space="0" w:sz="0" w:val="nil"/>
-                <w:bottom w:space="0" w:sz="0" w:val="nil"/>
-                <w:right w:space="0" w:sz="0" w:val="nil"/>
-                <w:between w:space="0" w:sz="0" w:val="nil"/>
-              </w:pBdr>
-              <w:shd w:fill="auto" w:val="clear"/>
-              <w:spacing w:after="0" w:before="0" w:line="240" w:lineRule="auto"/>
-              <w:ind w:left="0" w:right="0" w:firstLine="0"/>
-              <w:jc w:val="left"/>
+              <w:widowControl w:val="0"/>
+              <w:spacing w:line="240" w:lineRule="auto"/>
+              <w:rPr>
+                <w:rFonts w:ascii="Courier New" w:cs="Courier New" w:eastAsia="Courier New" w:hAnsi="Courier New"/>
+                <w:sz w:val="26"/>
+                <w:szCs w:val="26"/>
+              </w:rPr>
+            </w:pPr>
+            <w:r>
+              <w:rPr>
+                <w:rtl w:val="0"/>
+              </w:rPr>
+            </w:r>
+          </w:p>
+        </w:tc>
+        <w:tc>
+          <w:tcPr>
+            <w:shd w:fill="auto" w:val="clear"/>
+            <w:tcMar>
+              <w:top w:w="100.0" w:type="dxa"/>
+              <w:left w:w="100.0" w:type="dxa"/>
+              <w:bottom w:w="100.0" w:type="dxa"/>
+              <w:right w:w="100.0" w:type="dxa"/>
+            </w:tcMar>
+            <w:vAlign w:val="top"/>
+          </w:tcPr>
+          <w:p>
+            <w:pPr>
+              <w:widowControl w:val="0"/>
+              <w:spacing w:line="240" w:lineRule="auto"/>
               <w:rPr>
                 <w:rFonts w:ascii="Courier New" w:cs="Courier New" w:eastAsia="Courier New" w:hAnsi="Courier New"/>
                 <w:color w:val="ff0000"/>
@@ -1626,60 +1404,36 @@
           </w:tcPr>
           <w:p>
             <w:pPr>
-              <w:keepNext w:val="0"/>
-              <w:keepLines w:val="0"/>
-              <w:widowControl w:val="0"/>
-              <w:pBdr>
-                <w:top w:space="0" w:sz="0" w:val="nil"/>
-                <w:left w:space="0" w:sz="0" w:val="nil"/>
-                <w:bottom w:space="0" w:sz="0" w:val="nil"/>
-                <w:right w:space="0" w:sz="0" w:val="nil"/>
-                <w:between w:space="0" w:sz="0" w:val="nil"/>
-              </w:pBdr>
-              <w:shd w:fill="auto" w:val="clear"/>
-              <w:spacing w:after="0" w:before="0" w:line="240" w:lineRule="auto"/>
-              <w:ind w:left="0" w:right="0" w:firstLine="0"/>
-              <w:jc w:val="left"/>
-              <w:rPr>
-                <w:rFonts w:ascii="Courier New" w:cs="Courier New" w:eastAsia="Courier New" w:hAnsi="Courier New"/>
-                <w:sz w:val="26"/>
-                <w:szCs w:val="26"/>
-              </w:rPr>
-            </w:pPr>
-            <w:r>
-              <w:rPr>
-                <w:rtl w:val="0"/>
-              </w:rPr>
-            </w:r>
-          </w:p>
-        </w:tc>
-        <w:tc>
-          <w:tcPr>
-            <w:shd w:fill="auto" w:val="clear"/>
-            <w:tcMar>
-              <w:top w:w="100.0" w:type="dxa"/>
-              <w:left w:w="100.0" w:type="dxa"/>
-              <w:bottom w:w="100.0" w:type="dxa"/>
-              <w:right w:w="100.0" w:type="dxa"/>
-            </w:tcMar>
-            <w:vAlign w:val="top"/>
-          </w:tcPr>
-          <w:p>
-            <w:pPr>
-              <w:keepNext w:val="0"/>
-              <w:keepLines w:val="0"/>
-              <w:widowControl w:val="0"/>
-              <w:pBdr>
-                <w:top w:space="0" w:sz="0" w:val="nil"/>
-                <w:left w:space="0" w:sz="0" w:val="nil"/>
-                <w:bottom w:space="0" w:sz="0" w:val="nil"/>
-                <w:right w:space="0" w:sz="0" w:val="nil"/>
-                <w:between w:space="0" w:sz="0" w:val="nil"/>
-              </w:pBdr>
-              <w:shd w:fill="auto" w:val="clear"/>
-              <w:spacing w:after="0" w:before="0" w:line="240" w:lineRule="auto"/>
-              <w:ind w:left="0" w:right="0" w:firstLine="0"/>
-              <w:jc w:val="left"/>
+              <w:widowControl w:val="0"/>
+              <w:spacing w:line="240" w:lineRule="auto"/>
+              <w:rPr>
+                <w:rFonts w:ascii="Courier New" w:cs="Courier New" w:eastAsia="Courier New" w:hAnsi="Courier New"/>
+                <w:sz w:val="26"/>
+                <w:szCs w:val="26"/>
+              </w:rPr>
+            </w:pPr>
+            <w:r>
+              <w:rPr>
+                <w:rtl w:val="0"/>
+              </w:rPr>
+            </w:r>
+          </w:p>
+        </w:tc>
+        <w:tc>
+          <w:tcPr>
+            <w:shd w:fill="auto" w:val="clear"/>
+            <w:tcMar>
+              <w:top w:w="100.0" w:type="dxa"/>
+              <w:left w:w="100.0" w:type="dxa"/>
+              <w:bottom w:w="100.0" w:type="dxa"/>
+              <w:right w:w="100.0" w:type="dxa"/>
+            </w:tcMar>
+            <w:vAlign w:val="top"/>
+          </w:tcPr>
+          <w:p>
+            <w:pPr>
+              <w:widowControl w:val="0"/>
+              <w:spacing w:line="240" w:lineRule="auto"/>
               <w:rPr>
                 <w:rFonts w:ascii="Courier New" w:cs="Courier New" w:eastAsia="Courier New" w:hAnsi="Courier New"/>
                 <w:color w:val="bf9000"/>
@@ -1712,60 +1466,36 @@
           </w:tcPr>
           <w:p>
             <w:pPr>
-              <w:keepNext w:val="0"/>
-              <w:keepLines w:val="0"/>
-              <w:widowControl w:val="0"/>
-              <w:pBdr>
-                <w:top w:space="0" w:sz="0" w:val="nil"/>
-                <w:left w:space="0" w:sz="0" w:val="nil"/>
-                <w:bottom w:space="0" w:sz="0" w:val="nil"/>
-                <w:right w:space="0" w:sz="0" w:val="nil"/>
-                <w:between w:space="0" w:sz="0" w:val="nil"/>
-              </w:pBdr>
-              <w:shd w:fill="auto" w:val="clear"/>
-              <w:spacing w:after="0" w:before="0" w:line="240" w:lineRule="auto"/>
-              <w:ind w:left="0" w:right="0" w:firstLine="0"/>
-              <w:jc w:val="left"/>
-              <w:rPr>
-                <w:rFonts w:ascii="Courier New" w:cs="Courier New" w:eastAsia="Courier New" w:hAnsi="Courier New"/>
-                <w:sz w:val="26"/>
-                <w:szCs w:val="26"/>
-              </w:rPr>
-            </w:pPr>
-            <w:r>
-              <w:rPr>
-                <w:rtl w:val="0"/>
-              </w:rPr>
-            </w:r>
-          </w:p>
-        </w:tc>
-        <w:tc>
-          <w:tcPr>
-            <w:shd w:fill="auto" w:val="clear"/>
-            <w:tcMar>
-              <w:top w:w="100.0" w:type="dxa"/>
-              <w:left w:w="100.0" w:type="dxa"/>
-              <w:bottom w:w="100.0" w:type="dxa"/>
-              <w:right w:w="100.0" w:type="dxa"/>
-            </w:tcMar>
-            <w:vAlign w:val="top"/>
-          </w:tcPr>
-          <w:p>
-            <w:pPr>
-              <w:keepNext w:val="0"/>
-              <w:keepLines w:val="0"/>
-              <w:widowControl w:val="0"/>
-              <w:pBdr>
-                <w:top w:space="0" w:sz="0" w:val="nil"/>
-                <w:left w:space="0" w:sz="0" w:val="nil"/>
-                <w:bottom w:space="0" w:sz="0" w:val="nil"/>
-                <w:right w:space="0" w:sz="0" w:val="nil"/>
-                <w:between w:space="0" w:sz="0" w:val="nil"/>
-              </w:pBdr>
-              <w:shd w:fill="auto" w:val="clear"/>
-              <w:spacing w:after="0" w:before="0" w:line="240" w:lineRule="auto"/>
-              <w:ind w:left="0" w:right="0" w:firstLine="0"/>
-              <w:jc w:val="left"/>
+              <w:widowControl w:val="0"/>
+              <w:spacing w:line="240" w:lineRule="auto"/>
+              <w:rPr>
+                <w:rFonts w:ascii="Courier New" w:cs="Courier New" w:eastAsia="Courier New" w:hAnsi="Courier New"/>
+                <w:sz w:val="26"/>
+                <w:szCs w:val="26"/>
+              </w:rPr>
+            </w:pPr>
+            <w:r>
+              <w:rPr>
+                <w:rtl w:val="0"/>
+              </w:rPr>
+            </w:r>
+          </w:p>
+        </w:tc>
+        <w:tc>
+          <w:tcPr>
+            <w:shd w:fill="auto" w:val="clear"/>
+            <w:tcMar>
+              <w:top w:w="100.0" w:type="dxa"/>
+              <w:left w:w="100.0" w:type="dxa"/>
+              <w:bottom w:w="100.0" w:type="dxa"/>
+              <w:right w:w="100.0" w:type="dxa"/>
+            </w:tcMar>
+            <w:vAlign w:val="top"/>
+          </w:tcPr>
+          <w:p>
+            <w:pPr>
+              <w:widowControl w:val="0"/>
+              <w:spacing w:line="240" w:lineRule="auto"/>
               <w:rPr>
                 <w:rFonts w:ascii="Courier New" w:cs="Courier New" w:eastAsia="Courier New" w:hAnsi="Courier New"/>
                 <w:color w:val="ff0000"/>
@@ -1804,20 +1534,8 @@
           </w:tcPr>
           <w:p>
             <w:pPr>
-              <w:keepNext w:val="0"/>
-              <w:keepLines w:val="0"/>
-              <w:widowControl w:val="0"/>
-              <w:pBdr>
-                <w:top w:space="0" w:sz="0" w:val="nil"/>
-                <w:left w:space="0" w:sz="0" w:val="nil"/>
-                <w:bottom w:space="0" w:sz="0" w:val="nil"/>
-                <w:right w:space="0" w:sz="0" w:val="nil"/>
-                <w:between w:space="0" w:sz="0" w:val="nil"/>
-              </w:pBdr>
-              <w:shd w:fill="auto" w:val="clear"/>
-              <w:spacing w:after="0" w:before="0" w:line="240" w:lineRule="auto"/>
-              <w:ind w:left="0" w:right="0" w:firstLine="0"/>
-              <w:jc w:val="left"/>
+              <w:widowControl w:val="0"/>
+              <w:spacing w:line="240" w:lineRule="auto"/>
               <w:rPr>
                 <w:rFonts w:ascii="Courier New" w:cs="Courier New" w:eastAsia="Courier New" w:hAnsi="Courier New"/>
                 <w:color w:val="ff0000"/>
@@ -1850,20 +1568,8 @@
           </w:tcPr>
           <w:p>
             <w:pPr>
-              <w:keepNext w:val="0"/>
-              <w:keepLines w:val="0"/>
-              <w:widowControl w:val="0"/>
-              <w:pBdr>
-                <w:top w:space="0" w:sz="0" w:val="nil"/>
-                <w:left w:space="0" w:sz="0" w:val="nil"/>
-                <w:bottom w:space="0" w:sz="0" w:val="nil"/>
-                <w:right w:space="0" w:sz="0" w:val="nil"/>
-                <w:between w:space="0" w:sz="0" w:val="nil"/>
-              </w:pBdr>
-              <w:shd w:fill="auto" w:val="clear"/>
-              <w:spacing w:after="0" w:before="0" w:line="240" w:lineRule="auto"/>
-              <w:ind w:left="0" w:right="0" w:firstLine="0"/>
-              <w:jc w:val="left"/>
+              <w:widowControl w:val="0"/>
+              <w:spacing w:line="240" w:lineRule="auto"/>
               <w:rPr>
                 <w:rFonts w:ascii="Courier New" w:cs="Courier New" w:eastAsia="Courier New" w:hAnsi="Courier New"/>
                 <w:color w:val="ff0000"/>
@@ -1896,20 +1602,8 @@
           </w:tcPr>
           <w:p>
             <w:pPr>
-              <w:keepNext w:val="0"/>
-              <w:keepLines w:val="0"/>
-              <w:widowControl w:val="0"/>
-              <w:pBdr>
-                <w:top w:space="0" w:sz="0" w:val="nil"/>
-                <w:left w:space="0" w:sz="0" w:val="nil"/>
-                <w:bottom w:space="0" w:sz="0" w:val="nil"/>
-                <w:right w:space="0" w:sz="0" w:val="nil"/>
-                <w:between w:space="0" w:sz="0" w:val="nil"/>
-              </w:pBdr>
-              <w:shd w:fill="auto" w:val="clear"/>
-              <w:spacing w:after="0" w:before="0" w:line="240" w:lineRule="auto"/>
-              <w:ind w:left="0" w:right="0" w:firstLine="0"/>
-              <w:jc w:val="left"/>
+              <w:widowControl w:val="0"/>
+              <w:spacing w:line="240" w:lineRule="auto"/>
               <w:rPr>
                 <w:rFonts w:ascii="Courier New" w:cs="Courier New" w:eastAsia="Courier New" w:hAnsi="Courier New"/>
                 <w:color w:val="ff0000"/>
@@ -1946,60 +1640,36 @@
           </w:tcPr>
           <w:p>
             <w:pPr>
-              <w:keepNext w:val="0"/>
-              <w:keepLines w:val="0"/>
-              <w:widowControl w:val="0"/>
-              <w:pBdr>
-                <w:top w:space="0" w:sz="0" w:val="nil"/>
-                <w:left w:space="0" w:sz="0" w:val="nil"/>
-                <w:bottom w:space="0" w:sz="0" w:val="nil"/>
-                <w:right w:space="0" w:sz="0" w:val="nil"/>
-                <w:between w:space="0" w:sz="0" w:val="nil"/>
-              </w:pBdr>
-              <w:shd w:fill="auto" w:val="clear"/>
-              <w:spacing w:after="0" w:before="0" w:line="240" w:lineRule="auto"/>
-              <w:ind w:left="0" w:right="0" w:firstLine="0"/>
-              <w:jc w:val="left"/>
-              <w:rPr>
-                <w:rFonts w:ascii="Courier New" w:cs="Courier New" w:eastAsia="Courier New" w:hAnsi="Courier New"/>
-                <w:sz w:val="26"/>
-                <w:szCs w:val="26"/>
-              </w:rPr>
-            </w:pPr>
-            <w:r>
-              <w:rPr>
-                <w:rtl w:val="0"/>
-              </w:rPr>
-            </w:r>
-          </w:p>
-        </w:tc>
-        <w:tc>
-          <w:tcPr>
-            <w:shd w:fill="auto" w:val="clear"/>
-            <w:tcMar>
-              <w:top w:w="100.0" w:type="dxa"/>
-              <w:left w:w="100.0" w:type="dxa"/>
-              <w:bottom w:w="100.0" w:type="dxa"/>
-              <w:right w:w="100.0" w:type="dxa"/>
-            </w:tcMar>
-            <w:vAlign w:val="top"/>
-          </w:tcPr>
-          <w:p>
-            <w:pPr>
-              <w:keepNext w:val="0"/>
-              <w:keepLines w:val="0"/>
-              <w:widowControl w:val="0"/>
-              <w:pBdr>
-                <w:top w:space="0" w:sz="0" w:val="nil"/>
-                <w:left w:space="0" w:sz="0" w:val="nil"/>
-                <w:bottom w:space="0" w:sz="0" w:val="nil"/>
-                <w:right w:space="0" w:sz="0" w:val="nil"/>
-                <w:between w:space="0" w:sz="0" w:val="nil"/>
-              </w:pBdr>
-              <w:shd w:fill="auto" w:val="clear"/>
-              <w:spacing w:after="0" w:before="0" w:line="240" w:lineRule="auto"/>
-              <w:ind w:left="0" w:right="0" w:firstLine="0"/>
-              <w:jc w:val="left"/>
+              <w:widowControl w:val="0"/>
+              <w:spacing w:line="240" w:lineRule="auto"/>
+              <w:rPr>
+                <w:rFonts w:ascii="Courier New" w:cs="Courier New" w:eastAsia="Courier New" w:hAnsi="Courier New"/>
+                <w:sz w:val="26"/>
+                <w:szCs w:val="26"/>
+              </w:rPr>
+            </w:pPr>
+            <w:r>
+              <w:rPr>
+                <w:rtl w:val="0"/>
+              </w:rPr>
+            </w:r>
+          </w:p>
+        </w:tc>
+        <w:tc>
+          <w:tcPr>
+            <w:shd w:fill="auto" w:val="clear"/>
+            <w:tcMar>
+              <w:top w:w="100.0" w:type="dxa"/>
+              <w:left w:w="100.0" w:type="dxa"/>
+              <w:bottom w:w="100.0" w:type="dxa"/>
+              <w:right w:w="100.0" w:type="dxa"/>
+            </w:tcMar>
+            <w:vAlign w:val="top"/>
+          </w:tcPr>
+          <w:p>
+            <w:pPr>
+              <w:widowControl w:val="0"/>
+              <w:spacing w:line="240" w:lineRule="auto"/>
               <w:rPr>
                 <w:rFonts w:ascii="Courier New" w:cs="Courier New" w:eastAsia="Courier New" w:hAnsi="Courier New"/>
                 <w:color w:val="bf9000"/>
@@ -2032,20 +1702,8 @@
           </w:tcPr>
           <w:p>
             <w:pPr>
-              <w:keepNext w:val="0"/>
-              <w:keepLines w:val="0"/>
-              <w:widowControl w:val="0"/>
-              <w:pBdr>
-                <w:top w:space="0" w:sz="0" w:val="nil"/>
-                <w:left w:space="0" w:sz="0" w:val="nil"/>
-                <w:bottom w:space="0" w:sz="0" w:val="nil"/>
-                <w:right w:space="0" w:sz="0" w:val="nil"/>
-                <w:between w:space="0" w:sz="0" w:val="nil"/>
-              </w:pBdr>
-              <w:shd w:fill="auto" w:val="clear"/>
-              <w:spacing w:after="0" w:before="0" w:line="240" w:lineRule="auto"/>
-              <w:ind w:left="0" w:right="0" w:firstLine="0"/>
-              <w:jc w:val="left"/>
+              <w:widowControl w:val="0"/>
+              <w:spacing w:line="240" w:lineRule="auto"/>
               <w:rPr>
                 <w:rFonts w:ascii="Courier New" w:cs="Courier New" w:eastAsia="Courier New" w:hAnsi="Courier New"/>
                 <w:color w:val="0000ff"/>
@@ -2078,20 +1736,8 @@
           </w:tcPr>
           <w:p>
             <w:pPr>
-              <w:keepNext w:val="0"/>
-              <w:keepLines w:val="0"/>
-              <w:widowControl w:val="0"/>
-              <w:pBdr>
-                <w:top w:space="0" w:sz="0" w:val="nil"/>
-                <w:left w:space="0" w:sz="0" w:val="nil"/>
-                <w:bottom w:space="0" w:sz="0" w:val="nil"/>
-                <w:right w:space="0" w:sz="0" w:val="nil"/>
-                <w:between w:space="0" w:sz="0" w:val="nil"/>
-              </w:pBdr>
-              <w:shd w:fill="auto" w:val="clear"/>
-              <w:spacing w:after="0" w:before="0" w:line="240" w:lineRule="auto"/>
-              <w:ind w:left="0" w:right="0" w:firstLine="0"/>
-              <w:jc w:val="left"/>
+              <w:widowControl w:val="0"/>
+              <w:spacing w:line="240" w:lineRule="auto"/>
               <w:rPr>
                 <w:rFonts w:ascii="Courier New" w:cs="Courier New" w:eastAsia="Courier New" w:hAnsi="Courier New"/>
                 <w:color w:val="ff0000"/>
@@ -2128,60 +1774,36 @@
           </w:tcPr>
           <w:p>
             <w:pPr>
-              <w:keepNext w:val="0"/>
-              <w:keepLines w:val="0"/>
-              <w:widowControl w:val="0"/>
-              <w:pBdr>
-                <w:top w:space="0" w:sz="0" w:val="nil"/>
-                <w:left w:space="0" w:sz="0" w:val="nil"/>
-                <w:bottom w:space="0" w:sz="0" w:val="nil"/>
-                <w:right w:space="0" w:sz="0" w:val="nil"/>
-                <w:between w:space="0" w:sz="0" w:val="nil"/>
-              </w:pBdr>
-              <w:shd w:fill="auto" w:val="clear"/>
-              <w:spacing w:after="0" w:before="0" w:line="240" w:lineRule="auto"/>
-              <w:ind w:left="0" w:right="0" w:firstLine="0"/>
-              <w:jc w:val="left"/>
-              <w:rPr>
-                <w:rFonts w:ascii="Courier New" w:cs="Courier New" w:eastAsia="Courier New" w:hAnsi="Courier New"/>
-                <w:sz w:val="26"/>
-                <w:szCs w:val="26"/>
-              </w:rPr>
-            </w:pPr>
-            <w:r>
-              <w:rPr>
-                <w:rtl w:val="0"/>
-              </w:rPr>
-            </w:r>
-          </w:p>
-        </w:tc>
-        <w:tc>
-          <w:tcPr>
-            <w:shd w:fill="auto" w:val="clear"/>
-            <w:tcMar>
-              <w:top w:w="100.0" w:type="dxa"/>
-              <w:left w:w="100.0" w:type="dxa"/>
-              <w:bottom w:w="100.0" w:type="dxa"/>
-              <w:right w:w="100.0" w:type="dxa"/>
-            </w:tcMar>
-            <w:vAlign w:val="top"/>
-          </w:tcPr>
-          <w:p>
-            <w:pPr>
-              <w:keepNext w:val="0"/>
-              <w:keepLines w:val="0"/>
-              <w:widowControl w:val="0"/>
-              <w:pBdr>
-                <w:top w:space="0" w:sz="0" w:val="nil"/>
-                <w:left w:space="0" w:sz="0" w:val="nil"/>
-                <w:bottom w:space="0" w:sz="0" w:val="nil"/>
-                <w:right w:space="0" w:sz="0" w:val="nil"/>
-                <w:between w:space="0" w:sz="0" w:val="nil"/>
-              </w:pBdr>
-              <w:shd w:fill="auto" w:val="clear"/>
-              <w:spacing w:after="0" w:before="0" w:line="240" w:lineRule="auto"/>
-              <w:ind w:left="0" w:right="0" w:firstLine="0"/>
-              <w:jc w:val="left"/>
+              <w:widowControl w:val="0"/>
+              <w:spacing w:line="240" w:lineRule="auto"/>
+              <w:rPr>
+                <w:rFonts w:ascii="Courier New" w:cs="Courier New" w:eastAsia="Courier New" w:hAnsi="Courier New"/>
+                <w:sz w:val="26"/>
+                <w:szCs w:val="26"/>
+              </w:rPr>
+            </w:pPr>
+            <w:r>
+              <w:rPr>
+                <w:rtl w:val="0"/>
+              </w:rPr>
+            </w:r>
+          </w:p>
+        </w:tc>
+        <w:tc>
+          <w:tcPr>
+            <w:shd w:fill="auto" w:val="clear"/>
+            <w:tcMar>
+              <w:top w:w="100.0" w:type="dxa"/>
+              <w:left w:w="100.0" w:type="dxa"/>
+              <w:bottom w:w="100.0" w:type="dxa"/>
+              <w:right w:w="100.0" w:type="dxa"/>
+            </w:tcMar>
+            <w:vAlign w:val="top"/>
+          </w:tcPr>
+          <w:p>
+            <w:pPr>
+              <w:widowControl w:val="0"/>
+              <w:spacing w:line="240" w:lineRule="auto"/>
               <w:rPr>
                 <w:rFonts w:ascii="Courier New" w:cs="Courier New" w:eastAsia="Courier New" w:hAnsi="Courier New"/>
                 <w:color w:val="bf9000"/>
@@ -2214,20 +1836,8 @@
           </w:tcPr>
           <w:p>
             <w:pPr>
-              <w:keepNext w:val="0"/>
-              <w:keepLines w:val="0"/>
-              <w:widowControl w:val="0"/>
-              <w:pBdr>
-                <w:top w:space="0" w:sz="0" w:val="nil"/>
-                <w:left w:space="0" w:sz="0" w:val="nil"/>
-                <w:bottom w:space="0" w:sz="0" w:val="nil"/>
-                <w:right w:space="0" w:sz="0" w:val="nil"/>
-                <w:between w:space="0" w:sz="0" w:val="nil"/>
-              </w:pBdr>
-              <w:shd w:fill="auto" w:val="clear"/>
-              <w:spacing w:after="0" w:before="0" w:line="240" w:lineRule="auto"/>
-              <w:ind w:left="0" w:right="0" w:firstLine="0"/>
-              <w:jc w:val="left"/>
+              <w:widowControl w:val="0"/>
+              <w:spacing w:line="240" w:lineRule="auto"/>
               <w:rPr>
                 <w:rFonts w:ascii="Courier New" w:cs="Courier New" w:eastAsia="Courier New" w:hAnsi="Courier New"/>
                 <w:color w:val="0000ff"/>
@@ -2260,20 +1870,8 @@
           </w:tcPr>
           <w:p>
             <w:pPr>
-              <w:keepNext w:val="0"/>
-              <w:keepLines w:val="0"/>
-              <w:widowControl w:val="0"/>
-              <w:pBdr>
-                <w:top w:space="0" w:sz="0" w:val="nil"/>
-                <w:left w:space="0" w:sz="0" w:val="nil"/>
-                <w:bottom w:space="0" w:sz="0" w:val="nil"/>
-                <w:right w:space="0" w:sz="0" w:val="nil"/>
-                <w:between w:space="0" w:sz="0" w:val="nil"/>
-              </w:pBdr>
-              <w:shd w:fill="auto" w:val="clear"/>
-              <w:spacing w:after="0" w:before="0" w:line="240" w:lineRule="auto"/>
-              <w:ind w:left="0" w:right="0" w:firstLine="0"/>
-              <w:jc w:val="left"/>
+              <w:widowControl w:val="0"/>
+              <w:spacing w:line="240" w:lineRule="auto"/>
               <w:rPr>
                 <w:rFonts w:ascii="Courier New" w:cs="Courier New" w:eastAsia="Courier New" w:hAnsi="Courier New"/>
                 <w:color w:val="ff0000"/>
@@ -2297,7 +1895,6 @@
     </w:tbl>
     <w:p>
       <w:pPr>
-        <w:ind w:left="720" w:firstLine="0"/>
         <w:rPr>
           <w:rFonts w:ascii="Courier New" w:cs="Courier New" w:eastAsia="Courier New" w:hAnsi="Courier New"/>
           <w:sz w:val="26"/>
@@ -2312,7 +1909,6 @@
     </w:p>
     <w:p>
       <w:pPr>
-        <w:ind w:left="720" w:firstLine="0"/>
         <w:rPr>
           <w:rFonts w:ascii="Courier New" w:cs="Courier New" w:eastAsia="Courier New" w:hAnsi="Courier New"/>
           <w:sz w:val="26"/>
@@ -2325,13 +1921,96 @@
         </w:rPr>
       </w:r>
     </w:p>
+    <w:p>
+      <w:pPr>
+        <w:numPr>
+          <w:ilvl w:val="0"/>
+          <w:numId w:val="1"/>
+        </w:numPr>
+        <w:ind w:left="720" w:hanging="360"/>
+        <w:rPr>
+          <w:rFonts w:ascii="Courier New" w:cs="Courier New" w:eastAsia="Courier New" w:hAnsi="Courier New"/>
+          <w:sz w:val="26"/>
+          <w:szCs w:val="26"/>
+          <w:u w:val="none"/>
+        </w:rPr>
+      </w:pPr>
+      <w:r>
+        <w:rPr>
+          <w:rFonts w:ascii="Courier New" w:cs="Courier New" w:eastAsia="Courier New" w:hAnsi="Courier New"/>
+          <w:sz w:val="26"/>
+          <w:szCs w:val="26"/>
+          <w:rtl w:val="0"/>
+        </w:rPr>
+        <w:t xml:space="preserve">Luego de leer varias veces las instrucciones de la regla K me di cuenta, que tiene información bastante valiosa: la fila (primer dato) y la columna (segundo dato) del primer número a observar, por tanto tenemos el valor de la matriz inicial de M1 que es el valor mayor de la fila o la columna, tenemos si el número de la siguiente estructura es mayor o menor (siguientes datos), por tanto tenemos también el tamaño de la salida de X que será el tamaño de K-1, por tanto la cantidad de matrices.</w:t>
+      </w:r>
+    </w:p>
+    <w:p>
+      <w:pPr>
+        <w:rPr>
+          <w:rFonts w:ascii="Courier New" w:cs="Courier New" w:eastAsia="Courier New" w:hAnsi="Courier New"/>
+          <w:sz w:val="26"/>
+          <w:szCs w:val="26"/>
+        </w:rPr>
+      </w:pPr>
+      <w:r>
+        <w:rPr>
+          <w:rtl w:val="0"/>
+        </w:rPr>
+      </w:r>
+    </w:p>
+    <w:p>
+      <w:pPr>
+        <w:numPr>
+          <w:ilvl w:val="0"/>
+          <w:numId w:val="1"/>
+        </w:numPr>
+        <w:ind w:left="720" w:hanging="360"/>
+        <w:rPr>
+          <w:rFonts w:ascii="Courier New" w:cs="Courier New" w:eastAsia="Courier New" w:hAnsi="Courier New"/>
+          <w:sz w:val="26"/>
+          <w:szCs w:val="26"/>
+          <w:u w:val="none"/>
+        </w:rPr>
+      </w:pPr>
+      <w:r>
+        <w:rPr>
+          <w:rFonts w:ascii="Courier New" w:cs="Courier New" w:eastAsia="Courier New" w:hAnsi="Courier New"/>
+          <w:sz w:val="26"/>
+          <w:szCs w:val="26"/>
+          <w:rtl w:val="0"/>
+        </w:rPr>
+        <w:t xml:space="preserve">En principio entiendo que lo que hay que hacer con las matrices es coger el número de la casilla que me indican ir a la siguiente de la siguiente matriz mirar si se cumple la condición, si se cumple la condición, se agrega la siguiente matriz, de lo contrario la anterior se gira maximo 3 veces a la 4 vez además de girarla se debe ampliar así sucesivamente con las siguientes condiciones.</w:t>
+      </w:r>
+      <w:r>
+        <w:rPr>
+          <w:rtl w:val="0"/>
+        </w:rPr>
+      </w:r>
+    </w:p>
     <w:sectPr>
+      <w:footerReference r:id="rId7" w:type="default"/>
       <w:pgSz w:h="16834" w:w="11909" w:orient="portrait"/>
       <w:pgMar w:bottom="1440" w:top="1440" w:left="1440" w:right="1440" w:header="720" w:footer="720"/>
       <w:pgNumType w:start="1"/>
     </w:sectPr>
   </w:body>
 </w:document>
+</file>
+
+<file path=word/footer1.xml><?xml version="1.0" encoding="utf-8"?>
+<w:ftr xmlns:mc="http://schemas.openxmlformats.org/markup-compatibility/2006" xmlns:o="urn:schemas-microsoft-com:office:office" xmlns:r="http://schemas.openxmlformats.org/officeDocument/2006/relationships" xmlns:m="http://schemas.openxmlformats.org/officeDocument/2006/math" xmlns:v="urn:schemas-microsoft-com:vml" xmlns:wp="http://schemas.openxmlformats.org/drawingml/2006/wordprocessingDrawing" xmlns:w10="urn:schemas-microsoft-com:office:word" xmlns:w="http://schemas.openxmlformats.org/wordprocessingml/2006/main" xmlns:wne="http://schemas.microsoft.com/office/word/2006/wordml" xmlns:sl="http://schemas.openxmlformats.org/schemaLibrary/2006/main" xmlns:a="http://schemas.openxmlformats.org/drawingml/2006/main" xmlns:pic="http://schemas.openxmlformats.org/drawingml/2006/picture" xmlns:c="http://schemas.openxmlformats.org/drawingml/2006/chart" xmlns:lc="http://schemas.openxmlformats.org/drawingml/2006/lockedCanvas" xmlns:dgm="http://schemas.openxmlformats.org/drawingml/2006/diagram" xmlns:wps="http://schemas.microsoft.com/office/word/2010/wordprocessingShape" xmlns:wpg="http://schemas.microsoft.com/office/word/2010/wordprocessingGroup" xmlns:w14="http://schemas.microsoft.com/office/word/2010/wordml" xmlns:w15="http://schemas.microsoft.com/office/word/2012/wordml">
+  <w:p>
+    <w:pPr>
+      <w:rPr/>
+    </w:pPr>
+    <w:r>
+      <w:rPr>
+        <w:rtl w:val="0"/>
+      </w:rPr>
+    </w:r>
+  </w:p>
+</w:ftr>
 </file>
 
 <file path=word/numbering.xml><?xml version="1.0" encoding="utf-8"?>

</xml_diff>

<commit_message>
complete los analisis y consideraciones
</commit_message>
<xml_diff>
--- a/Informe informal.docx
+++ b/Informe informal.docx
@@ -555,64 +555,9 @@
       <w:pPr>
         <w:rPr>
           <w:rFonts w:ascii="Courier New" w:cs="Courier New" w:eastAsia="Courier New" w:hAnsi="Courier New"/>
-          <w:sz w:val="26"/>
-          <w:szCs w:val="26"/>
-        </w:rPr>
-      </w:pPr>
-      <w:r>
-        <w:rPr>
-          <w:rFonts w:ascii="Courier New" w:cs="Courier New" w:eastAsia="Courier New" w:hAnsi="Courier New"/>
-          <w:sz w:val="26"/>
-          <w:szCs w:val="26"/>
-          <w:rtl w:val="0"/>
-        </w:rPr>
-        <w:t xml:space="preserve">Luego de hacer la lectura tenía varias cosas claras y otras no tanto.</w:t>
-      </w:r>
-    </w:p>
-    <w:p>
-      <w:pPr>
-        <w:rPr>
-          <w:rFonts w:ascii="Courier New" w:cs="Courier New" w:eastAsia="Courier New" w:hAnsi="Courier New"/>
-          <w:sz w:val="26"/>
-          <w:szCs w:val="26"/>
-        </w:rPr>
-      </w:pPr>
-      <w:r>
-        <w:rPr>
-          <w:rtl w:val="0"/>
-        </w:rPr>
-      </w:r>
-    </w:p>
-    <w:p>
-      <w:pPr>
-        <w:rPr>
-          <w:rFonts w:ascii="Courier New" w:cs="Courier New" w:eastAsia="Courier New" w:hAnsi="Courier New"/>
-          <w:b w:val="1"/>
           <w:color w:val="225635"/>
-          <w:sz w:val="26"/>
-          <w:szCs w:val="26"/>
-        </w:rPr>
-      </w:pPr>
-      <w:r>
-        <w:rPr>
-          <w:rFonts w:ascii="Courier New" w:cs="Courier New" w:eastAsia="Courier New" w:hAnsi="Courier New"/>
-          <w:b w:val="1"/>
-          <w:color w:val="225635"/>
-          <w:sz w:val="26"/>
-          <w:szCs w:val="26"/>
-          <w:rtl w:val="0"/>
-        </w:rPr>
-        <w:t xml:space="preserve">Tengo claro:</w:t>
-      </w:r>
-    </w:p>
-    <w:p>
-      <w:pPr>
-        <w:rPr>
-          <w:rFonts w:ascii="Courier New" w:cs="Courier New" w:eastAsia="Courier New" w:hAnsi="Courier New"/>
-          <w:b w:val="1"/>
-          <w:color w:val="225635"/>
-          <w:sz w:val="26"/>
-          <w:szCs w:val="26"/>
+          <w:sz w:val="34"/>
+          <w:szCs w:val="34"/>
         </w:rPr>
       </w:pPr>
       <w:r>
@@ -1980,8 +1925,83 @@
           <w:szCs w:val="26"/>
           <w:rtl w:val="0"/>
         </w:rPr>
-        <w:t xml:space="preserve">En principio entiendo que lo que hay que hacer con las matrices es coger el número de la casilla que me indican ir a la siguiente de la siguiente matriz mirar si se cumple la condición, si se cumple la condición, se agrega la siguiente matriz, de lo contrario la anterior se gira maximo 3 veces a la 4 vez además de girarla se debe ampliar así sucesivamente con las siguientes condiciones.</w:t>
-      </w:r>
+        <w:t xml:space="preserve">En principio entiendo que lo que hay que hacer con las matrices es coger el número de la casilla que me indican ir a la siguiente de la siguiente matriz mirar si se cumple la condición, si se cumple la condición, se agrega la siguiente matriz, de lo contrario la anterior se gira maximo 3 veces a la 4 vez además de girarla se debe ampliar así sucesivamente con las siguientes condiciones, matrices y números.</w:t>
+      </w:r>
+    </w:p>
+    <w:p>
+      <w:pPr>
+        <w:rPr>
+          <w:rFonts w:ascii="Courier New" w:cs="Courier New" w:eastAsia="Courier New" w:hAnsi="Courier New"/>
+          <w:sz w:val="26"/>
+          <w:szCs w:val="26"/>
+        </w:rPr>
+      </w:pPr>
+      <w:r>
+        <w:rPr>
+          <w:rtl w:val="0"/>
+        </w:rPr>
+      </w:r>
+    </w:p>
+    <w:p>
+      <w:pPr>
+        <w:numPr>
+          <w:ilvl w:val="0"/>
+          <w:numId w:val="1"/>
+        </w:numPr>
+        <w:ind w:left="720" w:hanging="360"/>
+        <w:rPr>
+          <w:rFonts w:ascii="Courier New" w:cs="Courier New" w:eastAsia="Courier New" w:hAnsi="Courier New"/>
+          <w:sz w:val="26"/>
+          <w:szCs w:val="26"/>
+          <w:u w:val="none"/>
+        </w:rPr>
+      </w:pPr>
+      <w:r>
+        <w:rPr>
+          <w:rFonts w:ascii="Courier New" w:cs="Courier New" w:eastAsia="Courier New" w:hAnsi="Courier New"/>
+          <w:sz w:val="26"/>
+          <w:szCs w:val="26"/>
+          <w:rtl w:val="0"/>
+        </w:rPr>
+        <w:t xml:space="preserve">Tengo que crear una función que devuelva un arreglo X con tamaño variable utilizando memoria dinámica ya que el tamaño varía dependiendo del tamaño del arreglo K, los valores de X son las dimensiones de las matrices, la posición 0 es la dimensión de la M trasera.</w:t>
+      </w:r>
+    </w:p>
+    <w:p>
+      <w:pPr>
+        <w:rPr>
+          <w:rFonts w:ascii="Courier New" w:cs="Courier New" w:eastAsia="Courier New" w:hAnsi="Courier New"/>
+          <w:sz w:val="26"/>
+          <w:szCs w:val="26"/>
+        </w:rPr>
+      </w:pPr>
+      <w:r>
+        <w:rPr>
+          <w:rtl w:val="0"/>
+        </w:rPr>
+      </w:r>
+    </w:p>
+    <w:p>
+      <w:pPr>
+        <w:rPr>
+          <w:rFonts w:ascii="Courier New" w:cs="Courier New" w:eastAsia="Courier New" w:hAnsi="Courier New"/>
+          <w:sz w:val="26"/>
+          <w:szCs w:val="26"/>
+        </w:rPr>
+      </w:pPr>
+      <w:r>
+        <w:rPr>
+          <w:rtl w:val="0"/>
+        </w:rPr>
+      </w:r>
+    </w:p>
+    <w:p>
+      <w:pPr>
+        <w:rPr>
+          <w:rFonts w:ascii="Courier New" w:cs="Courier New" w:eastAsia="Courier New" w:hAnsi="Courier New"/>
+          <w:sz w:val="26"/>
+          <w:szCs w:val="26"/>
+        </w:rPr>
+      </w:pPr>
       <w:r>
         <w:rPr>
           <w:rtl w:val="0"/>

</xml_diff>